<commit_message>
Please look at the plan
Changes in the plan of the project
</commit_message>
<xml_diff>
--- a/Report.docx
+++ b/Report.docx
@@ -15,7 +15,6 @@
           <w:lang w:val="en-GB"/>
         </w:rPr>
       </w:pPr>
-      <w:bookmarkStart w:id="0" w:name="_GoBack"/>
     </w:p>
     <w:p>
       <w:pPr>
@@ -1289,107 +1288,107 @@
           <w:color w:val="000000" w:themeColor="text1"/>
         </w:rPr>
       </w:pPr>
-      <w:bookmarkStart w:id="1" w:name="_Toc473106138"/>
+      <w:bookmarkStart w:id="0" w:name="_Toc473106138"/>
       <w:r>
         <w:rPr>
           <w:color w:val="000000" w:themeColor="text1"/>
         </w:rPr>
         <w:t>Introduction</w:t>
       </w:r>
+      <w:bookmarkEnd w:id="0"/>
+      <w:r>
+        <w:rPr>
+          <w:color w:val="000000" w:themeColor="text1"/>
+        </w:rPr>
+        <w:t xml:space="preserve"> </w:t>
+      </w:r>
+    </w:p>
+    <w:p>
+      <w:pPr>
+        <w:spacing w:line="240" w:lineRule="auto"/>
+        <w:rPr>
+          <w:rFonts w:asciiTheme="majorHAnsi" w:hAnsiTheme="majorHAnsi"/>
+          <w:lang w:val="en-GB"/>
+        </w:rPr>
+      </w:pPr>
+      <w:r>
+        <w:rPr>
+          <w:rFonts w:asciiTheme="majorHAnsi" w:hAnsiTheme="majorHAnsi"/>
+          <w:lang w:val="en-GB"/>
+        </w:rPr>
+        <w:t>Travel Pals</w:t>
+      </w:r>
+      <w:r>
+        <w:rPr>
+          <w:rFonts w:asciiTheme="majorHAnsi" w:hAnsiTheme="majorHAnsi"/>
+          <w:lang w:val="en-GB"/>
+        </w:rPr>
+        <w:t xml:space="preserve"> is an Android </w:t>
+      </w:r>
+      <w:r>
+        <w:rPr>
+          <w:rFonts w:asciiTheme="majorHAnsi" w:hAnsiTheme="majorHAnsi"/>
+          <w:lang w:val="en-GB"/>
+        </w:rPr>
+        <w:t xml:space="preserve">smart phone application that uses social media to allow and help people communicate and meet with others sharing a common travelling </w:t>
+      </w:r>
+      <w:r>
+        <w:rPr>
+          <w:rFonts w:asciiTheme="majorHAnsi" w:hAnsiTheme="majorHAnsi"/>
+          <w:lang w:val="en-GB"/>
+        </w:rPr>
+        <w:t xml:space="preserve">plans </w:t>
+      </w:r>
+      <w:r>
+        <w:rPr>
+          <w:rFonts w:asciiTheme="majorHAnsi" w:hAnsiTheme="majorHAnsi"/>
+          <w:lang w:val="en-GB"/>
+        </w:rPr>
+        <w:t>or destination</w:t>
+      </w:r>
+      <w:r>
+        <w:rPr>
+          <w:rFonts w:asciiTheme="majorHAnsi" w:hAnsiTheme="majorHAnsi"/>
+          <w:lang w:val="en-GB"/>
+        </w:rPr>
+        <w:t xml:space="preserve">s. This report will show how this was </w:t>
+      </w:r>
+      <w:r>
+        <w:rPr>
+          <w:rFonts w:asciiTheme="majorHAnsi" w:hAnsiTheme="majorHAnsi"/>
+          <w:lang w:val="en-GB"/>
+        </w:rPr>
+        <w:t>developed,</w:t>
+      </w:r>
+      <w:r>
+        <w:rPr>
+          <w:rFonts w:asciiTheme="majorHAnsi" w:hAnsiTheme="majorHAnsi"/>
+          <w:lang w:val="en-GB"/>
+        </w:rPr>
+        <w:t xml:space="preserve"> tested and evaluated.</w:t>
+      </w:r>
+    </w:p>
+    <w:p/>
+    <w:p>
+      <w:pPr>
+        <w:ind w:firstLine="0"/>
+      </w:pPr>
+    </w:p>
+    <w:p>
+      <w:pPr>
+        <w:pStyle w:val="Heading1"/>
+        <w:rPr>
+          <w:color w:val="000000" w:themeColor="text1"/>
+        </w:rPr>
+      </w:pPr>
+      <w:bookmarkStart w:id="1" w:name="_Toc473106139"/>
+      <w:r>
+        <w:rPr>
+          <w:color w:val="000000" w:themeColor="text1"/>
+        </w:rPr>
+        <w:t>Development Post-Mortem</w:t>
+      </w:r>
       <w:bookmarkEnd w:id="1"/>
-      <w:r>
-        <w:rPr>
-          <w:color w:val="000000" w:themeColor="text1"/>
-        </w:rPr>
-        <w:t xml:space="preserve"> </w:t>
-      </w:r>
-    </w:p>
-    <w:p>
-      <w:pPr>
-        <w:spacing w:line="240" w:lineRule="auto"/>
-        <w:rPr>
-          <w:rFonts w:asciiTheme="majorHAnsi" w:hAnsiTheme="majorHAnsi"/>
-          <w:lang w:val="en-GB"/>
-        </w:rPr>
-      </w:pPr>
-      <w:r>
-        <w:rPr>
-          <w:rFonts w:asciiTheme="majorHAnsi" w:hAnsiTheme="majorHAnsi"/>
-          <w:lang w:val="en-GB"/>
-        </w:rPr>
-        <w:t>Travel Pals</w:t>
-      </w:r>
-      <w:r>
-        <w:rPr>
-          <w:rFonts w:asciiTheme="majorHAnsi" w:hAnsiTheme="majorHAnsi"/>
-          <w:lang w:val="en-GB"/>
-        </w:rPr>
-        <w:t xml:space="preserve"> is an Android </w:t>
-      </w:r>
-      <w:r>
-        <w:rPr>
-          <w:rFonts w:asciiTheme="majorHAnsi" w:hAnsiTheme="majorHAnsi"/>
-          <w:lang w:val="en-GB"/>
-        </w:rPr>
-        <w:t xml:space="preserve">smart phone application that uses social media to allow and help people communicate and meet with others sharing a common travelling </w:t>
-      </w:r>
-      <w:r>
-        <w:rPr>
-          <w:rFonts w:asciiTheme="majorHAnsi" w:hAnsiTheme="majorHAnsi"/>
-          <w:lang w:val="en-GB"/>
-        </w:rPr>
-        <w:t xml:space="preserve">plans </w:t>
-      </w:r>
-      <w:r>
-        <w:rPr>
-          <w:rFonts w:asciiTheme="majorHAnsi" w:hAnsiTheme="majorHAnsi"/>
-          <w:lang w:val="en-GB"/>
-        </w:rPr>
-        <w:t>or destination</w:t>
-      </w:r>
-      <w:r>
-        <w:rPr>
-          <w:rFonts w:asciiTheme="majorHAnsi" w:hAnsiTheme="majorHAnsi"/>
-          <w:lang w:val="en-GB"/>
-        </w:rPr>
-        <w:t xml:space="preserve">s. This report will show how this was </w:t>
-      </w:r>
-      <w:r>
-        <w:rPr>
-          <w:rFonts w:asciiTheme="majorHAnsi" w:hAnsiTheme="majorHAnsi"/>
-          <w:lang w:val="en-GB"/>
-        </w:rPr>
-        <w:t>developed,</w:t>
-      </w:r>
-      <w:r>
-        <w:rPr>
-          <w:rFonts w:asciiTheme="majorHAnsi" w:hAnsiTheme="majorHAnsi"/>
-          <w:lang w:val="en-GB"/>
-        </w:rPr>
-        <w:t xml:space="preserve"> tested and evaluated.</w:t>
-      </w:r>
-    </w:p>
-    <w:p/>
-    <w:p>
-      <w:pPr>
-        <w:ind w:firstLine="0"/>
-      </w:pPr>
-    </w:p>
-    <w:p>
-      <w:pPr>
-        <w:pStyle w:val="Heading1"/>
-        <w:rPr>
-          <w:color w:val="000000" w:themeColor="text1"/>
-        </w:rPr>
-      </w:pPr>
-      <w:bookmarkStart w:id="2" w:name="_Toc473106139"/>
-      <w:r>
-        <w:rPr>
-          <w:color w:val="000000" w:themeColor="text1"/>
-        </w:rPr>
-        <w:t>Development Post-Mortem</w:t>
-      </w:r>
-      <w:bookmarkEnd w:id="2"/>
     </w:p>
     <w:p>
       <w:pPr>
@@ -1410,7 +1409,10 @@
         <w:t xml:space="preserve">Describe how the group worked together and what development or research methods (e.g. agile) were used. Reflect on how development went, what worked well and anything you would do differently next time. </w:t>
       </w:r>
     </w:p>
-    <w:p/>
+    <w:p>
+      <w:bookmarkStart w:id="2" w:name="_GoBack"/>
+      <w:bookmarkEnd w:id="2"/>
+    </w:p>
     <w:p/>
     <w:p/>
     <w:p>
@@ -1454,49 +1456,91 @@
           <w:kern w:val="0"/>
           <w:lang w:val="en-GB" w:eastAsia="en-GB"/>
         </w:rPr>
-        <w:t>Describe any evaluation with users that was done during development. Be specific about what you did during user testing, e.g. number of users, frequency and nature of testing, versions of software tested</w:t>
-      </w:r>
-    </w:p>
-    <w:p>
-      <w:pPr>
-        <w:rPr>
-          <w:lang w:val="en-GB"/>
-        </w:rPr>
-      </w:pPr>
-    </w:p>
-    <w:p>
-      <w:pPr>
-        <w:pStyle w:val="Heading1"/>
-        <w:rPr>
-          <w:color w:val="000000" w:themeColor="text1"/>
-        </w:rPr>
-      </w:pPr>
-      <w:bookmarkStart w:id="4" w:name="_Toc473106141"/>
-      <w:r>
-        <w:rPr>
-          <w:color w:val="000000" w:themeColor="text1"/>
-        </w:rPr>
-        <w:t>Design and Implementation</w:t>
-      </w:r>
-      <w:bookmarkEnd w:id="4"/>
-    </w:p>
-    <w:p>
-      <w:pPr>
-        <w:spacing w:line="240" w:lineRule="auto"/>
-        <w:ind w:firstLine="0"/>
+        <w:t xml:space="preserve">Describe any evaluation with users that was done during development. Be specific about what you did during user testing, e.g. number of users, frequency and nature of testing, versions of software </w:t>
+      </w:r>
+      <w:proofErr w:type="gramStart"/>
+      <w:r>
         <w:rPr>
           <w:rFonts w:ascii="Times New Roman" w:eastAsia="Times New Roman" w:hAnsi="Times New Roman" w:cs="Times New Roman"/>
           <w:kern w:val="0"/>
           <w:lang w:val="en-GB" w:eastAsia="en-GB"/>
         </w:rPr>
-      </w:pPr>
+        <w:t>tested</w:t>
+      </w:r>
       <w:r>
         <w:rPr>
           <w:rFonts w:ascii="Times New Roman" w:eastAsia="Times New Roman" w:hAnsi="Times New Roman" w:cs="Times New Roman"/>
           <w:kern w:val="0"/>
           <w:lang w:val="en-GB" w:eastAsia="en-GB"/>
         </w:rPr>
-        <w:t xml:space="preserve">Give an overview of your final design and implementation, including any changes from your initial ideas. Provide justifications for any significant decisions you made. </w:t>
+        <w:t xml:space="preserve"> ,</w:t>
+      </w:r>
+      <w:proofErr w:type="gramEnd"/>
+      <w:r>
+        <w:rPr>
+          <w:rFonts w:ascii="Times New Roman" w:eastAsia="Times New Roman" w:hAnsi="Times New Roman" w:cs="Times New Roman"/>
+          <w:kern w:val="0"/>
+          <w:lang w:val="en-GB" w:eastAsia="en-GB"/>
+        </w:rPr>
+        <w:t xml:space="preserve"> TEST CASES .</w:t>
+      </w:r>
+    </w:p>
+    <w:p>
+      <w:pPr>
+        <w:rPr>
+          <w:lang w:val="en-GB"/>
+        </w:rPr>
+      </w:pPr>
+    </w:p>
+    <w:p>
+      <w:pPr>
+        <w:pStyle w:val="Heading1"/>
+        <w:rPr>
+          <w:color w:val="000000" w:themeColor="text1"/>
+        </w:rPr>
+      </w:pPr>
+      <w:bookmarkStart w:id="4" w:name="_Toc473106141"/>
+      <w:r>
+        <w:rPr>
+          <w:color w:val="000000" w:themeColor="text1"/>
+        </w:rPr>
+        <w:t>Design and Implementation</w:t>
+      </w:r>
+      <w:bookmarkEnd w:id="4"/>
+    </w:p>
+    <w:p>
+      <w:pPr>
+        <w:spacing w:line="240" w:lineRule="auto"/>
+        <w:ind w:firstLine="0"/>
+        <w:rPr>
+          <w:rFonts w:ascii="Times New Roman" w:eastAsia="Times New Roman" w:hAnsi="Times New Roman" w:cs="Times New Roman"/>
+          <w:kern w:val="0"/>
+          <w:lang w:val="en-GB" w:eastAsia="en-GB"/>
+        </w:rPr>
+      </w:pPr>
+      <w:r>
+        <w:rPr>
+          <w:rFonts w:ascii="Times New Roman" w:eastAsia="Times New Roman" w:hAnsi="Times New Roman" w:cs="Times New Roman"/>
+          <w:kern w:val="0"/>
+          <w:lang w:val="en-GB" w:eastAsia="en-GB"/>
+        </w:rPr>
+        <w:t>Give an overview of your final design and implementation, including any changes from your initial ideas. Provide justifications for any significant decisions you made.</w:t>
+      </w:r>
+      <w:r>
+        <w:rPr>
+          <w:rFonts w:ascii="Times New Roman" w:eastAsia="Times New Roman" w:hAnsi="Times New Roman" w:cs="Times New Roman"/>
+          <w:kern w:val="0"/>
+          <w:lang w:val="en-GB" w:eastAsia="en-GB"/>
+        </w:rPr>
+        <w:t xml:space="preserve"> +Testing</w:t>
+      </w:r>
+      <w:r>
+        <w:rPr>
+          <w:rFonts w:ascii="Times New Roman" w:eastAsia="Times New Roman" w:hAnsi="Times New Roman" w:cs="Times New Roman"/>
+          <w:kern w:val="0"/>
+          <w:lang w:val="en-GB" w:eastAsia="en-GB"/>
+        </w:rPr>
+        <w:t xml:space="preserve"> </w:t>
       </w:r>
     </w:p>
     <w:tbl>
@@ -2197,7 +2241,7 @@
           <w:kern w:val="0"/>
           <w:lang w:val="en-GB" w:eastAsia="en-GB"/>
         </w:rPr>
-        <w:t>There should also be a section about distribution of marks among group members, if the group has agreed that marks should not be shared equally.</w:t>
+        <w:t>We wish for the marks to be shared equally between all group members</w:t>
       </w:r>
     </w:p>
     <w:p/>
@@ -2515,7 +2559,6 @@
         <w:commentReference w:id="11"/>
       </w:r>
     </w:p>
-    <w:bookmarkEnd w:id="0"/>
     <w:p/>
     <w:sectPr>
       <w:pgSz w:w="11900" w:h="16840"/>
@@ -3052,6 +3095,7 @@
   <w:style w:type="character" w:default="1" w:styleId="DefaultParagraphFont">
     <w:name w:val="Default Paragraph Font"/>
     <w:uiPriority w:val="1"/>
+    <w:semiHidden/>
     <w:unhideWhenUsed/>
   </w:style>
   <w:style w:type="table" w:default="1" w:styleId="TableNormal">
@@ -3438,10 +3482,12 @@
     <w:sig w:usb0="A00002EF" w:usb1="4000207B" w:usb2="00000000" w:usb3="00000000" w:csb0="0000019F" w:csb1="00000000"/>
   </w:font>
   <w:font w:name="宋体">
+    <w:panose1 w:val="00000000000000000000"/>
     <w:charset w:val="86"/>
     <w:family w:val="auto"/>
+    <w:notTrueType/>
     <w:pitch w:val="variable"/>
-    <w:sig w:usb0="00000003" w:usb1="288F0000" w:usb2="00000016" w:usb3="00000000" w:csb0="00040001" w:csb1="00000000"/>
+    <w:sig w:usb0="00000001" w:usb1="080E0000" w:usb2="00000010" w:usb3="00000000" w:csb0="00040000" w:csb1="00000000"/>
   </w:font>
   <w:font w:name="Symbol">
     <w:panose1 w:val="05050102010706020507"/>
@@ -3479,6 +3525,7 @@
     <w:rsid w:val="00274FFF"/>
     <w:rsid w:val="002B53BB"/>
     <w:rsid w:val="009567A1"/>
+    <w:rsid w:val="00FA0CD1"/>
   </w:rsids>
   <m:mathPr>
     <m:mathFont m:val="Cambria Math"/>
@@ -4211,7 +4258,7 @@
 </file>
 
 <file path=customXml/itemProps1.xml><?xml version="1.0" encoding="utf-8"?>
-<ds:datastoreItem xmlns:ds="http://schemas.openxmlformats.org/officeDocument/2006/customXml" ds:itemID="{DB929D90-F429-8443-9877-CA5508D8EB0E}">
+<ds:datastoreItem xmlns:ds="http://schemas.openxmlformats.org/officeDocument/2006/customXml" ds:itemID="{463BF54A-F1B0-A64F-983B-103EA6BC0E59}">
   <ds:schemaRefs>
     <ds:schemaRef ds:uri="http://schemas.openxmlformats.org/officeDocument/2006/bibliography"/>
   </ds:schemaRefs>

</xml_diff>

<commit_message>
REPORT - bits and pieces of each section
Please can everyone have a look and add anything :)
</commit_message>
<xml_diff>
--- a/Report.docx
+++ b/Report.docx
@@ -3537,56 +3537,2628 @@
         </w:rPr>
         <w:t>in the table above</w:t>
       </w:r>
-      <w:bookmarkStart w:id="5" w:name="_GoBack"/>
+      <w:r>
+        <w:rPr>
+          <w:lang w:val="en-GB"/>
+        </w:rPr>
+        <w:t xml:space="preserve">, we have to check the database whether everything is changed accordingly as we expected to. </w:t>
+      </w:r>
+    </w:p>
+    <w:p>
+      <w:pPr>
+        <w:pStyle w:val="Heading1"/>
+        <w:rPr>
+          <w:color w:val="000000" w:themeColor="text1"/>
+        </w:rPr>
+      </w:pPr>
+      <w:bookmarkStart w:id="5" w:name="_Toc473106141"/>
+      <w:r>
+        <w:rPr>
+          <w:color w:val="000000" w:themeColor="text1"/>
+        </w:rPr>
+        <w:t>Design and Implementation</w:t>
+      </w:r>
       <w:bookmarkEnd w:id="5"/>
-      <w:r>
-        <w:rPr>
-          <w:lang w:val="en-GB"/>
-        </w:rPr>
-        <w:t xml:space="preserve">, we have to check the database whether everything is changed accordingly as we expected to. </w:t>
-      </w:r>
-    </w:p>
+    </w:p>
+    <w:p>
+      <w:pPr>
+        <w:spacing w:line="240" w:lineRule="auto"/>
+        <w:ind w:firstLine="0"/>
+        <w:rPr>
+          <w:rFonts w:eastAsia="Times New Roman" w:cs="Times New Roman"/>
+          <w:kern w:val="0"/>
+          <w:lang w:val="en-GB" w:eastAsia="en-GB"/>
+        </w:rPr>
+      </w:pPr>
+      <w:r>
+        <w:rPr>
+          <w:rFonts w:eastAsia="Times New Roman" w:cs="Times New Roman"/>
+          <w:kern w:val="0"/>
+          <w:lang w:val="en-GB" w:eastAsia="en-GB"/>
+        </w:rPr>
+        <w:t>Give an overview of your final design and implementation, including any changes from your initial ideas. Provide justifications for any significant decisions you made.</w:t>
+      </w:r>
+      <w:r>
+        <w:rPr>
+          <w:rFonts w:eastAsia="Times New Roman" w:cs="Times New Roman"/>
+          <w:kern w:val="0"/>
+          <w:lang w:val="en-GB" w:eastAsia="en-GB"/>
+        </w:rPr>
+        <w:t xml:space="preserve"> </w:t>
+      </w:r>
+      <w:r>
+        <w:rPr>
+          <w:rFonts w:eastAsia="Times New Roman" w:cs="Times New Roman"/>
+          <w:kern w:val="0"/>
+          <w:lang w:val="en-GB" w:eastAsia="en-GB"/>
+        </w:rPr>
+        <w:t xml:space="preserve"> </w:t>
+      </w:r>
+    </w:p>
+    <w:p>
+      <w:pPr>
+        <w:spacing w:line="240" w:lineRule="auto"/>
+        <w:ind w:firstLine="0"/>
+        <w:rPr>
+          <w:rFonts w:eastAsia="Times New Roman" w:cs="Times New Roman"/>
+          <w:kern w:val="0"/>
+          <w:lang w:val="en-GB" w:eastAsia="en-GB"/>
+        </w:rPr>
+      </w:pPr>
+      <w:r>
+        <w:rPr>
+          <w:rFonts w:eastAsia="Times New Roman" w:cs="Times New Roman"/>
+          <w:kern w:val="0"/>
+          <w:lang w:val="en-GB" w:eastAsia="en-GB"/>
+        </w:rPr>
+        <w:t xml:space="preserve"> </w:t>
+      </w:r>
+    </w:p>
+    <w:p>
+      <w:pPr>
+        <w:spacing w:line="240" w:lineRule="auto"/>
+        <w:ind w:firstLine="0"/>
+        <w:rPr>
+          <w:rFonts w:eastAsia="Times New Roman" w:cs="Times New Roman"/>
+          <w:kern w:val="0"/>
+          <w:lang w:val="en-GB" w:eastAsia="en-GB"/>
+        </w:rPr>
+      </w:pPr>
+      <w:r>
+        <w:rPr>
+          <w:rFonts w:eastAsia="Times New Roman" w:cs="Times New Roman"/>
+          <w:kern w:val="0"/>
+          <w:lang w:val="en-GB" w:eastAsia="en-GB"/>
+        </w:rPr>
+        <w:t xml:space="preserve">Given the wide scope of the our user requirements summarise in the proposal last term, we have discovered a lot of elements to our application that we did not even take into consideration when prototyping at first. </w:t>
+      </w:r>
+    </w:p>
+    <w:p>
+      <w:pPr>
+        <w:spacing w:line="240" w:lineRule="auto"/>
+        <w:ind w:firstLine="0"/>
+        <w:rPr>
+          <w:rFonts w:eastAsia="Times New Roman" w:cs="Times New Roman"/>
+          <w:kern w:val="0"/>
+          <w:lang w:val="en-GB" w:eastAsia="en-GB"/>
+        </w:rPr>
+      </w:pPr>
+    </w:p>
+    <w:p>
+      <w:pPr>
+        <w:spacing w:line="240" w:lineRule="auto"/>
+        <w:ind w:firstLine="0"/>
+        <w:rPr>
+          <w:rFonts w:eastAsia="宋体" w:cs="Times New Roman"/>
+          <w:b/>
+          <w:color w:val="000000"/>
+          <w:u w:val="single"/>
+          <w:lang w:val="en-GB"/>
+        </w:rPr>
+      </w:pPr>
+      <w:r>
+        <w:rPr>
+          <w:rFonts w:eastAsia="宋体" w:cs="Times New Roman"/>
+          <w:b/>
+          <w:color w:val="000000"/>
+          <w:u w:val="single"/>
+          <w:lang w:val="en-GB"/>
+        </w:rPr>
+        <w:t>Android app</w:t>
+      </w:r>
+    </w:p>
+    <w:p>
+      <w:pPr>
+        <w:spacing w:line="240" w:lineRule="auto"/>
+        <w:ind w:firstLine="0"/>
+        <w:rPr>
+          <w:rFonts w:eastAsia="宋体" w:cs="Times New Roman"/>
+          <w:color w:val="000000"/>
+          <w:lang w:val="en-GB"/>
+        </w:rPr>
+      </w:pPr>
+      <w:r>
+        <w:rPr>
+          <w:rFonts w:eastAsia="宋体" w:cs="Times New Roman"/>
+          <w:color w:val="000000"/>
+          <w:lang w:val="en-GB"/>
+        </w:rPr>
+        <w:t xml:space="preserve">This was a very simple requirement to meet since we have been head set to create an android application using Android studio, however we did consider translating our idea into a web application instead since we had been faced with technical difficulties that we thought we might not managed taken in consideration the time restrictions. </w:t>
+      </w:r>
+    </w:p>
+    <w:p>
+      <w:pPr>
+        <w:spacing w:line="240" w:lineRule="auto"/>
+        <w:ind w:firstLine="0"/>
+        <w:rPr>
+          <w:rFonts w:eastAsia="宋体" w:cs="Times New Roman"/>
+          <w:color w:val="000000"/>
+          <w:lang w:val="en-GB"/>
+        </w:rPr>
+      </w:pPr>
+    </w:p>
+    <w:p>
+      <w:pPr>
+        <w:spacing w:line="240" w:lineRule="auto"/>
+        <w:ind w:firstLine="0"/>
+        <w:rPr>
+          <w:rFonts w:eastAsia="宋体" w:cs="Times New Roman"/>
+          <w:b/>
+          <w:color w:val="000000"/>
+          <w:u w:val="single"/>
+          <w:lang w:val="en-GB"/>
+        </w:rPr>
+      </w:pPr>
+      <w:commentRangeStart w:id="6"/>
+      <w:r>
+        <w:rPr>
+          <w:rFonts w:eastAsia="宋体" w:cs="Times New Roman"/>
+          <w:b/>
+          <w:color w:val="000000"/>
+          <w:u w:val="single"/>
+          <w:lang w:val="en-GB"/>
+        </w:rPr>
+        <w:t>Messaging functionality</w:t>
+      </w:r>
+      <w:commentRangeEnd w:id="6"/>
+      <w:r>
+        <w:rPr>
+          <w:rStyle w:val="CommentReference"/>
+          <w:sz w:val="24"/>
+          <w:szCs w:val="24"/>
+        </w:rPr>
+        <w:commentReference w:id="6"/>
+      </w:r>
+    </w:p>
+    <w:p>
+      <w:pPr>
+        <w:spacing w:line="240" w:lineRule="auto"/>
+        <w:ind w:firstLine="0"/>
+        <w:rPr>
+          <w:rFonts w:eastAsia="宋体" w:cs="Times New Roman"/>
+          <w:b/>
+          <w:color w:val="000000"/>
+          <w:u w:val="single"/>
+          <w:lang w:val="en-GB"/>
+        </w:rPr>
+      </w:pPr>
+    </w:p>
+    <w:p>
+      <w:pPr>
+        <w:spacing w:line="240" w:lineRule="auto"/>
+        <w:ind w:firstLine="0"/>
+        <w:rPr>
+          <w:rFonts w:eastAsia="宋体" w:cs="Times New Roman"/>
+          <w:b/>
+          <w:color w:val="000000"/>
+          <w:u w:val="single"/>
+          <w:lang w:val="en-GB"/>
+        </w:rPr>
+      </w:pPr>
+      <w:commentRangeStart w:id="7"/>
+      <w:r>
+        <w:rPr>
+          <w:rFonts w:eastAsia="宋体" w:cs="Times New Roman"/>
+          <w:b/>
+          <w:color w:val="000000"/>
+          <w:u w:val="single"/>
+          <w:lang w:val="en-GB"/>
+        </w:rPr>
+        <w:t>Search/match functionality</w:t>
+      </w:r>
+      <w:commentRangeEnd w:id="7"/>
+      <w:r>
+        <w:rPr>
+          <w:rStyle w:val="CommentReference"/>
+          <w:b/>
+          <w:sz w:val="24"/>
+          <w:szCs w:val="24"/>
+          <w:u w:val="single"/>
+        </w:rPr>
+        <w:commentReference w:id="7"/>
+      </w:r>
+    </w:p>
+    <w:p>
+      <w:pPr>
+        <w:spacing w:line="240" w:lineRule="auto"/>
+        <w:ind w:firstLine="0"/>
+        <w:rPr>
+          <w:rFonts w:eastAsia="宋体" w:cs="Times New Roman"/>
+          <w:color w:val="000000"/>
+          <w:lang w:val="en-GB"/>
+        </w:rPr>
+      </w:pPr>
+      <w:commentRangeStart w:id="8"/>
+      <w:r>
+        <w:rPr>
+          <w:rFonts w:eastAsia="宋体" w:cs="Times New Roman"/>
+          <w:color w:val="000000"/>
+          <w:lang w:val="en-GB"/>
+        </w:rPr>
+        <w:t xml:space="preserve">We have managed to create a simple search function, by location only . Meaning that the user only enters the destination and other user’s plans show up,  the result in a view list. Our visual aim when displaying this result was to have each plan combined with some user profile information in a full page view , and then the end user can swipe to see the next result. The difficulty in that was , we used a JSON library which produced a result in a certain format which was hard to change when received from the PHP file to Android Studio. Another issue with this functionality is that, who comes first and why? How do we base if which result is the best result to display first, in order to avoid this dilemma we have implemented a list view result set, however realistically , it would have been nice to have an algorithm that would get the results list searched by destination and then sort them out perhaps on different factors such as profile pictures (studies show that users are more inclined to speak to other users if they have a real profile picture), description , </w:t>
+      </w:r>
+      <w:r>
+        <w:rPr>
+          <w:rFonts w:eastAsia="宋体" w:cs="Times New Roman"/>
+          <w:color w:val="000000"/>
+          <w:lang w:val="en-GB"/>
+        </w:rPr>
+        <w:t xml:space="preserve">a comparison between each of the users plans looking specifically at the dates and only display the users at the top with a close match to the user’s plan. These little things, would make sure that the end user gets the best possible result first time round when looking for a companion , therefore proving the aim of the application right and hopefully come back to use it again and again . </w:t>
+      </w:r>
+      <w:commentRangeEnd w:id="8"/>
+      <w:r>
+        <w:rPr>
+          <w:rStyle w:val="CommentReference"/>
+          <w:sz w:val="24"/>
+          <w:szCs w:val="24"/>
+        </w:rPr>
+        <w:commentReference w:id="8"/>
+      </w:r>
+    </w:p>
+    <w:p>
+      <w:pPr>
+        <w:spacing w:line="240" w:lineRule="auto"/>
+        <w:ind w:firstLine="0"/>
+        <w:rPr>
+          <w:rFonts w:eastAsia="宋体" w:cs="Times New Roman"/>
+          <w:color w:val="000000"/>
+          <w:lang w:val="en-GB"/>
+        </w:rPr>
+      </w:pPr>
+      <w:r>
+        <w:rPr>
+          <w:rFonts w:eastAsia="宋体" w:cs="Times New Roman"/>
+          <w:color w:val="000000"/>
+          <w:lang w:val="en-GB"/>
+        </w:rPr>
+        <w:t xml:space="preserve">We had also attempted to implement a advanced search which would conduct a more specific search, not only on the user plans but also on the user profile details such as gender and age range,  in our proposal our researched has shown that our target audience preferred to have such a functionality since they can be more exact on their own preferences when travelling, for example a young female  would not enough travelling with an older man , since she may not feel entirely safe as well as their trip might focus on a different </w:t>
+      </w:r>
+      <w:commentRangeStart w:id="9"/>
+      <w:r>
+        <w:rPr>
+          <w:rFonts w:eastAsia="宋体" w:cs="Times New Roman"/>
+          <w:color w:val="000000"/>
+          <w:lang w:val="en-GB"/>
+        </w:rPr>
+        <w:t xml:space="preserve">aspects such as partying rather than visiting museums. In order to achieve this , we have created a more detailed search looking specifically at age range, gender, destination , date of travel </w:t>
+      </w:r>
+      <w:commentRangeEnd w:id="9"/>
+      <w:r>
+        <w:rPr>
+          <w:rStyle w:val="CommentReference"/>
+          <w:sz w:val="24"/>
+          <w:szCs w:val="24"/>
+        </w:rPr>
+        <w:commentReference w:id="9"/>
+      </w:r>
+    </w:p>
+    <w:p>
+      <w:pPr>
+        <w:spacing w:line="240" w:lineRule="auto"/>
+        <w:ind w:firstLine="0"/>
+        <w:rPr>
+          <w:rFonts w:eastAsia="宋体" w:cs="Times New Roman"/>
+          <w:color w:val="000000"/>
+          <w:lang w:val="en-GB"/>
+        </w:rPr>
+      </w:pPr>
+      <w:r>
+        <w:rPr>
+          <w:rFonts w:eastAsia="宋体" w:cs="Times New Roman"/>
+          <w:color w:val="000000"/>
+          <w:lang w:val="en-GB"/>
+        </w:rPr>
+        <w:t>. This makes the search more exact therefore users might not receive as many results. However an ideal advanced search would preferably have a set of default values therefore, if a user misses to enter or select a specific field, they would still be able to search and receive results.</w:t>
+      </w:r>
+    </w:p>
+    <w:p>
+      <w:pPr>
+        <w:spacing w:line="240" w:lineRule="auto"/>
+        <w:ind w:firstLine="0"/>
+        <w:rPr>
+          <w:rFonts w:eastAsia="宋体" w:cs="Times New Roman"/>
+          <w:color w:val="000000"/>
+          <w:lang w:val="en-GB"/>
+        </w:rPr>
+      </w:pPr>
+    </w:p>
+    <w:p>
+      <w:pPr>
+        <w:spacing w:line="240" w:lineRule="auto"/>
+        <w:ind w:firstLine="0"/>
+        <w:rPr>
+          <w:rFonts w:eastAsia="宋体" w:cs="Times New Roman"/>
+          <w:b/>
+          <w:color w:val="000000"/>
+          <w:u w:val="single"/>
+          <w:lang w:val="en-GB"/>
+        </w:rPr>
+      </w:pPr>
+      <w:r>
+        <w:rPr>
+          <w:rFonts w:eastAsia="宋体" w:cs="Times New Roman"/>
+          <w:b/>
+          <w:color w:val="000000"/>
+          <w:u w:val="single"/>
+          <w:lang w:val="en-GB"/>
+        </w:rPr>
+        <w:t>Swipe like motion for a match (like tinder)</w:t>
+      </w:r>
+    </w:p>
+    <w:p>
+      <w:pPr>
+        <w:spacing w:line="240" w:lineRule="auto"/>
+        <w:ind w:firstLine="0"/>
+        <w:rPr>
+          <w:rFonts w:eastAsia="宋体" w:cs="Times New Roman"/>
+          <w:color w:val="000000"/>
+          <w:lang w:val="en-GB"/>
+        </w:rPr>
+      </w:pPr>
+      <w:r>
+        <w:rPr>
+          <w:rFonts w:eastAsia="宋体" w:cs="Times New Roman"/>
+          <w:color w:val="000000"/>
+          <w:lang w:val="en-GB"/>
+        </w:rPr>
+        <w:t>Due to implication we had developing the search and the plans functionality , it had delayed our project therefore we did not managed to have a go implementing a swipe like function to more from result to result after conducting a search , instead we have settled for a list view , which is still a simple to see and users can compare visually each result.</w:t>
+      </w:r>
+    </w:p>
+    <w:p>
+      <w:pPr>
+        <w:spacing w:line="240" w:lineRule="auto"/>
+        <w:ind w:firstLine="0"/>
+        <w:rPr>
+          <w:rFonts w:eastAsia="宋体" w:cs="Times New Roman"/>
+          <w:color w:val="000000"/>
+          <w:lang w:val="en-GB"/>
+        </w:rPr>
+      </w:pPr>
+    </w:p>
+    <w:p>
+      <w:pPr>
+        <w:spacing w:line="240" w:lineRule="auto"/>
+        <w:ind w:firstLine="0"/>
+        <w:rPr>
+          <w:rFonts w:eastAsia="宋体" w:cs="Times New Roman"/>
+          <w:b/>
+          <w:color w:val="000000"/>
+          <w:u w:val="single"/>
+          <w:lang w:val="en-GB"/>
+        </w:rPr>
+      </w:pPr>
+      <w:r>
+        <w:rPr>
+          <w:rFonts w:eastAsia="宋体" w:cs="Times New Roman"/>
+          <w:b/>
+          <w:color w:val="000000"/>
+          <w:u w:val="single"/>
+          <w:lang w:val="en-GB"/>
+        </w:rPr>
+        <w:t>Sequential navigation</w:t>
+      </w:r>
+    </w:p>
+    <w:p>
+      <w:pPr>
+        <w:spacing w:line="240" w:lineRule="auto"/>
+        <w:ind w:firstLine="0"/>
+        <w:rPr>
+          <w:rFonts w:eastAsia="宋体" w:cs="Times New Roman"/>
+          <w:color w:val="000000"/>
+          <w:lang w:val="en-GB"/>
+        </w:rPr>
+      </w:pPr>
+      <w:r>
+        <w:rPr>
+          <w:rFonts w:eastAsia="宋体" w:cs="Times New Roman"/>
+          <w:color w:val="000000"/>
+          <w:lang w:val="en-GB"/>
+        </w:rPr>
+        <w:t xml:space="preserve">We have settled on a simple menu page which has 4 navigation </w:t>
+      </w:r>
+      <w:r>
+        <w:rPr>
+          <w:rFonts w:eastAsia="宋体" w:cs="Times New Roman"/>
+          <w:color w:val="000000"/>
+          <w:lang w:val="en-GB"/>
+        </w:rPr>
+        <w:t>icons;</w:t>
+      </w:r>
+      <w:r>
+        <w:rPr>
+          <w:rFonts w:eastAsia="宋体" w:cs="Times New Roman"/>
+          <w:color w:val="000000"/>
+          <w:lang w:val="en-GB"/>
+        </w:rPr>
+        <w:t xml:space="preserve"> it’s sequential. After creating each page that was needing for the application we have to c</w:t>
+      </w:r>
+      <w:r>
+        <w:rPr>
+          <w:rFonts w:eastAsia="宋体" w:cs="Times New Roman"/>
+          <w:color w:val="000000"/>
+          <w:lang w:val="en-GB"/>
+        </w:rPr>
+        <w:t>reate button and upload an icon</w:t>
+      </w:r>
+      <w:r>
+        <w:rPr>
+          <w:rFonts w:eastAsia="宋体" w:cs="Times New Roman"/>
+          <w:color w:val="000000"/>
+          <w:lang w:val="en-GB"/>
+        </w:rPr>
+        <w:t>, as well as attached a link to a page that it’s going to be connected a redirected</w:t>
+      </w:r>
+      <w:r>
+        <w:rPr>
+          <w:rFonts w:eastAsia="宋体" w:cs="Times New Roman"/>
+          <w:color w:val="000000"/>
+          <w:lang w:val="en-GB"/>
+        </w:rPr>
+        <w:t xml:space="preserve"> to. There is not drop down menu, since we decided that on a small screen it looks very crowded, therefore we have created a menu button which takes you to the menu page wherever page you are at.</w:t>
+      </w:r>
+    </w:p>
+    <w:p>
+      <w:pPr>
+        <w:spacing w:line="240" w:lineRule="auto"/>
+        <w:ind w:firstLine="0"/>
+        <w:rPr>
+          <w:rFonts w:eastAsia="宋体" w:cs="Times New Roman"/>
+          <w:color w:val="000000"/>
+          <w:lang w:val="en-GB"/>
+        </w:rPr>
+      </w:pPr>
+    </w:p>
+    <w:p>
+      <w:pPr>
+        <w:spacing w:line="240" w:lineRule="auto"/>
+        <w:ind w:firstLine="0"/>
+        <w:rPr>
+          <w:rFonts w:eastAsia="宋体" w:cs="Times New Roman"/>
+          <w:b/>
+          <w:color w:val="000000"/>
+          <w:u w:val="single"/>
+          <w:lang w:val="en-GB"/>
+        </w:rPr>
+      </w:pPr>
+      <w:r>
+        <w:rPr>
+          <w:rFonts w:eastAsia="宋体" w:cs="Times New Roman"/>
+          <w:b/>
+          <w:color w:val="000000"/>
+          <w:u w:val="single"/>
+          <w:lang w:val="en-GB"/>
+        </w:rPr>
+        <w:t>Add trips functionality</w:t>
+      </w:r>
+    </w:p>
+    <w:p>
+      <w:pPr>
+        <w:spacing w:line="240" w:lineRule="auto"/>
+        <w:ind w:firstLine="0"/>
+        <w:rPr>
+          <w:rFonts w:eastAsia="宋体" w:cs="Times New Roman"/>
+          <w:color w:val="000000"/>
+          <w:lang w:val="en-GB"/>
+        </w:rPr>
+      </w:pPr>
+      <w:r>
+        <w:rPr>
+          <w:rFonts w:eastAsia="宋体" w:cs="Times New Roman"/>
+          <w:color w:val="000000"/>
+          <w:lang w:val="en-GB"/>
+        </w:rPr>
+        <w:t>When implementing this function we have realised we need two pages , one to display all the plans created from our user and one for the user to actually add their plan. In order to do this , when the user clicks on the plan button it gets directed to the a page where it shows all the currently existing plans by the user</w:t>
+      </w:r>
+      <w:r>
+        <w:rPr>
+          <w:rFonts w:eastAsia="宋体" w:cs="Times New Roman"/>
+          <w:color w:val="000000"/>
+          <w:lang w:val="en-GB"/>
+        </w:rPr>
+        <w:t xml:space="preserve"> in a list view </w:t>
+      </w:r>
+      <w:r>
+        <w:rPr>
+          <w:rFonts w:eastAsia="宋体" w:cs="Times New Roman"/>
+          <w:color w:val="000000"/>
+          <w:lang w:val="en-GB"/>
+        </w:rPr>
+        <w:t>,</w:t>
+      </w:r>
+      <w:commentRangeStart w:id="10"/>
+      <w:r>
+        <w:rPr>
+          <w:rFonts w:eastAsia="宋体" w:cs="Times New Roman"/>
+          <w:color w:val="000000"/>
+          <w:lang w:val="en-GB"/>
+        </w:rPr>
+        <w:t xml:space="preserve"> where the user pereferably is able to delete and edit each plan.</w:t>
+      </w:r>
+      <w:commentRangeEnd w:id="10"/>
+      <w:r>
+        <w:rPr>
+          <w:rStyle w:val="CommentReference"/>
+          <w:sz w:val="24"/>
+          <w:szCs w:val="24"/>
+        </w:rPr>
+        <w:commentReference w:id="10"/>
+      </w:r>
+      <w:r>
+        <w:rPr>
+          <w:rFonts w:eastAsia="宋体" w:cs="Times New Roman"/>
+          <w:color w:val="000000"/>
+          <w:lang w:val="en-GB"/>
+        </w:rPr>
+        <w:t xml:space="preserve"> </w:t>
+      </w:r>
+    </w:p>
+    <w:p>
+      <w:pPr>
+        <w:spacing w:line="240" w:lineRule="auto"/>
+        <w:ind w:firstLine="0"/>
+        <w:rPr>
+          <w:rFonts w:eastAsia="宋体" w:cs="Times New Roman"/>
+          <w:color w:val="000000"/>
+          <w:lang w:val="en-GB"/>
+        </w:rPr>
+      </w:pPr>
+      <w:r>
+        <w:rPr>
+          <w:rFonts w:eastAsia="宋体" w:cs="Times New Roman"/>
+          <w:color w:val="000000"/>
+          <w:lang w:val="en-GB"/>
+        </w:rPr>
+        <w:t xml:space="preserve"> There is a small button which directs the user to another page where it displays a form to add all the fields to create a plan/trip. Once the </w:t>
+      </w:r>
+      <w:commentRangeStart w:id="11"/>
+      <w:r>
+        <w:rPr>
+          <w:rFonts w:eastAsia="宋体" w:cs="Times New Roman"/>
+          <w:color w:val="000000"/>
+          <w:lang w:val="en-GB"/>
+        </w:rPr>
+        <w:t>user “adds” the plan , it data is set to the database in via an PHP file which transforms the data is a certain format and then enters the new record accordingly to the SQL INSERT statement.</w:t>
+      </w:r>
+      <w:commentRangeEnd w:id="11"/>
+      <w:r>
+        <w:rPr>
+          <w:rStyle w:val="CommentReference"/>
+          <w:sz w:val="24"/>
+          <w:szCs w:val="24"/>
+        </w:rPr>
+        <w:commentReference w:id="11"/>
+      </w:r>
+    </w:p>
+    <w:p>
+      <w:pPr>
+        <w:spacing w:line="240" w:lineRule="auto"/>
+        <w:ind w:firstLine="0"/>
+        <w:rPr>
+          <w:rFonts w:eastAsia="宋体" w:cs="Times New Roman"/>
+          <w:color w:val="000000"/>
+          <w:lang w:val="en-GB"/>
+        </w:rPr>
+      </w:pPr>
+    </w:p>
+    <w:p>
+      <w:pPr>
+        <w:spacing w:line="240" w:lineRule="auto"/>
+        <w:ind w:firstLine="0"/>
+        <w:rPr>
+          <w:rFonts w:eastAsia="宋体" w:cs="Times New Roman"/>
+          <w:color w:val="000000"/>
+          <w:lang w:val="en-GB"/>
+        </w:rPr>
+      </w:pPr>
+      <w:r>
+        <w:rPr>
+          <w:rFonts w:eastAsia="宋体" w:cs="Times New Roman"/>
+          <w:color w:val="000000"/>
+          <w:lang w:val="en-GB"/>
+        </w:rPr>
+        <w:t>The problem that we have encountered was</w:t>
+      </w:r>
+      <w:r>
+        <w:rPr>
+          <w:rFonts w:eastAsia="宋体" w:cs="Times New Roman"/>
+          <w:color w:val="000000"/>
+          <w:lang w:val="en-GB"/>
+        </w:rPr>
+        <w:t xml:space="preserve"> trying to received t</w:t>
+      </w:r>
+      <w:commentRangeStart w:id="12"/>
+      <w:r>
+        <w:rPr>
+          <w:rFonts w:eastAsia="宋体" w:cs="Times New Roman"/>
+          <w:color w:val="000000"/>
+          <w:lang w:val="en-GB"/>
+        </w:rPr>
+        <w:t>he data from the database. Till then we have been using a JSON library which has helped us format the data when inserting , however to retried the data by the user ID that has been logged was a bit harder than anticipated. We have attempted to do the same as before with the insertion of data , but just simply changing the SQL statement to SELECT , however this showed the results only in the PHP file , we know this by using the Postman extension which was very helpful indentifying the problem . So we were stuck at Android studio since we have to make the ID a global but private variable which can be accessed in this view plans page. Etc …</w:t>
+      </w:r>
+      <w:commentRangeEnd w:id="12"/>
+      <w:r>
+        <w:rPr>
+          <w:rStyle w:val="CommentReference"/>
+          <w:sz w:val="24"/>
+          <w:szCs w:val="24"/>
+        </w:rPr>
+        <w:commentReference w:id="12"/>
+      </w:r>
+    </w:p>
+    <w:p>
+      <w:pPr>
+        <w:spacing w:line="240" w:lineRule="auto"/>
+        <w:ind w:firstLine="0"/>
+        <w:rPr>
+          <w:rFonts w:eastAsia="宋体" w:cs="Times New Roman"/>
+          <w:color w:val="000000"/>
+          <w:lang w:val="en-GB"/>
+        </w:rPr>
+      </w:pPr>
+    </w:p>
+    <w:p>
+      <w:pPr>
+        <w:spacing w:line="240" w:lineRule="auto"/>
+        <w:ind w:firstLine="0"/>
+        <w:rPr>
+          <w:rFonts w:eastAsia="宋体" w:cs="Times New Roman"/>
+          <w:color w:val="000000"/>
+          <w:lang w:val="en-GB"/>
+        </w:rPr>
+      </w:pPr>
+    </w:p>
+    <w:p>
+      <w:pPr>
+        <w:spacing w:line="240" w:lineRule="auto"/>
+        <w:ind w:firstLine="0"/>
+        <w:rPr>
+          <w:rFonts w:eastAsia="宋体" w:cs="Times New Roman"/>
+          <w:color w:val="000000"/>
+          <w:lang w:val="en-GB"/>
+        </w:rPr>
+      </w:pPr>
+    </w:p>
+    <w:p>
+      <w:pPr>
+        <w:spacing w:line="240" w:lineRule="auto"/>
+        <w:ind w:firstLine="0"/>
+        <w:rPr>
+          <w:rFonts w:eastAsia="宋体" w:cs="Times New Roman"/>
+          <w:color w:val="000000"/>
+          <w:lang w:val="en-GB"/>
+        </w:rPr>
+      </w:pPr>
+    </w:p>
+    <w:p>
+      <w:pPr>
+        <w:spacing w:line="240" w:lineRule="auto"/>
+        <w:ind w:firstLine="0"/>
+        <w:rPr>
+          <w:rFonts w:eastAsia="宋体" w:cs="Times New Roman"/>
+          <w:color w:val="000000"/>
+          <w:lang w:val="en-GB"/>
+        </w:rPr>
+      </w:pPr>
+    </w:p>
+    <w:p>
+      <w:pPr>
+        <w:spacing w:line="240" w:lineRule="auto"/>
+        <w:ind w:firstLine="0"/>
+        <w:rPr>
+          <w:rFonts w:eastAsia="宋体" w:cs="Times New Roman"/>
+          <w:color w:val="000000"/>
+          <w:lang w:val="en-GB"/>
+        </w:rPr>
+      </w:pPr>
+    </w:p>
+    <w:p>
+      <w:pPr>
+        <w:spacing w:line="240" w:lineRule="auto"/>
+        <w:ind w:firstLine="0"/>
+        <w:rPr>
+          <w:rFonts w:eastAsia="宋体" w:cs="Times New Roman"/>
+          <w:color w:val="000000"/>
+          <w:lang w:val="en-GB"/>
+        </w:rPr>
+      </w:pPr>
+    </w:p>
+    <w:p>
+      <w:pPr>
+        <w:spacing w:line="240" w:lineRule="auto"/>
+        <w:ind w:firstLine="0"/>
+        <w:rPr>
+          <w:rFonts w:eastAsia="宋体" w:cs="Times New Roman"/>
+          <w:color w:val="000000"/>
+          <w:lang w:val="en-GB"/>
+        </w:rPr>
+      </w:pPr>
+    </w:p>
+    <w:p>
+      <w:pPr>
+        <w:spacing w:line="240" w:lineRule="auto"/>
+        <w:ind w:firstLine="0"/>
+        <w:rPr>
+          <w:rFonts w:eastAsia="宋体" w:cs="Times New Roman"/>
+          <w:color w:val="000000"/>
+          <w:lang w:val="en-GB"/>
+        </w:rPr>
+      </w:pPr>
+    </w:p>
+    <w:p>
+      <w:pPr>
+        <w:spacing w:line="240" w:lineRule="auto"/>
+        <w:ind w:firstLine="0"/>
+        <w:rPr>
+          <w:rFonts w:eastAsia="宋体" w:cs="Times New Roman"/>
+          <w:color w:val="000000"/>
+          <w:lang w:val="en-GB"/>
+        </w:rPr>
+      </w:pPr>
+    </w:p>
+    <w:p>
+      <w:pPr>
+        <w:spacing w:line="240" w:lineRule="auto"/>
+        <w:ind w:firstLine="0"/>
+        <w:rPr>
+          <w:rFonts w:eastAsia="宋体" w:cs="Times New Roman"/>
+          <w:color w:val="000000"/>
+          <w:lang w:val="en-GB"/>
+        </w:rPr>
+      </w:pPr>
+    </w:p>
+    <w:p>
+      <w:pPr>
+        <w:spacing w:line="240" w:lineRule="auto"/>
+        <w:ind w:firstLine="0"/>
+        <w:rPr>
+          <w:rFonts w:eastAsia="宋体" w:cs="Times New Roman"/>
+          <w:color w:val="000000"/>
+          <w:lang w:val="en-GB"/>
+        </w:rPr>
+      </w:pPr>
+    </w:p>
+    <w:p>
+      <w:pPr>
+        <w:spacing w:line="240" w:lineRule="auto"/>
+        <w:ind w:firstLine="0"/>
+        <w:rPr>
+          <w:rFonts w:eastAsia="宋体" w:cs="Times New Roman"/>
+          <w:color w:val="000000"/>
+          <w:lang w:val="en-GB"/>
+        </w:rPr>
+      </w:pPr>
+    </w:p>
+    <w:p>
+      <w:pPr>
+        <w:spacing w:line="240" w:lineRule="auto"/>
+        <w:ind w:firstLine="0"/>
+        <w:rPr>
+          <w:rFonts w:eastAsia="宋体" w:cs="Times New Roman"/>
+          <w:color w:val="000000"/>
+          <w:lang w:val="en-GB"/>
+        </w:rPr>
+      </w:pPr>
+    </w:p>
+    <w:p>
+      <w:pPr>
+        <w:spacing w:line="240" w:lineRule="auto"/>
+        <w:ind w:firstLine="0"/>
+        <w:rPr>
+          <w:rFonts w:eastAsia="宋体" w:cs="Times New Roman"/>
+          <w:color w:val="000000"/>
+          <w:lang w:val="en-GB"/>
+        </w:rPr>
+      </w:pPr>
+    </w:p>
+    <w:p>
+      <w:pPr>
+        <w:spacing w:line="240" w:lineRule="auto"/>
+        <w:ind w:firstLine="0"/>
+        <w:rPr>
+          <w:rFonts w:eastAsia="宋体" w:cs="Times New Roman"/>
+          <w:color w:val="000000"/>
+          <w:lang w:val="en-GB"/>
+        </w:rPr>
+      </w:pPr>
+    </w:p>
+    <w:p>
+      <w:pPr>
+        <w:spacing w:line="240" w:lineRule="auto"/>
+        <w:ind w:firstLine="0"/>
+        <w:rPr>
+          <w:rFonts w:eastAsia="宋体" w:cs="Times New Roman"/>
+          <w:color w:val="000000"/>
+          <w:lang w:val="en-GB"/>
+        </w:rPr>
+      </w:pPr>
+    </w:p>
+    <w:p>
+      <w:pPr>
+        <w:spacing w:line="240" w:lineRule="auto"/>
+        <w:ind w:firstLine="0"/>
+        <w:rPr>
+          <w:rFonts w:eastAsia="宋体" w:cs="Times New Roman"/>
+          <w:color w:val="000000"/>
+          <w:lang w:val="en-GB"/>
+        </w:rPr>
+      </w:pPr>
+    </w:p>
+    <w:p>
+      <w:pPr>
+        <w:spacing w:line="240" w:lineRule="auto"/>
+        <w:ind w:firstLine="0"/>
+        <w:rPr>
+          <w:rFonts w:eastAsia="宋体" w:cs="Times New Roman"/>
+          <w:color w:val="000000"/>
+          <w:lang w:val="en-GB"/>
+        </w:rPr>
+      </w:pPr>
+    </w:p>
+    <w:p>
+      <w:pPr>
+        <w:spacing w:line="240" w:lineRule="auto"/>
+        <w:ind w:firstLine="0"/>
+        <w:rPr>
+          <w:rFonts w:eastAsia="宋体" w:cs="Times New Roman"/>
+          <w:color w:val="000000"/>
+          <w:lang w:val="en-GB"/>
+        </w:rPr>
+      </w:pPr>
+    </w:p>
+    <w:p>
+      <w:pPr>
+        <w:spacing w:line="240" w:lineRule="auto"/>
+        <w:ind w:firstLine="0"/>
+        <w:rPr>
+          <w:rFonts w:eastAsia="宋体" w:cs="Times New Roman"/>
+          <w:color w:val="000000"/>
+          <w:lang w:val="en-GB"/>
+        </w:rPr>
+      </w:pPr>
+    </w:p>
+    <w:p>
+      <w:pPr>
+        <w:spacing w:line="240" w:lineRule="auto"/>
+        <w:ind w:firstLine="0"/>
+        <w:rPr>
+          <w:rFonts w:eastAsia="宋体" w:cs="Times New Roman"/>
+          <w:color w:val="000000"/>
+          <w:lang w:val="en-GB"/>
+        </w:rPr>
+      </w:pPr>
+    </w:p>
+    <w:p>
+      <w:pPr>
+        <w:spacing w:line="240" w:lineRule="auto"/>
+        <w:ind w:firstLine="0"/>
+        <w:rPr>
+          <w:rFonts w:eastAsia="宋体" w:cs="Times New Roman"/>
+          <w:color w:val="000000"/>
+          <w:lang w:val="en-GB"/>
+        </w:rPr>
+      </w:pPr>
+    </w:p>
+    <w:p>
+      <w:pPr>
+        <w:spacing w:line="240" w:lineRule="auto"/>
+        <w:ind w:firstLine="0"/>
+        <w:rPr>
+          <w:rFonts w:eastAsia="宋体" w:cs="Times New Roman"/>
+          <w:color w:val="000000"/>
+          <w:lang w:val="en-GB"/>
+        </w:rPr>
+      </w:pPr>
+    </w:p>
+    <w:p>
+      <w:pPr>
+        <w:spacing w:line="240" w:lineRule="auto"/>
+        <w:ind w:firstLine="0"/>
+        <w:rPr>
+          <w:rFonts w:eastAsia="宋体" w:cs="Times New Roman"/>
+          <w:color w:val="000000"/>
+          <w:lang w:val="en-GB"/>
+        </w:rPr>
+      </w:pPr>
+    </w:p>
+    <w:p>
+      <w:pPr>
+        <w:spacing w:line="240" w:lineRule="auto"/>
+        <w:ind w:firstLine="0"/>
+        <w:rPr>
+          <w:rFonts w:eastAsia="宋体" w:cs="Times New Roman"/>
+          <w:color w:val="000000"/>
+          <w:lang w:val="en-GB"/>
+        </w:rPr>
+      </w:pPr>
+    </w:p>
+    <w:p>
+      <w:pPr>
+        <w:spacing w:line="240" w:lineRule="auto"/>
+        <w:ind w:firstLine="0"/>
+        <w:rPr>
+          <w:rFonts w:eastAsia="宋体" w:cs="Times New Roman"/>
+          <w:color w:val="000000"/>
+          <w:lang w:val="en-GB"/>
+        </w:rPr>
+      </w:pPr>
+    </w:p>
+    <w:p>
+      <w:pPr>
+        <w:spacing w:line="240" w:lineRule="auto"/>
+        <w:ind w:firstLine="0"/>
+        <w:rPr>
+          <w:rFonts w:eastAsia="宋体" w:cs="Times New Roman"/>
+          <w:color w:val="000000"/>
+          <w:lang w:val="en-GB"/>
+        </w:rPr>
+      </w:pPr>
+    </w:p>
+    <w:p>
+      <w:pPr>
+        <w:spacing w:line="240" w:lineRule="auto"/>
+        <w:ind w:firstLine="0"/>
+        <w:rPr>
+          <w:rFonts w:eastAsia="宋体" w:cs="Times New Roman"/>
+          <w:color w:val="000000"/>
+          <w:lang w:val="en-GB"/>
+        </w:rPr>
+      </w:pPr>
+    </w:p>
+    <w:p>
+      <w:pPr>
+        <w:spacing w:line="240" w:lineRule="auto"/>
+        <w:ind w:firstLine="0"/>
+        <w:rPr>
+          <w:rFonts w:eastAsia="宋体" w:cs="Times New Roman"/>
+          <w:color w:val="000000"/>
+          <w:lang w:val="en-GB"/>
+        </w:rPr>
+      </w:pPr>
+    </w:p>
+    <w:p>
+      <w:pPr>
+        <w:spacing w:line="240" w:lineRule="auto"/>
+        <w:ind w:firstLine="0"/>
+        <w:rPr>
+          <w:rFonts w:eastAsia="宋体" w:cs="Times New Roman"/>
+          <w:color w:val="000000"/>
+          <w:lang w:val="en-GB"/>
+        </w:rPr>
+      </w:pPr>
+    </w:p>
+    <w:p>
+      <w:pPr>
+        <w:spacing w:line="240" w:lineRule="auto"/>
+        <w:ind w:firstLine="0"/>
+        <w:rPr>
+          <w:rFonts w:eastAsia="宋体" w:cs="Times New Roman"/>
+          <w:color w:val="000000"/>
+          <w:lang w:val="en-GB"/>
+        </w:rPr>
+      </w:pPr>
+    </w:p>
+    <w:p>
+      <w:pPr>
+        <w:spacing w:line="240" w:lineRule="auto"/>
+        <w:ind w:firstLine="0"/>
+        <w:rPr>
+          <w:rFonts w:eastAsia="宋体" w:cs="Times New Roman"/>
+          <w:color w:val="000000"/>
+          <w:lang w:val="en-GB"/>
+        </w:rPr>
+      </w:pPr>
+    </w:p>
+    <w:p>
+      <w:pPr>
+        <w:spacing w:line="240" w:lineRule="auto"/>
+        <w:ind w:firstLine="0"/>
+        <w:rPr>
+          <w:rFonts w:eastAsia="宋体" w:cs="Times New Roman"/>
+          <w:color w:val="000000"/>
+          <w:lang w:val="en-GB"/>
+        </w:rPr>
+      </w:pPr>
+    </w:p>
+    <w:p>
+      <w:pPr>
+        <w:spacing w:line="240" w:lineRule="auto"/>
+        <w:ind w:firstLine="0"/>
+        <w:rPr>
+          <w:rFonts w:eastAsia="宋体" w:cs="Times New Roman"/>
+          <w:color w:val="000000"/>
+          <w:lang w:val="en-GB"/>
+        </w:rPr>
+      </w:pPr>
+    </w:p>
+    <w:p>
+      <w:pPr>
+        <w:spacing w:line="240" w:lineRule="auto"/>
+        <w:ind w:firstLine="0"/>
+        <w:rPr>
+          <w:rFonts w:eastAsia="宋体" w:cs="Times New Roman"/>
+          <w:color w:val="000000"/>
+          <w:lang w:val="en-GB"/>
+        </w:rPr>
+      </w:pPr>
+    </w:p>
+    <w:p>
+      <w:pPr>
+        <w:spacing w:line="240" w:lineRule="auto"/>
+        <w:ind w:firstLine="0"/>
+        <w:rPr>
+          <w:rFonts w:eastAsia="宋体" w:cs="Times New Roman"/>
+          <w:color w:val="000000"/>
+          <w:lang w:val="en-GB"/>
+        </w:rPr>
+      </w:pPr>
+    </w:p>
+    <w:p>
+      <w:pPr>
+        <w:spacing w:line="240" w:lineRule="auto"/>
+        <w:ind w:firstLine="0"/>
+        <w:rPr>
+          <w:rFonts w:eastAsia="宋体" w:cs="Times New Roman"/>
+          <w:color w:val="000000"/>
+          <w:lang w:val="en-GB"/>
+        </w:rPr>
+      </w:pPr>
+    </w:p>
+    <w:p>
+      <w:pPr>
+        <w:spacing w:line="240" w:lineRule="auto"/>
+        <w:ind w:firstLine="0"/>
+        <w:rPr>
+          <w:rFonts w:eastAsia="宋体" w:cs="Times New Roman"/>
+          <w:color w:val="000000"/>
+          <w:lang w:val="en-GB"/>
+        </w:rPr>
+      </w:pPr>
+    </w:p>
+    <w:p>
+      <w:pPr>
+        <w:spacing w:line="240" w:lineRule="auto"/>
+        <w:ind w:firstLine="0"/>
+        <w:rPr>
+          <w:rFonts w:eastAsia="宋体" w:cs="Times New Roman"/>
+          <w:color w:val="000000"/>
+          <w:lang w:val="en-GB"/>
+        </w:rPr>
+      </w:pPr>
+    </w:p>
+    <w:p>
+      <w:pPr>
+        <w:spacing w:line="240" w:lineRule="auto"/>
+        <w:ind w:firstLine="0"/>
+        <w:rPr>
+          <w:rFonts w:eastAsia="宋体" w:cs="Times New Roman"/>
+          <w:color w:val="000000"/>
+          <w:lang w:val="en-GB"/>
+        </w:rPr>
+      </w:pPr>
+    </w:p>
+    <w:p>
+      <w:pPr>
+        <w:spacing w:line="240" w:lineRule="auto"/>
+        <w:ind w:firstLine="0"/>
+        <w:rPr>
+          <w:rFonts w:eastAsia="宋体" w:cs="Times New Roman"/>
+          <w:color w:val="000000"/>
+          <w:lang w:val="en-GB"/>
+        </w:rPr>
+      </w:pPr>
+    </w:p>
+    <w:p>
+      <w:pPr>
+        <w:spacing w:line="240" w:lineRule="auto"/>
+        <w:ind w:firstLine="0"/>
+        <w:rPr>
+          <w:rFonts w:eastAsia="宋体" w:cs="Times New Roman"/>
+          <w:color w:val="000000"/>
+          <w:lang w:val="en-GB"/>
+        </w:rPr>
+      </w:pPr>
+    </w:p>
+    <w:p>
+      <w:pPr>
+        <w:spacing w:line="240" w:lineRule="auto"/>
+        <w:ind w:firstLine="0"/>
+        <w:rPr>
+          <w:rFonts w:eastAsia="宋体" w:cs="Times New Roman"/>
+          <w:color w:val="000000"/>
+          <w:lang w:val="en-GB"/>
+        </w:rPr>
+      </w:pPr>
+    </w:p>
+    <w:p>
+      <w:pPr>
+        <w:spacing w:line="240" w:lineRule="auto"/>
+        <w:ind w:firstLine="0"/>
+        <w:rPr>
+          <w:rFonts w:eastAsia="宋体" w:cs="Times New Roman"/>
+          <w:color w:val="000000"/>
+          <w:lang w:val="en-GB"/>
+        </w:rPr>
+      </w:pPr>
+    </w:p>
+    <w:p>
+      <w:pPr>
+        <w:spacing w:line="240" w:lineRule="auto"/>
+        <w:ind w:firstLine="0"/>
+        <w:rPr>
+          <w:rFonts w:eastAsia="宋体" w:cs="Times New Roman"/>
+          <w:color w:val="000000"/>
+          <w:lang w:val="en-GB"/>
+        </w:rPr>
+      </w:pPr>
+    </w:p>
+    <w:p>
+      <w:pPr>
+        <w:spacing w:line="240" w:lineRule="auto"/>
+        <w:ind w:firstLine="0"/>
+        <w:rPr>
+          <w:rFonts w:eastAsia="宋体" w:cs="Times New Roman"/>
+          <w:b/>
+          <w:color w:val="000000"/>
+          <w:u w:val="single"/>
+          <w:lang w:val="en-GB"/>
+        </w:rPr>
+      </w:pPr>
+      <w:r>
+        <w:rPr>
+          <w:rFonts w:eastAsia="宋体" w:cs="Times New Roman"/>
+          <w:b/>
+          <w:color w:val="000000"/>
+          <w:u w:val="single"/>
+          <w:lang w:val="en-GB"/>
+        </w:rPr>
+        <w:t xml:space="preserve">Profile </w:t>
+      </w:r>
+      <w:commentRangeStart w:id="13"/>
+      <w:r>
+        <w:rPr>
+          <w:rFonts w:eastAsia="宋体" w:cs="Times New Roman"/>
+          <w:b/>
+          <w:color w:val="000000"/>
+          <w:u w:val="single"/>
+          <w:lang w:val="en-GB"/>
+        </w:rPr>
+        <w:t>settings</w:t>
+      </w:r>
+      <w:commentRangeEnd w:id="13"/>
+      <w:r>
+        <w:rPr>
+          <w:rStyle w:val="CommentReference"/>
+          <w:sz w:val="24"/>
+          <w:szCs w:val="24"/>
+        </w:rPr>
+        <w:commentReference w:id="13"/>
+      </w:r>
+    </w:p>
+    <w:p>
+      <w:pPr>
+        <w:spacing w:line="240" w:lineRule="auto"/>
+        <w:ind w:firstLine="0"/>
+        <w:rPr>
+          <w:rFonts w:eastAsia="宋体" w:cs="Times New Roman"/>
+          <w:b/>
+          <w:color w:val="000000"/>
+          <w:u w:val="single"/>
+          <w:lang w:val="en-GB"/>
+        </w:rPr>
+      </w:pPr>
+    </w:p>
+    <w:p>
+      <w:pPr>
+        <w:spacing w:line="240" w:lineRule="auto"/>
+        <w:ind w:firstLine="0"/>
+        <w:rPr>
+          <w:rFonts w:eastAsia="宋体" w:cs="Times New Roman"/>
+          <w:b/>
+          <w:color w:val="000000"/>
+          <w:u w:val="single"/>
+          <w:lang w:val="en-GB"/>
+        </w:rPr>
+      </w:pPr>
+    </w:p>
+    <w:p>
+      <w:pPr>
+        <w:spacing w:line="240" w:lineRule="auto"/>
+        <w:ind w:firstLine="0"/>
+        <w:rPr>
+          <w:rFonts w:eastAsia="宋体" w:cs="Times New Roman"/>
+          <w:b/>
+          <w:color w:val="000000"/>
+          <w:u w:val="single"/>
+          <w:lang w:val="en-GB"/>
+        </w:rPr>
+      </w:pPr>
+    </w:p>
+    <w:p>
+      <w:pPr>
+        <w:spacing w:line="240" w:lineRule="auto"/>
+        <w:ind w:firstLine="0"/>
+        <w:rPr>
+          <w:rFonts w:eastAsia="宋体" w:cs="Times New Roman"/>
+          <w:b/>
+          <w:color w:val="000000"/>
+          <w:u w:val="single"/>
+          <w:lang w:val="en-GB"/>
+        </w:rPr>
+      </w:pPr>
+    </w:p>
+    <w:p>
+      <w:pPr>
+        <w:spacing w:line="240" w:lineRule="auto"/>
+        <w:ind w:firstLine="0"/>
+        <w:rPr>
+          <w:rFonts w:eastAsia="宋体" w:cs="Times New Roman"/>
+          <w:b/>
+          <w:color w:val="000000"/>
+          <w:u w:val="single"/>
+          <w:lang w:val="en-GB"/>
+        </w:rPr>
+      </w:pPr>
+    </w:p>
+    <w:p>
+      <w:pPr>
+        <w:spacing w:line="240" w:lineRule="auto"/>
+        <w:ind w:firstLine="0"/>
+        <w:rPr>
+          <w:rFonts w:eastAsia="宋体" w:cs="Times New Roman"/>
+          <w:b/>
+          <w:color w:val="000000"/>
+          <w:u w:val="single"/>
+          <w:lang w:val="en-GB"/>
+        </w:rPr>
+      </w:pPr>
+    </w:p>
+    <w:p>
+      <w:pPr>
+        <w:spacing w:line="240" w:lineRule="auto"/>
+        <w:ind w:firstLine="0"/>
+        <w:rPr>
+          <w:rFonts w:eastAsia="宋体" w:cs="Times New Roman"/>
+          <w:b/>
+          <w:color w:val="000000"/>
+          <w:u w:val="single"/>
+          <w:lang w:val="en-GB"/>
+        </w:rPr>
+      </w:pPr>
+    </w:p>
+    <w:p>
+      <w:pPr>
+        <w:spacing w:line="240" w:lineRule="auto"/>
+        <w:ind w:firstLine="0"/>
+        <w:rPr>
+          <w:rFonts w:eastAsia="宋体" w:cs="Times New Roman"/>
+          <w:b/>
+          <w:color w:val="000000"/>
+          <w:u w:val="single"/>
+          <w:lang w:val="en-GB"/>
+        </w:rPr>
+      </w:pPr>
+    </w:p>
+    <w:p>
+      <w:pPr>
+        <w:spacing w:line="240" w:lineRule="auto"/>
+        <w:ind w:firstLine="0"/>
+        <w:rPr>
+          <w:rFonts w:eastAsia="宋体" w:cs="Times New Roman"/>
+          <w:b/>
+          <w:color w:val="000000"/>
+          <w:u w:val="single"/>
+          <w:lang w:val="en-GB"/>
+        </w:rPr>
+      </w:pPr>
+    </w:p>
+    <w:p>
+      <w:pPr>
+        <w:spacing w:line="240" w:lineRule="auto"/>
+        <w:ind w:firstLine="0"/>
+        <w:rPr>
+          <w:rFonts w:eastAsia="宋体" w:cs="Times New Roman"/>
+          <w:b/>
+          <w:color w:val="000000"/>
+          <w:u w:val="single"/>
+          <w:lang w:val="en-GB"/>
+        </w:rPr>
+      </w:pPr>
+    </w:p>
+    <w:p>
+      <w:pPr>
+        <w:spacing w:line="240" w:lineRule="auto"/>
+        <w:ind w:firstLine="0"/>
+        <w:rPr>
+          <w:rFonts w:eastAsia="宋体" w:cs="Times New Roman"/>
+          <w:b/>
+          <w:color w:val="000000"/>
+          <w:u w:val="single"/>
+          <w:lang w:val="en-GB"/>
+        </w:rPr>
+      </w:pPr>
+    </w:p>
+    <w:p>
+      <w:pPr>
+        <w:spacing w:line="240" w:lineRule="auto"/>
+        <w:ind w:firstLine="0"/>
+        <w:rPr>
+          <w:rFonts w:eastAsia="宋体" w:cs="Times New Roman"/>
+          <w:b/>
+          <w:color w:val="000000"/>
+          <w:u w:val="single"/>
+          <w:lang w:val="en-GB"/>
+        </w:rPr>
+      </w:pPr>
+    </w:p>
+    <w:p>
+      <w:pPr>
+        <w:spacing w:line="240" w:lineRule="auto"/>
+        <w:ind w:firstLine="0"/>
+        <w:rPr>
+          <w:rFonts w:eastAsia="宋体" w:cs="Times New Roman"/>
+          <w:b/>
+          <w:color w:val="000000"/>
+          <w:u w:val="single"/>
+          <w:lang w:val="en-GB"/>
+        </w:rPr>
+      </w:pPr>
+    </w:p>
+    <w:p>
+      <w:pPr>
+        <w:spacing w:line="240" w:lineRule="auto"/>
+        <w:ind w:firstLine="0"/>
+        <w:rPr>
+          <w:rFonts w:eastAsia="宋体" w:cs="Times New Roman"/>
+          <w:b/>
+          <w:color w:val="000000"/>
+          <w:u w:val="single"/>
+          <w:lang w:val="en-GB"/>
+        </w:rPr>
+      </w:pPr>
+    </w:p>
+    <w:p>
+      <w:pPr>
+        <w:spacing w:line="240" w:lineRule="auto"/>
+        <w:ind w:firstLine="0"/>
+        <w:rPr>
+          <w:rFonts w:eastAsia="宋体" w:cs="Times New Roman"/>
+          <w:b/>
+          <w:color w:val="000000"/>
+          <w:u w:val="single"/>
+          <w:lang w:val="en-GB"/>
+        </w:rPr>
+      </w:pPr>
+    </w:p>
+    <w:p>
+      <w:pPr>
+        <w:spacing w:line="240" w:lineRule="auto"/>
+        <w:ind w:firstLine="0"/>
+        <w:rPr>
+          <w:rFonts w:eastAsia="宋体" w:cs="Times New Roman"/>
+          <w:b/>
+          <w:color w:val="000000"/>
+          <w:u w:val="single"/>
+          <w:lang w:val="en-GB"/>
+        </w:rPr>
+      </w:pPr>
+      <w:commentRangeStart w:id="14"/>
+      <w:commentRangeStart w:id="15"/>
+      <w:r>
+        <w:rPr>
+          <w:rFonts w:eastAsia="宋体" w:cs="Times New Roman"/>
+          <w:b/>
+          <w:color w:val="000000"/>
+          <w:u w:val="single"/>
+          <w:lang w:val="en-GB"/>
+        </w:rPr>
+        <w:t>Login screen</w:t>
+      </w:r>
+      <w:commentRangeEnd w:id="14"/>
+      <w:r>
+        <w:rPr>
+          <w:rStyle w:val="CommentReference"/>
+          <w:sz w:val="24"/>
+          <w:szCs w:val="24"/>
+        </w:rPr>
+        <w:commentReference w:id="14"/>
+      </w:r>
+      <w:commentRangeEnd w:id="15"/>
+    </w:p>
+    <w:p>
+      <w:pPr>
+        <w:spacing w:line="240" w:lineRule="auto"/>
+        <w:ind w:firstLine="0"/>
+        <w:rPr>
+          <w:rFonts w:eastAsia="宋体" w:cs="Times New Roman"/>
+          <w:b/>
+          <w:color w:val="000000"/>
+          <w:u w:val="single"/>
+          <w:lang w:val="en-GB"/>
+        </w:rPr>
+      </w:pPr>
+    </w:p>
+    <w:p>
+      <w:pPr>
+        <w:spacing w:line="240" w:lineRule="auto"/>
+        <w:ind w:firstLine="0"/>
+        <w:rPr>
+          <w:rFonts w:eastAsia="Times New Roman" w:cs="Times New Roman"/>
+          <w:kern w:val="0"/>
+          <w:lang w:val="en-GB" w:eastAsia="en-GB"/>
+        </w:rPr>
+      </w:pPr>
+      <w:r>
+        <w:rPr>
+          <w:rFonts w:eastAsia="宋体" w:cs="Times New Roman"/>
+          <w:color w:val="000000"/>
+          <w:lang w:val="en-GB"/>
+        </w:rPr>
+        <w:t xml:space="preserve">Regarding our ethical audit in the proposal , we have mentioned that TravelPals will have an option to login with facebook, however with further discussion this term with our target audience and peers we have discovered that information from the facebook account that would have to be retreieved when logining in via facebook , would majority be redundant. For example, TravelPals, only takes in one profile picture , therefore is no need for access to all the pictures that the users in mentioned in , location , and all the extra private details are not necessary therefore users are better off registering </w:t>
+      </w:r>
+      <w:r>
+        <w:rPr>
+          <w:rFonts w:eastAsia="宋体" w:cs="Times New Roman"/>
+          <w:color w:val="000000"/>
+          <w:lang w:val="en-GB"/>
+        </w:rPr>
+        <w:t xml:space="preserve">with </w:t>
+      </w:r>
+      <w:r>
+        <w:rPr>
+          <w:rFonts w:eastAsia="宋体" w:cs="Times New Roman"/>
+          <w:color w:val="000000"/>
+          <w:lang w:val="en-GB"/>
+        </w:rPr>
+        <w:t>just their email , name , age  and password fields .  If we have added a facebook functionality , it would mean that as owner of the application we would be responsible and liable for all this personal redundant to us information about the user which can be misplaced and misused as well, therefore to avoid we have decided to hold back on this option.</w:t>
+      </w:r>
+      <w:r>
+        <w:rPr>
+          <w:rFonts w:eastAsia="宋体" w:cs="Times New Roman"/>
+          <w:color w:val="000000"/>
+          <w:lang w:val="en-GB"/>
+        </w:rPr>
+        <w:t xml:space="preserve">  In addition it is mentioned in the Data Protection Act, see the UK government website , that we can only hold “</w:t>
+      </w:r>
+      <w:r>
+        <w:rPr>
+          <w:rFonts w:eastAsia="Times New Roman" w:cs="Arial"/>
+          <w:color w:val="0B0C0C"/>
+          <w:kern w:val="0"/>
+          <w:shd w:val="clear" w:color="auto" w:fill="FFFFFF"/>
+          <w:lang w:val="en-GB" w:eastAsia="en-GB"/>
+        </w:rPr>
+        <w:t>adequate, relevant and not excessive”</w:t>
+      </w:r>
+      <w:r>
+        <w:rPr>
+          <w:rFonts w:eastAsia="Times New Roman" w:cs="Arial"/>
+          <w:color w:val="0B0C0C"/>
+          <w:kern w:val="0"/>
+          <w:shd w:val="clear" w:color="auto" w:fill="FFFFFF"/>
+          <w:lang w:val="en-GB" w:eastAsia="en-GB"/>
+        </w:rPr>
+        <w:t xml:space="preserve"> meaning that data that we do not need , we cannot get a hold of or keep it. </w:t>
+      </w:r>
+    </w:p>
+    <w:p>
+      <w:pPr>
+        <w:spacing w:line="240" w:lineRule="auto"/>
+        <w:ind w:firstLine="0"/>
+        <w:rPr>
+          <w:rFonts w:eastAsia="宋体" w:cs="Times New Roman"/>
+          <w:color w:val="000000"/>
+          <w:lang w:val="en-GB"/>
+        </w:rPr>
+      </w:pPr>
+    </w:p>
+    <w:p>
+      <w:pPr>
+        <w:spacing w:line="240" w:lineRule="auto"/>
+        <w:ind w:firstLine="0"/>
+        <w:rPr>
+          <w:rFonts w:eastAsia="宋体" w:cs="Times New Roman"/>
+          <w:b/>
+          <w:color w:val="000000"/>
+          <w:u w:val="single"/>
+          <w:lang w:val="en-GB"/>
+        </w:rPr>
+      </w:pPr>
+    </w:p>
+    <w:p>
+      <w:pPr>
+        <w:spacing w:line="240" w:lineRule="auto"/>
+        <w:ind w:firstLine="0"/>
+        <w:rPr>
+          <w:rFonts w:eastAsia="宋体" w:cs="Times New Roman"/>
+          <w:b/>
+          <w:color w:val="000000"/>
+          <w:u w:val="single"/>
+          <w:lang w:val="en-GB"/>
+        </w:rPr>
+      </w:pPr>
+    </w:p>
+    <w:p>
+      <w:pPr>
+        <w:spacing w:line="240" w:lineRule="auto"/>
+        <w:ind w:firstLine="0"/>
+        <w:rPr>
+          <w:rFonts w:eastAsia="宋体" w:cs="Times New Roman"/>
+          <w:b/>
+          <w:color w:val="000000"/>
+          <w:u w:val="single"/>
+          <w:lang w:val="en-GB"/>
+        </w:rPr>
+      </w:pPr>
+    </w:p>
+    <w:p>
+      <w:pPr>
+        <w:spacing w:line="240" w:lineRule="auto"/>
+        <w:ind w:firstLine="0"/>
+        <w:rPr>
+          <w:rFonts w:eastAsia="宋体" w:cs="Times New Roman"/>
+          <w:b/>
+          <w:color w:val="000000"/>
+          <w:u w:val="single"/>
+          <w:lang w:val="en-GB"/>
+        </w:rPr>
+      </w:pPr>
+    </w:p>
+    <w:p>
+      <w:pPr>
+        <w:spacing w:line="240" w:lineRule="auto"/>
+        <w:ind w:firstLine="0"/>
+        <w:rPr>
+          <w:rFonts w:eastAsia="宋体" w:cs="Times New Roman"/>
+          <w:b/>
+          <w:color w:val="000000"/>
+          <w:u w:val="single"/>
+          <w:lang w:val="en-GB"/>
+        </w:rPr>
+      </w:pPr>
+    </w:p>
+    <w:p>
+      <w:pPr>
+        <w:spacing w:line="240" w:lineRule="auto"/>
+        <w:ind w:firstLine="0"/>
+        <w:rPr>
+          <w:rFonts w:eastAsia="宋体" w:cs="Times New Roman"/>
+          <w:b/>
+          <w:color w:val="000000"/>
+          <w:u w:val="single"/>
+          <w:lang w:val="en-GB"/>
+        </w:rPr>
+      </w:pPr>
+    </w:p>
+    <w:p>
+      <w:pPr>
+        <w:spacing w:line="240" w:lineRule="auto"/>
+        <w:ind w:firstLine="0"/>
+        <w:rPr>
+          <w:rFonts w:eastAsia="宋体" w:cs="Times New Roman"/>
+          <w:b/>
+          <w:color w:val="000000"/>
+          <w:u w:val="single"/>
+          <w:lang w:val="en-GB"/>
+        </w:rPr>
+      </w:pPr>
+    </w:p>
+    <w:p>
+      <w:pPr>
+        <w:spacing w:line="240" w:lineRule="auto"/>
+        <w:ind w:firstLine="0"/>
+        <w:rPr>
+          <w:rFonts w:eastAsia="宋体" w:cs="Times New Roman"/>
+          <w:b/>
+          <w:color w:val="000000"/>
+          <w:u w:val="single"/>
+          <w:lang w:val="en-GB"/>
+        </w:rPr>
+      </w:pPr>
+    </w:p>
+    <w:p>
+      <w:pPr>
+        <w:spacing w:line="240" w:lineRule="auto"/>
+        <w:ind w:firstLine="0"/>
+        <w:rPr>
+          <w:rFonts w:eastAsia="宋体" w:cs="Times New Roman"/>
+          <w:b/>
+          <w:color w:val="000000"/>
+          <w:u w:val="single"/>
+          <w:lang w:val="en-GB"/>
+        </w:rPr>
+      </w:pPr>
+    </w:p>
+    <w:p>
+      <w:pPr>
+        <w:spacing w:line="240" w:lineRule="auto"/>
+        <w:ind w:firstLine="0"/>
+        <w:rPr>
+          <w:rFonts w:eastAsia="宋体" w:cs="Times New Roman"/>
+          <w:b/>
+          <w:color w:val="000000"/>
+          <w:u w:val="single"/>
+          <w:lang w:val="en-GB"/>
+        </w:rPr>
+      </w:pPr>
+    </w:p>
+    <w:p>
+      <w:pPr>
+        <w:spacing w:line="240" w:lineRule="auto"/>
+        <w:ind w:firstLine="0"/>
+        <w:rPr>
+          <w:rFonts w:eastAsia="宋体" w:cs="Times New Roman"/>
+          <w:b/>
+          <w:color w:val="000000"/>
+          <w:u w:val="single"/>
+          <w:lang w:val="en-GB"/>
+        </w:rPr>
+      </w:pPr>
+    </w:p>
+    <w:p>
+      <w:pPr>
+        <w:spacing w:line="240" w:lineRule="auto"/>
+        <w:ind w:firstLine="0"/>
+        <w:rPr>
+          <w:rFonts w:eastAsia="宋体" w:cs="Times New Roman"/>
+          <w:b/>
+          <w:color w:val="000000"/>
+          <w:u w:val="single"/>
+          <w:lang w:val="en-GB"/>
+        </w:rPr>
+      </w:pPr>
+    </w:p>
+    <w:p>
+      <w:pPr>
+        <w:spacing w:line="240" w:lineRule="auto"/>
+        <w:ind w:firstLine="0"/>
+        <w:rPr>
+          <w:rFonts w:eastAsia="宋体" w:cs="Times New Roman"/>
+          <w:b/>
+          <w:color w:val="000000"/>
+          <w:u w:val="single"/>
+          <w:lang w:val="en-GB"/>
+        </w:rPr>
+      </w:pPr>
+    </w:p>
+    <w:p>
+      <w:pPr>
+        <w:spacing w:line="240" w:lineRule="auto"/>
+        <w:ind w:firstLine="0"/>
+        <w:rPr>
+          <w:rFonts w:eastAsia="宋体" w:cs="Times New Roman"/>
+          <w:b/>
+          <w:color w:val="000000"/>
+          <w:u w:val="single"/>
+          <w:lang w:val="en-GB"/>
+        </w:rPr>
+      </w:pPr>
+    </w:p>
+    <w:p>
+      <w:pPr>
+        <w:spacing w:line="240" w:lineRule="auto"/>
+        <w:ind w:firstLine="0"/>
+        <w:rPr>
+          <w:rFonts w:eastAsia="宋体" w:cs="Times New Roman"/>
+          <w:b/>
+          <w:color w:val="000000"/>
+          <w:u w:val="single"/>
+          <w:lang w:val="en-GB"/>
+        </w:rPr>
+      </w:pPr>
+    </w:p>
+    <w:p>
+      <w:pPr>
+        <w:spacing w:line="240" w:lineRule="auto"/>
+        <w:ind w:firstLine="0"/>
+        <w:rPr>
+          <w:rFonts w:eastAsia="宋体" w:cs="Times New Roman"/>
+          <w:b/>
+          <w:color w:val="000000"/>
+          <w:u w:val="single"/>
+          <w:lang w:val="en-GB"/>
+        </w:rPr>
+      </w:pPr>
+    </w:p>
+    <w:p>
+      <w:pPr>
+        <w:spacing w:line="240" w:lineRule="auto"/>
+        <w:ind w:firstLine="0"/>
+        <w:rPr>
+          <w:rFonts w:eastAsia="宋体" w:cs="Times New Roman"/>
+          <w:b/>
+          <w:color w:val="000000"/>
+          <w:u w:val="single"/>
+          <w:lang w:val="en-GB"/>
+        </w:rPr>
+      </w:pPr>
+    </w:p>
+    <w:p>
+      <w:pPr>
+        <w:spacing w:line="240" w:lineRule="auto"/>
+        <w:ind w:firstLine="0"/>
+        <w:rPr>
+          <w:rFonts w:eastAsia="宋体" w:cs="Times New Roman"/>
+          <w:b/>
+          <w:color w:val="000000"/>
+          <w:u w:val="single"/>
+          <w:lang w:val="en-GB"/>
+        </w:rPr>
+      </w:pPr>
+    </w:p>
+    <w:p>
+      <w:pPr>
+        <w:spacing w:line="240" w:lineRule="auto"/>
+        <w:ind w:firstLine="0"/>
+        <w:rPr>
+          <w:rFonts w:eastAsia="宋体" w:cs="Times New Roman"/>
+          <w:b/>
+          <w:color w:val="000000"/>
+          <w:u w:val="single"/>
+          <w:lang w:val="en-GB"/>
+        </w:rPr>
+      </w:pPr>
+    </w:p>
+    <w:p>
+      <w:pPr>
+        <w:spacing w:line="240" w:lineRule="auto"/>
+        <w:ind w:firstLine="0"/>
+        <w:rPr>
+          <w:rFonts w:eastAsia="宋体" w:cs="Times New Roman"/>
+          <w:b/>
+          <w:color w:val="000000"/>
+          <w:u w:val="single"/>
+          <w:lang w:val="en-GB"/>
+        </w:rPr>
+      </w:pPr>
+    </w:p>
+    <w:p>
+      <w:pPr>
+        <w:spacing w:line="240" w:lineRule="auto"/>
+        <w:ind w:firstLine="0"/>
+        <w:rPr>
+          <w:rFonts w:eastAsia="宋体" w:cs="Times New Roman"/>
+          <w:b/>
+          <w:color w:val="000000"/>
+          <w:u w:val="single"/>
+          <w:lang w:val="en-GB"/>
+        </w:rPr>
+      </w:pPr>
+    </w:p>
+    <w:p>
+      <w:pPr>
+        <w:spacing w:line="240" w:lineRule="auto"/>
+        <w:ind w:firstLine="0"/>
+        <w:rPr>
+          <w:rFonts w:eastAsia="宋体" w:cs="Times New Roman"/>
+          <w:b/>
+          <w:color w:val="000000"/>
+          <w:u w:val="single"/>
+          <w:lang w:val="en-GB"/>
+        </w:rPr>
+      </w:pPr>
+    </w:p>
+    <w:p>
+      <w:pPr>
+        <w:spacing w:line="240" w:lineRule="auto"/>
+        <w:ind w:firstLine="0"/>
+        <w:rPr>
+          <w:rFonts w:eastAsia="宋体" w:cs="Times New Roman"/>
+          <w:b/>
+          <w:color w:val="000000"/>
+          <w:u w:val="single"/>
+          <w:lang w:val="en-GB"/>
+        </w:rPr>
+      </w:pPr>
+    </w:p>
+    <w:p>
+      <w:pPr>
+        <w:spacing w:line="240" w:lineRule="auto"/>
+        <w:ind w:firstLine="0"/>
+        <w:rPr>
+          <w:rFonts w:eastAsia="宋体" w:cs="Times New Roman"/>
+          <w:b/>
+          <w:color w:val="000000"/>
+          <w:u w:val="single"/>
+          <w:lang w:val="en-GB"/>
+        </w:rPr>
+      </w:pPr>
+    </w:p>
+    <w:p>
+      <w:pPr>
+        <w:spacing w:line="240" w:lineRule="auto"/>
+        <w:ind w:firstLine="0"/>
+        <w:rPr>
+          <w:rFonts w:eastAsia="宋体" w:cs="Times New Roman"/>
+          <w:b/>
+          <w:color w:val="000000"/>
+          <w:u w:val="single"/>
+          <w:lang w:val="en-GB"/>
+        </w:rPr>
+      </w:pPr>
+    </w:p>
+    <w:p>
+      <w:pPr>
+        <w:spacing w:line="240" w:lineRule="auto"/>
+        <w:ind w:firstLine="0"/>
+        <w:rPr>
+          <w:rFonts w:eastAsia="宋体" w:cs="Times New Roman"/>
+          <w:b/>
+          <w:color w:val="000000"/>
+          <w:u w:val="single"/>
+          <w:lang w:val="en-GB"/>
+        </w:rPr>
+      </w:pPr>
+    </w:p>
+    <w:p>
+      <w:pPr>
+        <w:spacing w:line="240" w:lineRule="auto"/>
+        <w:ind w:firstLine="0"/>
+        <w:rPr>
+          <w:rFonts w:eastAsia="宋体" w:cs="Times New Roman"/>
+          <w:b/>
+          <w:color w:val="000000"/>
+          <w:u w:val="single"/>
+          <w:lang w:val="en-GB"/>
+        </w:rPr>
+      </w:pPr>
+    </w:p>
+    <w:p>
+      <w:pPr>
+        <w:spacing w:line="240" w:lineRule="auto"/>
+        <w:ind w:firstLine="0"/>
+        <w:rPr>
+          <w:b/>
+          <w:u w:val="single"/>
+        </w:rPr>
+      </w:pPr>
+      <w:r>
+        <w:rPr>
+          <w:rStyle w:val="CommentReference"/>
+          <w:b/>
+          <w:sz w:val="24"/>
+          <w:szCs w:val="24"/>
+          <w:u w:val="single"/>
+        </w:rPr>
+        <w:commentReference w:id="15"/>
+      </w:r>
+      <w:r>
+        <w:rPr>
+          <w:rFonts w:eastAsia="宋体" w:cs="Times New Roman"/>
+          <w:b/>
+          <w:color w:val="000000"/>
+          <w:u w:val="single"/>
+          <w:lang w:val="en-GB"/>
+        </w:rPr>
+        <w:t xml:space="preserve"> </w:t>
+      </w:r>
+      <w:r>
+        <w:rPr>
+          <w:rFonts w:eastAsia="宋体" w:cs="Times New Roman"/>
+          <w:b/>
+          <w:color w:val="000000"/>
+          <w:u w:val="single"/>
+          <w:lang w:val="en-GB"/>
+        </w:rPr>
+        <w:t>Blue colour theme</w:t>
+      </w:r>
+    </w:p>
+    <w:p>
+      <w:pPr>
+        <w:spacing w:line="240" w:lineRule="auto"/>
+        <w:rPr>
+          <w:u w:val="single"/>
+        </w:rPr>
+      </w:pPr>
+      <w:r>
+        <w:t>We have tried to keep our design as similar as possible to our final design last term, also this made the design much easier when implementing since we knew what was wanted exactly and where. The blue theme was definitely achieved.</w:t>
+      </w:r>
+    </w:p>
+    <w:p/>
     <w:p>
       <w:pPr>
         <w:pStyle w:val="Heading1"/>
         <w:rPr>
+          <w:rFonts w:asciiTheme="minorHAnsi" w:hAnsiTheme="minorHAnsi"/>
           <w:color w:val="000000" w:themeColor="text1"/>
-        </w:rPr>
-      </w:pPr>
-      <w:bookmarkStart w:id="6" w:name="_Toc473106141"/>
-      <w:r>
-        <w:rPr>
+          <w:sz w:val="24"/>
+          <w:szCs w:val="24"/>
+        </w:rPr>
+      </w:pPr>
+      <w:bookmarkStart w:id="16" w:name="_Toc473106142"/>
+      <w:r>
+        <w:rPr>
+          <w:rFonts w:asciiTheme="minorHAnsi" w:hAnsiTheme="minorHAnsi"/>
           <w:color w:val="000000" w:themeColor="text1"/>
-        </w:rPr>
-        <w:t>Design and Implementation</w:t>
-      </w:r>
-      <w:bookmarkEnd w:id="6"/>
-    </w:p>
-    <w:p>
-      <w:pPr>
-        <w:spacing w:line="240" w:lineRule="auto"/>
-        <w:ind w:firstLine="0"/>
+          <w:sz w:val="24"/>
+          <w:szCs w:val="24"/>
+        </w:rPr>
+        <w:t>Quality Assurance</w:t>
+      </w:r>
+      <w:bookmarkEnd w:id="16"/>
+    </w:p>
+    <w:p>
+      <w:pPr>
+        <w:spacing w:line="240" w:lineRule="auto"/>
+        <w:ind w:firstLine="0"/>
+        <w:rPr>
+          <w:rFonts w:eastAsia="Times New Roman" w:cs="Times New Roman"/>
+          <w:kern w:val="0"/>
+          <w:lang w:val="en-GB" w:eastAsia="en-GB"/>
+        </w:rPr>
+      </w:pPr>
+      <w:r>
+        <w:rPr>
+          <w:rFonts w:eastAsia="Times New Roman" w:cs="Times New Roman"/>
+          <w:kern w:val="0"/>
+          <w:lang w:val="en-GB" w:eastAsia="en-GB"/>
+        </w:rPr>
+        <w:t xml:space="preserve">Provide details of your approach to QA and any testing carried out, including results. How well does your final system conform to your initial requirements? Justify any changes in requirements. </w:t>
+      </w:r>
+    </w:p>
+    <w:p/>
+    <w:p>
+      <w:pPr>
+        <w:rPr>
+          <w:b/>
+          <w:u w:val="single"/>
+        </w:rPr>
+      </w:pPr>
+      <w:commentRangeStart w:id="17"/>
+      <w:r>
+        <w:rPr>
+          <w:b/>
+          <w:u w:val="single"/>
+        </w:rPr>
+        <w:t xml:space="preserve">Quality of Design </w:t>
+      </w:r>
+    </w:p>
+    <w:p>
+      <w:pPr>
+        <w:spacing w:line="240" w:lineRule="auto"/>
+      </w:pPr>
+      <w:r>
+        <w:t xml:space="preserve">In term one , we have produced very detailed prototype of our application, which we tried to match when implementing this application. Few things had to be changed due to implications mentioned through the report and the time restriction. However the overall design and look of the application does match over prototype requirements showed in the proposal. </w:t>
+      </w:r>
+    </w:p>
+    <w:commentRangeEnd w:id="17"/>
+    <w:p>
+      <w:pPr>
+        <w:spacing w:line="240" w:lineRule="auto"/>
+      </w:pPr>
+      <w:r>
+        <w:rPr>
+          <w:rStyle w:val="CommentReference"/>
+          <w:sz w:val="24"/>
+          <w:szCs w:val="24"/>
+        </w:rPr>
+        <w:commentReference w:id="17"/>
+      </w:r>
+    </w:p>
+    <w:p>
+      <w:pPr>
+        <w:rPr>
+          <w:b/>
+          <w:bCs/>
+          <w:u w:val="single"/>
+          <w:lang w:val="en-GB"/>
+        </w:rPr>
+      </w:pPr>
+      <w:r>
+        <w:rPr>
+          <w:b/>
+          <w:bCs/>
+          <w:u w:val="single"/>
+          <w:lang w:val="en-GB"/>
+        </w:rPr>
+        <w:t xml:space="preserve">Quality of Conformance </w:t>
+      </w:r>
+    </w:p>
+    <w:p>
+      <w:pPr>
+        <w:spacing w:line="240" w:lineRule="auto"/>
+        <w:ind w:firstLine="0"/>
+        <w:rPr>
+          <w:bCs/>
+          <w:lang w:val="en-GB"/>
+        </w:rPr>
+      </w:pPr>
+      <w:r>
+        <w:rPr>
+          <w:bCs/>
+          <w:lang w:val="en-GB"/>
+        </w:rPr>
+        <w:tab/>
+        <w:t xml:space="preserve">As per our requirements stated in the proposal, we have managed to meet majority however, due to the time restrictions and several implications we have failed to meet the following: </w:t>
+      </w:r>
+    </w:p>
+    <w:p>
+      <w:pPr>
+        <w:pStyle w:val="ListParagraph"/>
+        <w:numPr>
+          <w:ilvl w:val="0"/>
+          <w:numId w:val="1"/>
+        </w:numPr>
+        <w:spacing w:line="240" w:lineRule="auto"/>
+        <w:rPr>
+          <w:lang w:val="en-GB"/>
+        </w:rPr>
+      </w:pPr>
+      <w:r>
+        <w:rPr>
+          <w:lang w:val="en-GB"/>
+        </w:rPr>
+        <w:t xml:space="preserve">messaging functionality between users </w:t>
+      </w:r>
+    </w:p>
+    <w:p>
+      <w:pPr>
+        <w:pStyle w:val="ListParagraph"/>
+        <w:numPr>
+          <w:ilvl w:val="0"/>
+          <w:numId w:val="1"/>
+        </w:numPr>
+        <w:spacing w:line="240" w:lineRule="auto"/>
+        <w:rPr>
+          <w:lang w:val="en-GB"/>
+        </w:rPr>
+      </w:pPr>
+      <w:r>
+        <w:rPr>
+          <w:lang w:val="en-GB"/>
+        </w:rPr>
+        <w:t xml:space="preserve">login with </w:t>
+      </w:r>
+      <w:commentRangeStart w:id="18"/>
+      <w:r>
+        <w:rPr>
+          <w:lang w:val="en-GB"/>
+        </w:rPr>
+        <w:t>facebook</w:t>
+      </w:r>
+      <w:commentRangeEnd w:id="18"/>
+      <w:r>
+        <w:rPr>
+          <w:rStyle w:val="CommentReference"/>
+          <w:sz w:val="24"/>
+          <w:szCs w:val="24"/>
+        </w:rPr>
+        <w:commentReference w:id="18"/>
+      </w:r>
+    </w:p>
+    <w:p>
+      <w:pPr>
+        <w:pStyle w:val="ListParagraph"/>
+        <w:numPr>
+          <w:ilvl w:val="0"/>
+          <w:numId w:val="1"/>
+        </w:numPr>
+        <w:spacing w:line="240" w:lineRule="auto"/>
+        <w:rPr>
+          <w:lang w:val="en-GB"/>
+        </w:rPr>
+      </w:pPr>
+      <w:r>
+        <w:rPr>
+          <w:lang w:val="en-GB"/>
+        </w:rPr>
+        <w:t xml:space="preserve">swipe like motion when looking through users </w:t>
+      </w:r>
+    </w:p>
+    <w:p>
+      <w:pPr>
+        <w:spacing w:line="240" w:lineRule="auto"/>
+        <w:ind w:left="360" w:firstLine="0"/>
+        <w:rPr>
+          <w:lang w:val="en-GB"/>
+        </w:rPr>
+      </w:pPr>
+    </w:p>
+    <w:p>
+      <w:pPr>
+        <w:spacing w:line="240" w:lineRule="auto"/>
+        <w:ind w:left="360" w:firstLine="0"/>
+        <w:rPr>
+          <w:lang w:val="en-GB"/>
+        </w:rPr>
+      </w:pPr>
+      <w:r>
+        <w:rPr>
+          <w:lang w:val="en-GB"/>
+        </w:rPr>
+        <w:t xml:space="preserve">We have also found that there has been some ambiguity and lack of precise requirements, therefore the implementation of serval functionality were not to everyone visions since the requirements did not clearly underline these specifications. </w:t>
+      </w:r>
+      <w:r>
+        <w:rPr>
+          <w:lang w:val="en-GB"/>
+        </w:rPr>
+        <w:t>Nevertheless,</w:t>
+      </w:r>
+      <w:r>
+        <w:rPr>
+          <w:lang w:val="en-GB"/>
+        </w:rPr>
+        <w:t xml:space="preserve"> we have found space for improvement when conducin</w:t>
+      </w:r>
+      <w:r>
+        <w:rPr>
+          <w:lang w:val="en-GB"/>
+        </w:rPr>
+        <w:t>g user testing which had ensure a certain level of quality within our software. The feedback received was crucial</w:t>
+      </w:r>
+      <w:r>
+        <w:rPr>
+          <w:lang w:val="en-GB"/>
+        </w:rPr>
+        <w:t xml:space="preserve"> since it was the main source that we could evaluate the progression and the quality of our application, it has also underlined bugs that we could fix before our final release. </w:t>
+      </w:r>
+    </w:p>
+    <w:p>
+      <w:pPr>
+        <w:spacing w:line="240" w:lineRule="auto"/>
+        <w:ind w:left="360" w:firstLine="0"/>
+        <w:rPr>
+          <w:lang w:val="en-GB"/>
+        </w:rPr>
+      </w:pPr>
+    </w:p>
+    <w:p>
+      <w:pPr>
+        <w:spacing w:line="240" w:lineRule="auto"/>
+        <w:ind w:left="360" w:firstLine="0"/>
+        <w:rPr>
+          <w:lang w:val="en-GB"/>
+        </w:rPr>
+      </w:pPr>
+      <w:r>
+        <w:rPr>
+          <w:lang w:val="en-GB"/>
+        </w:rPr>
+        <w:t xml:space="preserve">Also, due to our lack of experience when conducting a project of this magnitude and the absence of knowledge prior starting the implementation phase about Android Studio and the compatibility between these different platforms: Android Studio, SQL, PHP and other libraries. Has caused a problem when integrating all functionalities together and the quality of the code when it will come to continuance of the project. </w:t>
+      </w:r>
+    </w:p>
+    <w:p>
+      <w:pPr>
+        <w:rPr>
+          <w:u w:val="single"/>
+        </w:rPr>
+      </w:pPr>
+    </w:p>
+    <w:p>
+      <w:pPr>
+        <w:rPr>
+          <w:b/>
+          <w:u w:val="single"/>
+        </w:rPr>
+      </w:pPr>
+      <w:r>
+        <w:rPr>
+          <w:b/>
+          <w:u w:val="single"/>
+        </w:rPr>
+        <w:t xml:space="preserve">Software testing </w:t>
+      </w:r>
+    </w:p>
+    <w:p>
+      <w:pPr>
+        <w:spacing w:line="240" w:lineRule="auto"/>
+      </w:pPr>
+      <w:r>
+        <w:t>We have used the debugging functionality in Android Studio as well as Postman extension in order to identify any issues with our code. Android Studio debugger showed any complication when complying the code and Postman</w:t>
+      </w:r>
+      <w:r>
+        <w:t xml:space="preserve"> extension showed if the SQL queries where correcting fetched via PHP and how they were formatted for Android Studio to retrieve and then display.</w:t>
+      </w:r>
+    </w:p>
+    <w:p>
+      <w:pPr>
+        <w:rPr>
+          <w:u w:val="single"/>
+        </w:rPr>
+      </w:pPr>
+    </w:p>
+    <w:p>
+      <w:pPr>
+        <w:rPr>
+          <w:u w:val="single"/>
+        </w:rPr>
+      </w:pPr>
+    </w:p>
+    <w:p>
+      <w:pPr>
+        <w:rPr>
+          <w:u w:val="single"/>
+        </w:rPr>
+      </w:pPr>
+    </w:p>
+    <w:p>
+      <w:pPr>
+        <w:rPr>
+          <w:b/>
+          <w:u w:val="single"/>
+        </w:rPr>
+      </w:pPr>
+      <w:r>
+        <w:rPr>
+          <w:b/>
+          <w:u w:val="single"/>
+        </w:rPr>
+        <w:t>Testing Objectives</w:t>
+      </w:r>
+    </w:p>
+    <w:p>
+      <w:pPr>
+        <w:spacing w:line="240" w:lineRule="auto"/>
+      </w:pPr>
+      <w:r>
+        <w:t xml:space="preserve">We have attempted to </w:t>
+      </w:r>
+      <w:r>
+        <w:t>test our software by running through “Scenario Tests”. See the Formative section of this report for more details. Each scenario had to be run through the delegated functionality to verify whether all features are working as expected, this includes error detections and messaging, the navigation linkage, correct results displaying etc.</w:t>
+      </w:r>
+    </w:p>
+    <w:p>
+      <w:pPr>
+        <w:spacing w:line="240" w:lineRule="auto"/>
+      </w:pPr>
+    </w:p>
+    <w:p>
+      <w:pPr>
+        <w:spacing w:line="240" w:lineRule="auto"/>
+        <w:rPr>
+          <w:b/>
+          <w:u w:val="single"/>
+        </w:rPr>
+      </w:pPr>
+      <w:r>
+        <w:rPr>
+          <w:b/>
+          <w:u w:val="single"/>
+        </w:rPr>
+        <w:t>Verification and Validation</w:t>
+      </w:r>
+    </w:p>
+    <w:p>
+      <w:pPr>
+        <w:spacing w:line="240" w:lineRule="auto"/>
+      </w:pPr>
+    </w:p>
+    <w:p>
+      <w:pPr>
+        <w:spacing w:line="240" w:lineRule="auto"/>
+      </w:pPr>
+      <w:r>
+        <w:t xml:space="preserve">As mentioned above we have conducted thorough testing through running our application through different scenario tests as well as some user testing. Also we have worked collaboratively in this project using GITLAB which allowed all team members to commit their work and others to view and identify and verify any confusions as well as check if it was in conformity with the requirements set. </w:t>
+      </w:r>
+    </w:p>
+    <w:p>
+      <w:pPr>
+        <w:spacing w:line="240" w:lineRule="auto"/>
+      </w:pPr>
+      <w:commentRangeStart w:id="19"/>
+    </w:p>
+    <w:p>
+      <w:pPr>
+        <w:spacing w:line="240" w:lineRule="auto"/>
+        <w:rPr>
+          <w:b/>
+          <w:u w:val="single"/>
+        </w:rPr>
+      </w:pPr>
+      <w:r>
+        <w:rPr>
+          <w:b/>
+          <w:u w:val="single"/>
+        </w:rPr>
+        <w:t xml:space="preserve">Testing Methodology </w:t>
+      </w:r>
+    </w:p>
+    <w:p>
+      <w:pPr>
+        <w:spacing w:line="240" w:lineRule="auto"/>
+        <w:rPr>
+          <w:b/>
+          <w:u w:val="single"/>
+        </w:rPr>
+      </w:pPr>
+    </w:p>
+    <w:p>
+      <w:pPr>
+        <w:spacing w:line="240" w:lineRule="auto"/>
+      </w:pPr>
+      <w:r>
+        <w:t>Non function</w:t>
+      </w:r>
+    </w:p>
+    <w:p>
+      <w:pPr>
+        <w:pStyle w:val="Heading1"/>
+        <w:rPr>
+          <w:color w:val="000000" w:themeColor="text1"/>
+        </w:rPr>
+      </w:pPr>
+      <w:bookmarkStart w:id="20" w:name="_Toc473106143"/>
+      <w:commentRangeEnd w:id="19"/>
+      <w:r>
+        <w:rPr>
+          <w:rStyle w:val="CommentReference"/>
+          <w:rFonts w:asciiTheme="minorHAnsi" w:eastAsiaTheme="minorEastAsia" w:hAnsiTheme="minorHAnsi" w:cstheme="minorBidi"/>
+          <w:color w:val="auto"/>
+        </w:rPr>
+        <w:commentReference w:id="19"/>
+      </w:r>
+      <w:r>
+        <w:rPr>
+          <w:color w:val="000000" w:themeColor="text1"/>
+        </w:rPr>
+        <w:t>Summative Evaluatio</w:t>
+      </w:r>
+      <w:bookmarkStart w:id="21" w:name="_Toc473106144"/>
+      <w:bookmarkEnd w:id="20"/>
+      <w:r>
+        <w:rPr>
+          <w:color w:val="000000" w:themeColor="text1"/>
+        </w:rPr>
+        <w:t>n</w:t>
+      </w:r>
+    </w:p>
+    <w:p>
+      <w:pPr>
+        <w:spacing w:line="240" w:lineRule="auto"/>
+        <w:ind w:firstLine="0"/>
+        <w:rPr>
+          <w:rFonts w:eastAsia="Times New Roman" w:cs="Times New Roman"/>
+          <w:kern w:val="0"/>
+          <w:lang w:val="en-GB" w:eastAsia="en-GB"/>
+        </w:rPr>
+      </w:pPr>
+      <w:r>
         <w:rPr>
           <w:rFonts w:ascii="Times New Roman" w:eastAsia="Times New Roman" w:hAnsi="Times New Roman" w:cs="Times New Roman"/>
           <w:kern w:val="0"/>
           <w:lang w:val="en-GB" w:eastAsia="en-GB"/>
         </w:rPr>
-      </w:pPr>
-      <w:r>
+        <w:t>D</w:t>
+      </w:r>
+      <w:r>
+        <w:rPr>
+          <w:rFonts w:eastAsia="Times New Roman" w:cs="Times New Roman"/>
+          <w:kern w:val="0"/>
+          <w:lang w:val="en-GB" w:eastAsia="en-GB"/>
+        </w:rPr>
+        <w:t xml:space="preserve">escribe the methods, results and conclusions of the evaluation of your final software. </w:t>
+      </w:r>
+    </w:p>
+    <w:p>
+      <w:pPr>
+        <w:pStyle w:val="Heading1"/>
+        <w:spacing w:line="240" w:lineRule="auto"/>
+        <w:rPr>
+          <w:rFonts w:asciiTheme="minorHAnsi" w:hAnsiTheme="minorHAnsi"/>
+          <w:color w:val="000000" w:themeColor="text1"/>
+          <w:sz w:val="24"/>
+          <w:szCs w:val="24"/>
+        </w:rPr>
+      </w:pPr>
+      <w:r>
+        <w:rPr>
+          <w:rFonts w:asciiTheme="minorHAnsi" w:hAnsiTheme="minorHAnsi"/>
+          <w:color w:val="000000" w:themeColor="text1"/>
+          <w:sz w:val="24"/>
+          <w:szCs w:val="24"/>
+        </w:rPr>
+        <w:t>The overall deliverable of this project was sufficient to the expectation we have set ourselves. This means that we are hap</w:t>
+      </w:r>
+      <w:r>
+        <w:rPr>
+          <w:rFonts w:asciiTheme="minorHAnsi" w:hAnsiTheme="minorHAnsi"/>
+          <w:color w:val="000000" w:themeColor="text1"/>
+          <w:sz w:val="24"/>
+          <w:szCs w:val="24"/>
+        </w:rPr>
+        <w:t>py with our progress</w:t>
+      </w:r>
+      <w:r>
+        <w:rPr>
+          <w:rFonts w:asciiTheme="minorHAnsi" w:hAnsiTheme="minorHAnsi"/>
+          <w:color w:val="000000" w:themeColor="text1"/>
+          <w:sz w:val="24"/>
+          <w:szCs w:val="24"/>
+        </w:rPr>
+        <w:t>, however there is</w:t>
+      </w:r>
+      <w:r>
+        <w:rPr>
+          <w:rFonts w:asciiTheme="minorHAnsi" w:hAnsiTheme="minorHAnsi"/>
+          <w:color w:val="000000" w:themeColor="text1"/>
+          <w:sz w:val="24"/>
+          <w:szCs w:val="24"/>
+        </w:rPr>
+        <w:t xml:space="preserve"> a lot of room for improvements</w:t>
+      </w:r>
+      <w:r>
+        <w:rPr>
+          <w:rFonts w:asciiTheme="minorHAnsi" w:hAnsiTheme="minorHAnsi"/>
+          <w:color w:val="000000" w:themeColor="text1"/>
+          <w:sz w:val="24"/>
+          <w:szCs w:val="24"/>
+        </w:rPr>
+        <w:t>. The application is fully function</w:t>
+      </w:r>
+      <w:r>
+        <w:rPr>
+          <w:rFonts w:asciiTheme="minorHAnsi" w:hAnsiTheme="minorHAnsi"/>
+          <w:color w:val="000000" w:themeColor="text1"/>
+          <w:sz w:val="24"/>
+          <w:szCs w:val="24"/>
+        </w:rPr>
+        <w:t>ing with the expected functions</w:t>
+      </w:r>
+      <w:r>
+        <w:rPr>
+          <w:rFonts w:asciiTheme="minorHAnsi" w:hAnsiTheme="minorHAnsi"/>
+          <w:color w:val="000000" w:themeColor="text1"/>
+          <w:sz w:val="24"/>
+          <w:szCs w:val="24"/>
+        </w:rPr>
+        <w:t>, however more advanced functionality is missing such as the swipe like motion when displaying all the results when conducting a search, or the forget password verification system that woul</w:t>
+      </w:r>
+      <w:r>
+        <w:rPr>
+          <w:rFonts w:asciiTheme="minorHAnsi" w:hAnsiTheme="minorHAnsi"/>
+          <w:color w:val="000000" w:themeColor="text1"/>
+          <w:sz w:val="24"/>
+          <w:szCs w:val="24"/>
+        </w:rPr>
+        <w:t>d be meet security requirements</w:t>
+      </w:r>
+      <w:r>
+        <w:rPr>
+          <w:rFonts w:asciiTheme="minorHAnsi" w:hAnsiTheme="minorHAnsi"/>
+          <w:color w:val="000000" w:themeColor="text1"/>
+          <w:sz w:val="24"/>
+          <w:szCs w:val="24"/>
+        </w:rPr>
+        <w:t xml:space="preserve">. </w:t>
+      </w:r>
+    </w:p>
+    <w:p/>
+    <w:p>
+      <w:pPr>
+        <w:spacing w:line="240" w:lineRule="auto"/>
+      </w:pPr>
+      <w:r>
+        <w:t>Even though we have received p</w:t>
+      </w:r>
+      <w:r>
+        <w:t>ositive feedback from our peers</w:t>
+      </w:r>
+      <w:r>
+        <w:t xml:space="preserve">, we have also received </w:t>
+      </w:r>
+      <w:r>
+        <w:t>further</w:t>
+      </w:r>
+      <w:r>
+        <w:t xml:space="preserve"> suggestions of how we can develop this simple prototype </w:t>
+      </w:r>
+      <w:r>
+        <w:t>further</w:t>
+      </w:r>
+      <w:r>
+        <w:t xml:space="preserve">. Such as a good </w:t>
+      </w:r>
+      <w:r>
+        <w:t>messaging</w:t>
+      </w:r>
+      <w:r>
+        <w:t xml:space="preserve"> functionality and as well as a block function of any abusive users that</w:t>
+      </w:r>
+      <w:r>
+        <w:t xml:space="preserve"> mistreated the code of conduct</w:t>
+      </w:r>
+      <w:r>
+        <w:t>, uploading pictures of what user would like to see  in the my plans functionality to make it more visual, as well as displaying notification of the phone if someone messaged you  or when you have been matched. In order to make the matching more credible for users it would be ideal for the users to be matched from both sides or perhaps when a user is matched a reque</w:t>
+      </w:r>
+      <w:r>
+        <w:t xml:space="preserve">st would be send to the matcher.  The advanced search could be more efficient and </w:t>
+      </w:r>
+      <w:r>
+        <w:t>useful</w:t>
+      </w:r>
+      <w:r>
+        <w:t xml:space="preserve"> if it had default values set in order to conduct etiquette searches. Another improvement could be </w:t>
+      </w:r>
+      <w:r>
+        <w:t>to implement a trip tracker</w:t>
+      </w:r>
+      <w:bookmarkStart w:id="22" w:name="_GoBack"/>
+      <w:bookmarkEnd w:id="22"/>
+      <w:r>
+        <w:t>, so other optional details could be added if the user would like to add the flight details or exact location of the area of where they will be staying, also this idea</w:t>
+      </w:r>
+      <w:r>
+        <w:t xml:space="preserve"> can be expand to connectivity</w:t>
+      </w:r>
+      <w:r>
+        <w:t xml:space="preserve"> with companies such as Trip Advisor to improve and encourage users to leave feedback on their “past” trips</w:t>
+      </w:r>
+      <w:r>
+        <w:t>, therefore we could be generating profit afterwards that way as well as advertising any top travel deals</w:t>
+      </w:r>
+      <w:r>
+        <w:t>. Another tip to</w:t>
+      </w:r>
+      <w:r>
+        <w:t xml:space="preserve"> keep the</w:t>
+      </w:r>
+      <w:r>
+        <w:t xml:space="preserve"> database more up to date , would be to write an algorithm that would compare the current date and any trips to see if they have already went by, which means the trip has been expired and would be more temporarily to past trip which then can be disposed are a given time. This would make the database more efficient and integrational, as well as reduce expenses on storage. </w:t>
+      </w:r>
+    </w:p>
+    <w:p>
+      <w:pPr>
+        <w:spacing w:line="240" w:lineRule="auto"/>
+      </w:pPr>
+    </w:p>
+    <w:p>
+      <w:pPr>
+        <w:spacing w:line="240" w:lineRule="auto"/>
+      </w:pPr>
+      <w:r>
+        <w:t xml:space="preserve">There are plenty of ideas for improvements and expansion on this application, however on the time restriction given and given our experience we have tried our best to produce a final application to the best of our capabilities. Also, given the implication we overcame during this process we have managed to create a good base of an application that has a lot of potential. </w:t>
+      </w:r>
+    </w:p>
+    <w:p>
+      <w:pPr>
+        <w:pStyle w:val="Heading1"/>
+        <w:rPr>
+          <w:color w:val="000000" w:themeColor="text1"/>
+        </w:rPr>
+      </w:pPr>
+      <w:r>
+        <w:rPr>
+          <w:color w:val="000000" w:themeColor="text1"/>
+        </w:rPr>
+        <w:t xml:space="preserve">Marks distribution </w:t>
+      </w:r>
+    </w:p>
+    <w:p>
+      <w:pPr>
+        <w:spacing w:line="240" w:lineRule="auto"/>
+        <w:ind w:firstLine="0"/>
         <w:rPr>
           <w:rFonts w:ascii="Times New Roman" w:eastAsia="Times New Roman" w:hAnsi="Times New Roman" w:cs="Times New Roman"/>
           <w:kern w:val="0"/>
           <w:lang w:val="en-GB" w:eastAsia="en-GB"/>
         </w:rPr>
-        <w:t>Give an overview of your final design and implementation, including any changes from your initial ideas. Provide justifications for any significant decisions you made.</w:t>
-      </w:r>
+      </w:pPr>
       <w:r>
         <w:rPr>
           <w:rFonts w:ascii="Times New Roman" w:eastAsia="Times New Roman" w:hAnsi="Times New Roman" w:cs="Times New Roman"/>
           <w:kern w:val="0"/>
           <w:lang w:val="en-GB" w:eastAsia="en-GB"/>
         </w:rPr>
-        <w:t xml:space="preserve"> </w:t>
+        <w:t>We wish for the marks to be shared equally between all group members</w:t>
       </w:r>
       <w:r>
         <w:rPr>
@@ -3594,558 +6166,38 @@
           <w:kern w:val="0"/>
           <w:lang w:val="en-GB" w:eastAsia="en-GB"/>
         </w:rPr>
+        <w:t>.</w:t>
+      </w:r>
+    </w:p>
+    <w:p/>
+    <w:p>
+      <w:pPr>
+        <w:pStyle w:val="Heading1"/>
+        <w:rPr>
+          <w:color w:val="000000" w:themeColor="text1"/>
+        </w:rPr>
+      </w:pPr>
+      <w:r>
+        <w:rPr>
+          <w:color w:val="000000" w:themeColor="text1"/>
+        </w:rPr>
+        <w:t>Bibliography</w:t>
+      </w:r>
+      <w:bookmarkEnd w:id="21"/>
+    </w:p>
+    <w:p>
+      <w:hyperlink r:id="rId17" w:history="1">
+        <w:r>
+          <w:rPr>
+            <w:rStyle w:val="Hyperlink"/>
+          </w:rPr>
+          <w:t>https://www.gov.uk/data-protection/the-data-protection-act</w:t>
+        </w:r>
+      </w:hyperlink>
+      <w:r>
         <w:t xml:space="preserve"> </w:t>
       </w:r>
     </w:p>
-    <w:tbl>
-      <w:tblPr>
-        <w:tblStyle w:val="TableGrid1"/>
-        <w:tblW w:w="9990" w:type="dxa"/>
-        <w:tblInd w:w="-635" w:type="dxa"/>
-        <w:tblLook w:val="04A0" w:firstRow="1" w:lastRow="0" w:firstColumn="1" w:lastColumn="0" w:noHBand="0" w:noVBand="1"/>
-      </w:tblPr>
-      <w:tblGrid>
-        <w:gridCol w:w="3780"/>
-        <w:gridCol w:w="6210"/>
-      </w:tblGrid>
-      <w:tr>
-        <w:trPr>
-          <w:trHeight w:val="345"/>
-        </w:trPr>
-        <w:tc>
-          <w:tcPr>
-            <w:tcW w:w="3780" w:type="dxa"/>
-          </w:tcPr>
-          <w:p>
-            <w:pPr>
-              <w:spacing w:line="240" w:lineRule="auto"/>
-              <w:ind w:firstLine="0"/>
-              <w:rPr>
-                <w:rFonts w:ascii="Times New Roman" w:eastAsia="宋体" w:hAnsi="Times New Roman" w:cs="Times New Roman"/>
-                <w:b/>
-                <w:color w:val="000000"/>
-              </w:rPr>
-            </w:pPr>
-            <w:r>
-              <w:rPr>
-                <w:rFonts w:ascii="Times New Roman" w:eastAsia="宋体" w:hAnsi="Times New Roman" w:cs="Times New Roman"/>
-                <w:b/>
-                <w:color w:val="000000"/>
-              </w:rPr>
-              <w:t>Requirements</w:t>
-            </w:r>
-          </w:p>
-        </w:tc>
-        <w:tc>
-          <w:tcPr>
-            <w:tcW w:w="6210" w:type="dxa"/>
-          </w:tcPr>
-          <w:p>
-            <w:pPr>
-              <w:spacing w:line="240" w:lineRule="auto"/>
-              <w:ind w:firstLine="0"/>
-              <w:rPr>
-                <w:rFonts w:ascii="Times New Roman" w:eastAsia="宋体" w:hAnsi="Times New Roman" w:cs="Times New Roman"/>
-                <w:b/>
-                <w:color w:val="000000"/>
-              </w:rPr>
-            </w:pPr>
-            <w:r>
-              <w:rPr>
-                <w:rFonts w:ascii="Times New Roman" w:eastAsia="宋体" w:hAnsi="Times New Roman" w:cs="Times New Roman"/>
-                <w:b/>
-                <w:color w:val="000000"/>
-              </w:rPr>
-              <w:t>Justification</w:t>
-            </w:r>
-          </w:p>
-        </w:tc>
-      </w:tr>
-      <w:tr>
-        <w:trPr>
-          <w:trHeight w:val="427"/>
-        </w:trPr>
-        <w:tc>
-          <w:tcPr>
-            <w:tcW w:w="3780" w:type="dxa"/>
-          </w:tcPr>
-          <w:p>
-            <w:pPr>
-              <w:spacing w:line="240" w:lineRule="auto"/>
-              <w:ind w:firstLine="0"/>
-              <w:rPr>
-                <w:rFonts w:ascii="Times New Roman" w:eastAsia="宋体" w:hAnsi="Times New Roman" w:cs="Times New Roman"/>
-                <w:color w:val="000000"/>
-                <w:lang w:val="en-GB"/>
-              </w:rPr>
-            </w:pPr>
-            <w:r>
-              <w:rPr>
-                <w:rFonts w:ascii="Times New Roman" w:eastAsia="宋体" w:hAnsi="Times New Roman" w:cs="Times New Roman"/>
-                <w:color w:val="000000"/>
-                <w:lang w:val="en-GB"/>
-              </w:rPr>
-              <w:t xml:space="preserve">Android app </w:t>
-            </w:r>
-          </w:p>
-        </w:tc>
-        <w:tc>
-          <w:tcPr>
-            <w:tcW w:w="6210" w:type="dxa"/>
-          </w:tcPr>
-          <w:p>
-            <w:pPr>
-              <w:spacing w:line="240" w:lineRule="auto"/>
-              <w:ind w:firstLine="0"/>
-              <w:rPr>
-                <w:rFonts w:ascii="Times New Roman" w:eastAsia="宋体" w:hAnsi="Times New Roman" w:cs="Times New Roman"/>
-                <w:color w:val="000000"/>
-              </w:rPr>
-            </w:pPr>
-            <w:r>
-              <w:rPr>
-                <w:rFonts w:ascii="Times New Roman" w:eastAsia="宋体" w:hAnsi="Times New Roman" w:cs="Times New Roman"/>
-                <w:color w:val="000000"/>
-              </w:rPr>
-              <w:t>Refer to research in questionnaire 1</w:t>
-            </w:r>
-          </w:p>
-        </w:tc>
-      </w:tr>
-      <w:tr>
-        <w:trPr>
-          <w:trHeight w:val="602"/>
-        </w:trPr>
-        <w:tc>
-          <w:tcPr>
-            <w:tcW w:w="3780" w:type="dxa"/>
-          </w:tcPr>
-          <w:p>
-            <w:pPr>
-              <w:spacing w:line="240" w:lineRule="auto"/>
-              <w:ind w:firstLine="0"/>
-              <w:rPr>
-                <w:rFonts w:ascii="Times New Roman" w:eastAsia="宋体" w:hAnsi="Times New Roman" w:cs="Times New Roman"/>
-                <w:color w:val="000000"/>
-                <w:lang w:val="en-GB"/>
-              </w:rPr>
-            </w:pPr>
-            <w:r>
-              <w:rPr>
-                <w:rFonts w:ascii="Times New Roman" w:eastAsia="宋体" w:hAnsi="Times New Roman" w:cs="Times New Roman"/>
-                <w:color w:val="000000"/>
-                <w:lang w:val="en-GB"/>
-              </w:rPr>
-              <w:t xml:space="preserve">Messaging functionality </w:t>
-            </w:r>
-          </w:p>
-        </w:tc>
-        <w:tc>
-          <w:tcPr>
-            <w:tcW w:w="6210" w:type="dxa"/>
-          </w:tcPr>
-          <w:p>
-            <w:pPr>
-              <w:spacing w:line="240" w:lineRule="auto"/>
-              <w:ind w:firstLine="0"/>
-              <w:rPr>
-                <w:rFonts w:ascii="Times New Roman" w:eastAsia="宋体" w:hAnsi="Times New Roman" w:cs="Times New Roman"/>
-                <w:color w:val="000000"/>
-              </w:rPr>
-            </w:pPr>
-            <w:r>
-              <w:rPr>
-                <w:rFonts w:ascii="Times New Roman" w:eastAsia="宋体" w:hAnsi="Times New Roman" w:cs="Times New Roman"/>
-                <w:color w:val="000000"/>
-              </w:rPr>
-              <w:t>Refer to research in questionnaire 2, users enjoyed communicating with each other</w:t>
-            </w:r>
-          </w:p>
-          <w:p>
-            <w:pPr>
-              <w:spacing w:line="240" w:lineRule="auto"/>
-              <w:rPr>
-                <w:rFonts w:ascii="Times New Roman" w:eastAsia="宋体" w:hAnsi="Times New Roman" w:cs="Times New Roman"/>
-                <w:color w:val="000000"/>
-              </w:rPr>
-            </w:pPr>
-          </w:p>
-        </w:tc>
-      </w:tr>
-      <w:tr>
-        <w:trPr>
-          <w:trHeight w:val="791"/>
-        </w:trPr>
-        <w:tc>
-          <w:tcPr>
-            <w:tcW w:w="3780" w:type="dxa"/>
-          </w:tcPr>
-          <w:p>
-            <w:pPr>
-              <w:spacing w:line="240" w:lineRule="auto"/>
-              <w:ind w:firstLine="0"/>
-              <w:rPr>
-                <w:rFonts w:ascii="Times New Roman" w:eastAsia="宋体" w:hAnsi="Times New Roman" w:cs="Times New Roman"/>
-                <w:color w:val="000000"/>
-                <w:lang w:val="en-GB"/>
-              </w:rPr>
-            </w:pPr>
-            <w:r>
-              <w:rPr>
-                <w:rFonts w:ascii="Times New Roman" w:eastAsia="宋体" w:hAnsi="Times New Roman" w:cs="Times New Roman"/>
-                <w:color w:val="000000"/>
-                <w:lang w:val="en-GB"/>
-              </w:rPr>
-              <w:t xml:space="preserve">Search/match functionality </w:t>
-            </w:r>
-          </w:p>
-        </w:tc>
-        <w:tc>
-          <w:tcPr>
-            <w:tcW w:w="6210" w:type="dxa"/>
-          </w:tcPr>
-          <w:p>
-            <w:pPr>
-              <w:spacing w:line="240" w:lineRule="auto"/>
-              <w:ind w:firstLine="0"/>
-              <w:rPr>
-                <w:rFonts w:ascii="Times New Roman" w:eastAsia="宋体" w:hAnsi="Times New Roman" w:cs="Times New Roman"/>
-                <w:color w:val="000000"/>
-              </w:rPr>
-            </w:pPr>
-            <w:r>
-              <w:rPr>
-                <w:rFonts w:ascii="Times New Roman" w:eastAsia="宋体" w:hAnsi="Times New Roman" w:cs="Times New Roman"/>
-                <w:color w:val="000000"/>
-              </w:rPr>
-              <w:t>In order to find someone, you can talk to and plan your trip, we need to find the best available match</w:t>
-            </w:r>
-          </w:p>
-        </w:tc>
-      </w:tr>
-      <w:tr>
-        <w:trPr>
-          <w:trHeight w:val="422"/>
-        </w:trPr>
-        <w:tc>
-          <w:tcPr>
-            <w:tcW w:w="3780" w:type="dxa"/>
-          </w:tcPr>
-          <w:p>
-            <w:pPr>
-              <w:spacing w:line="240" w:lineRule="auto"/>
-              <w:ind w:firstLine="0"/>
-              <w:rPr>
-                <w:rFonts w:ascii="Times New Roman" w:eastAsia="宋体" w:hAnsi="Times New Roman" w:cs="Times New Roman"/>
-                <w:color w:val="000000"/>
-                <w:lang w:val="en-GB"/>
-              </w:rPr>
-            </w:pPr>
-            <w:r>
-              <w:rPr>
-                <w:rFonts w:ascii="Times New Roman" w:eastAsia="宋体" w:hAnsi="Times New Roman" w:cs="Times New Roman"/>
-                <w:color w:val="000000"/>
-                <w:lang w:val="en-GB"/>
-              </w:rPr>
-              <w:t xml:space="preserve">Swipe like motion for a match (like tinder) </w:t>
-            </w:r>
-          </w:p>
-        </w:tc>
-        <w:tc>
-          <w:tcPr>
-            <w:tcW w:w="6210" w:type="dxa"/>
-          </w:tcPr>
-          <w:p>
-            <w:pPr>
-              <w:spacing w:line="240" w:lineRule="auto"/>
-              <w:ind w:firstLine="0"/>
-              <w:rPr>
-                <w:rFonts w:ascii="Times New Roman" w:eastAsia="宋体" w:hAnsi="Times New Roman" w:cs="Times New Roman"/>
-                <w:color w:val="000000"/>
-              </w:rPr>
-            </w:pPr>
-            <w:r>
-              <w:rPr>
-                <w:rFonts w:ascii="Times New Roman" w:eastAsia="宋体" w:hAnsi="Times New Roman" w:cs="Times New Roman"/>
-                <w:color w:val="000000"/>
-              </w:rPr>
-              <w:t>Easy functionality as well as highly enjoyed by Tinder users</w:t>
-            </w:r>
-          </w:p>
-        </w:tc>
-      </w:tr>
-      <w:tr>
-        <w:trPr>
-          <w:trHeight w:val="530"/>
-        </w:trPr>
-        <w:tc>
-          <w:tcPr>
-            <w:tcW w:w="3780" w:type="dxa"/>
-          </w:tcPr>
-          <w:p>
-            <w:pPr>
-              <w:spacing w:line="240" w:lineRule="auto"/>
-              <w:ind w:firstLine="0"/>
-              <w:rPr>
-                <w:rFonts w:ascii="Times New Roman" w:eastAsia="宋体" w:hAnsi="Times New Roman" w:cs="Times New Roman"/>
-                <w:color w:val="000000"/>
-                <w:lang w:val="en-GB"/>
-              </w:rPr>
-            </w:pPr>
-            <w:r>
-              <w:rPr>
-                <w:rFonts w:ascii="Times New Roman" w:eastAsia="宋体" w:hAnsi="Times New Roman" w:cs="Times New Roman"/>
-                <w:color w:val="000000"/>
-                <w:lang w:val="en-GB"/>
-              </w:rPr>
-              <w:t xml:space="preserve">Sequential navigation </w:t>
-            </w:r>
-          </w:p>
-        </w:tc>
-        <w:tc>
-          <w:tcPr>
-            <w:tcW w:w="6210" w:type="dxa"/>
-          </w:tcPr>
-          <w:p>
-            <w:pPr>
-              <w:spacing w:line="240" w:lineRule="auto"/>
-              <w:ind w:firstLine="0"/>
-              <w:rPr>
-                <w:rFonts w:ascii="Times New Roman" w:eastAsia="宋体" w:hAnsi="Times New Roman" w:cs="Times New Roman"/>
-                <w:color w:val="000000"/>
-              </w:rPr>
-            </w:pPr>
-            <w:r>
-              <w:rPr>
-                <w:rFonts w:ascii="Times New Roman" w:eastAsia="宋体" w:hAnsi="Times New Roman" w:cs="Times New Roman"/>
-                <w:color w:val="000000"/>
-              </w:rPr>
-              <w:t>Makes the application more enjoyable by having an order navigation paths</w:t>
-            </w:r>
-          </w:p>
-        </w:tc>
-      </w:tr>
-      <w:tr>
-        <w:trPr>
-          <w:trHeight w:val="638"/>
-        </w:trPr>
-        <w:tc>
-          <w:tcPr>
-            <w:tcW w:w="3780" w:type="dxa"/>
-          </w:tcPr>
-          <w:p>
-            <w:pPr>
-              <w:spacing w:line="240" w:lineRule="auto"/>
-              <w:ind w:firstLine="0"/>
-              <w:rPr>
-                <w:rFonts w:ascii="Times New Roman" w:eastAsia="宋体" w:hAnsi="Times New Roman" w:cs="Times New Roman"/>
-                <w:color w:val="000000"/>
-                <w:lang w:val="en-GB"/>
-              </w:rPr>
-            </w:pPr>
-            <w:r>
-              <w:rPr>
-                <w:rFonts w:ascii="Times New Roman" w:eastAsia="宋体" w:hAnsi="Times New Roman" w:cs="Times New Roman"/>
-                <w:color w:val="000000"/>
-                <w:lang w:val="en-GB"/>
-              </w:rPr>
-              <w:t xml:space="preserve">Add trips functionality – user can add any upcoming trips </w:t>
-            </w:r>
-          </w:p>
-        </w:tc>
-        <w:tc>
-          <w:tcPr>
-            <w:tcW w:w="6210" w:type="dxa"/>
-          </w:tcPr>
-          <w:p>
-            <w:pPr>
-              <w:spacing w:line="240" w:lineRule="auto"/>
-              <w:ind w:firstLine="0"/>
-              <w:rPr>
-                <w:rFonts w:ascii="Times New Roman" w:eastAsia="宋体" w:hAnsi="Times New Roman" w:cs="Times New Roman"/>
-                <w:color w:val="000000"/>
-              </w:rPr>
-            </w:pPr>
-            <w:r>
-              <w:rPr>
-                <w:rFonts w:ascii="Times New Roman" w:eastAsia="宋体" w:hAnsi="Times New Roman" w:cs="Times New Roman"/>
-                <w:color w:val="000000"/>
-              </w:rPr>
-              <w:t>Keeps track of any travelling plans the users in wanting to making, and makes it easier for the database to find matches</w:t>
-            </w:r>
-          </w:p>
-        </w:tc>
-      </w:tr>
-      <w:tr>
-        <w:trPr>
-          <w:trHeight w:val="854"/>
-        </w:trPr>
-        <w:tc>
-          <w:tcPr>
-            <w:tcW w:w="3780" w:type="dxa"/>
-          </w:tcPr>
-          <w:p>
-            <w:pPr>
-              <w:spacing w:line="240" w:lineRule="auto"/>
-              <w:ind w:firstLine="0"/>
-              <w:rPr>
-                <w:rFonts w:ascii="Times New Roman" w:eastAsia="宋体" w:hAnsi="Times New Roman" w:cs="Times New Roman"/>
-                <w:color w:val="000000"/>
-                <w:lang w:val="en-GB"/>
-              </w:rPr>
-            </w:pPr>
-            <w:r>
-              <w:rPr>
-                <w:rFonts w:ascii="Times New Roman" w:eastAsia="宋体" w:hAnsi="Times New Roman" w:cs="Times New Roman"/>
-                <w:color w:val="000000"/>
-                <w:lang w:val="en-GB"/>
-              </w:rPr>
-              <w:t xml:space="preserve">Profile settings – adjustments and ability to add more information </w:t>
-            </w:r>
-            <w:r>
-              <w:rPr>
-                <w:rFonts w:ascii="Times New Roman" w:eastAsia="宋体" w:hAnsi="Times New Roman" w:cs="Times New Roman"/>
-                <w:color w:val="000000"/>
-              </w:rPr>
-              <w:t>e.g.</w:t>
-            </w:r>
-            <w:r>
-              <w:rPr>
-                <w:rFonts w:ascii="Times New Roman" w:eastAsia="宋体" w:hAnsi="Times New Roman" w:cs="Times New Roman"/>
-                <w:color w:val="000000"/>
-                <w:lang w:val="en-GB"/>
-              </w:rPr>
-              <w:t xml:space="preserve"> add photograph</w:t>
-            </w:r>
-          </w:p>
-        </w:tc>
-        <w:tc>
-          <w:tcPr>
-            <w:tcW w:w="6210" w:type="dxa"/>
-          </w:tcPr>
-          <w:p>
-            <w:pPr>
-              <w:spacing w:line="240" w:lineRule="auto"/>
-              <w:ind w:firstLine="0"/>
-              <w:rPr>
-                <w:rFonts w:ascii="Times New Roman" w:eastAsia="宋体" w:hAnsi="Times New Roman" w:cs="Times New Roman"/>
-                <w:color w:val="000000"/>
-              </w:rPr>
-            </w:pPr>
-            <w:r>
-              <w:rPr>
-                <w:rFonts w:ascii="Times New Roman" w:eastAsia="宋体" w:hAnsi="Times New Roman" w:cs="Times New Roman"/>
-                <w:color w:val="000000"/>
-              </w:rPr>
-              <w:t>Editing profile is crucial since the user might want to update some personal information about themselves</w:t>
-            </w:r>
-          </w:p>
-        </w:tc>
-      </w:tr>
-      <w:tr>
-        <w:trPr>
-          <w:trHeight w:val="872"/>
-        </w:trPr>
-        <w:tc>
-          <w:tcPr>
-            <w:tcW w:w="3780" w:type="dxa"/>
-          </w:tcPr>
-          <w:p>
-            <w:pPr>
-              <w:spacing w:line="240" w:lineRule="auto"/>
-              <w:ind w:firstLine="0"/>
-              <w:rPr>
-                <w:rFonts w:ascii="Times New Roman" w:eastAsia="宋体" w:hAnsi="Times New Roman" w:cs="Times New Roman"/>
-                <w:color w:val="000000"/>
-                <w:lang w:val="en-GB"/>
-              </w:rPr>
-            </w:pPr>
-            <w:r>
-              <w:rPr>
-                <w:rFonts w:ascii="Times New Roman" w:eastAsia="宋体" w:hAnsi="Times New Roman" w:cs="Times New Roman"/>
-                <w:color w:val="000000"/>
-                <w:lang w:val="en-GB"/>
-              </w:rPr>
-              <w:t>Login screen with possible registration or login with an existing account from Facebook</w:t>
-            </w:r>
-          </w:p>
-        </w:tc>
-        <w:tc>
-          <w:tcPr>
-            <w:tcW w:w="6210" w:type="dxa"/>
-          </w:tcPr>
-          <w:p>
-            <w:pPr>
-              <w:spacing w:line="240" w:lineRule="auto"/>
-              <w:ind w:firstLine="0"/>
-              <w:rPr>
-                <w:rFonts w:ascii="Times New Roman" w:eastAsia="宋体" w:hAnsi="Times New Roman" w:cs="Times New Roman"/>
-                <w:color w:val="000000"/>
-              </w:rPr>
-            </w:pPr>
-            <w:r>
-              <w:rPr>
-                <w:rFonts w:ascii="Times New Roman" w:eastAsia="宋体" w:hAnsi="Times New Roman" w:cs="Times New Roman"/>
-                <w:color w:val="000000"/>
-              </w:rPr>
-              <w:t>Refer to research in questionnaire 2, users prefer to sign up via facebook, since saved time and restricted user input</w:t>
-            </w:r>
-          </w:p>
-        </w:tc>
-      </w:tr>
-      <w:tr>
-        <w:trPr>
-          <w:trHeight w:val="611"/>
-        </w:trPr>
-        <w:tc>
-          <w:tcPr>
-            <w:tcW w:w="3780" w:type="dxa"/>
-          </w:tcPr>
-          <w:p>
-            <w:pPr>
-              <w:spacing w:line="240" w:lineRule="auto"/>
-              <w:ind w:firstLine="0"/>
-              <w:rPr>
-                <w:rFonts w:ascii="Times New Roman" w:eastAsia="宋体" w:hAnsi="Times New Roman" w:cs="Times New Roman"/>
-                <w:color w:val="000000"/>
-                <w:lang w:val="en-GB"/>
-              </w:rPr>
-            </w:pPr>
-            <w:r>
-              <w:rPr>
-                <w:rFonts w:ascii="Times New Roman" w:eastAsia="宋体" w:hAnsi="Times New Roman" w:cs="Times New Roman"/>
-                <w:color w:val="000000"/>
-                <w:lang w:val="en-GB"/>
-              </w:rPr>
-              <w:t>Blue colour theme</w:t>
-            </w:r>
-          </w:p>
-        </w:tc>
-        <w:tc>
-          <w:tcPr>
-            <w:tcW w:w="6210" w:type="dxa"/>
-          </w:tcPr>
-          <w:p>
-            <w:pPr>
-              <w:spacing w:line="240" w:lineRule="auto"/>
-              <w:ind w:firstLine="0"/>
-              <w:rPr>
-                <w:rFonts w:ascii="Times New Roman" w:eastAsia="宋体" w:hAnsi="Times New Roman" w:cs="Times New Roman"/>
-                <w:color w:val="000000"/>
-              </w:rPr>
-            </w:pPr>
-            <w:r>
-              <w:rPr>
-                <w:rFonts w:ascii="Times New Roman" w:eastAsia="宋体" w:hAnsi="Times New Roman" w:cs="Times New Roman"/>
-                <w:color w:val="000000"/>
-              </w:rPr>
-              <w:t>Refer to research in questionnaire 2, users related travelling with a blue theme</w:t>
-            </w:r>
-          </w:p>
-        </w:tc>
-      </w:tr>
-    </w:tbl>
-    <w:p/>
     <w:p>
       <w:pPr>
         <w:pStyle w:val="Heading1"/>
@@ -4153,389 +6205,44 @@
           <w:color w:val="000000" w:themeColor="text1"/>
         </w:rPr>
       </w:pPr>
-      <w:bookmarkStart w:id="7" w:name="_Toc473106142"/>
+      <w:bookmarkStart w:id="23" w:name="_Toc473106145"/>
+      <w:commentRangeStart w:id="24"/>
       <w:r>
         <w:rPr>
           <w:color w:val="000000" w:themeColor="text1"/>
         </w:rPr>
-        <w:t>Quality Assurance</w:t>
-      </w:r>
-      <w:bookmarkEnd w:id="7"/>
-    </w:p>
-    <w:p>
-      <w:pPr>
-        <w:spacing w:line="240" w:lineRule="auto"/>
-        <w:ind w:firstLine="0"/>
-        <w:rPr>
-          <w:rFonts w:ascii="Times New Roman" w:eastAsia="Times New Roman" w:hAnsi="Times New Roman" w:cs="Times New Roman"/>
-          <w:kern w:val="0"/>
-          <w:lang w:val="en-GB" w:eastAsia="en-GB"/>
-        </w:rPr>
-      </w:pPr>
-      <w:r>
-        <w:rPr>
-          <w:rFonts w:ascii="Times New Roman" w:eastAsia="Times New Roman" w:hAnsi="Times New Roman" w:cs="Times New Roman"/>
-          <w:kern w:val="0"/>
-          <w:lang w:val="en-GB" w:eastAsia="en-GB"/>
-        </w:rPr>
-        <w:t xml:space="preserve">Provide details of your approach to QA and any testing carried out, including results. How well does your final system conform to your initial requirements? Justify any changes in requirements. </w:t>
-      </w:r>
-    </w:p>
-    <w:p/>
-    <w:p>
-      <w:pPr>
-        <w:pStyle w:val="Heading1"/>
-        <w:rPr>
-          <w:color w:val="000000" w:themeColor="text1"/>
-        </w:rPr>
-      </w:pPr>
-      <w:bookmarkStart w:id="8" w:name="_Toc473106143"/>
-      <w:r>
-        <w:rPr>
-          <w:color w:val="000000" w:themeColor="text1"/>
-        </w:rPr>
-        <w:t>Summative Evaluatio</w:t>
-      </w:r>
-      <w:bookmarkStart w:id="9" w:name="_Toc473106144"/>
-      <w:bookmarkEnd w:id="8"/>
-      <w:r>
-        <w:rPr>
-          <w:color w:val="000000" w:themeColor="text1"/>
-        </w:rPr>
-        <w:t>n</w:t>
-      </w:r>
-    </w:p>
-    <w:p>
-      <w:pPr>
-        <w:spacing w:line="240" w:lineRule="auto"/>
-        <w:ind w:firstLine="0"/>
-        <w:rPr>
-          <w:rFonts w:ascii="Times New Roman" w:eastAsia="Times New Roman" w:hAnsi="Times New Roman" w:cs="Times New Roman"/>
-          <w:kern w:val="0"/>
-          <w:lang w:val="en-GB" w:eastAsia="en-GB"/>
-        </w:rPr>
-      </w:pPr>
-      <w:r>
-        <w:rPr>
-          <w:rFonts w:ascii="Times New Roman" w:eastAsia="Times New Roman" w:hAnsi="Times New Roman" w:cs="Times New Roman"/>
-          <w:kern w:val="0"/>
-          <w:lang w:val="en-GB" w:eastAsia="en-GB"/>
-        </w:rPr>
-        <w:t xml:space="preserve">Describe the methods, results and conclusions of the evaluation of your final software. </w:t>
-      </w:r>
-    </w:p>
-    <w:p>
-      <w:pPr>
-        <w:pStyle w:val="Heading1"/>
-        <w:rPr>
-          <w:color w:val="000000" w:themeColor="text1"/>
-        </w:rPr>
-      </w:pPr>
-    </w:p>
-    <w:p>
-      <w:pPr>
-        <w:pStyle w:val="Heading1"/>
-        <w:rPr>
-          <w:color w:val="000000" w:themeColor="text1"/>
-        </w:rPr>
-      </w:pPr>
-    </w:p>
-    <w:p>
-      <w:pPr>
-        <w:pStyle w:val="Heading1"/>
-        <w:rPr>
-          <w:color w:val="000000" w:themeColor="text1"/>
-        </w:rPr>
-      </w:pPr>
-      <w:r>
-        <w:rPr>
-          <w:color w:val="000000" w:themeColor="text1"/>
-        </w:rPr>
-        <w:t xml:space="preserve">Marks distribution </w:t>
-      </w:r>
-    </w:p>
-    <w:p>
-      <w:pPr>
-        <w:spacing w:line="240" w:lineRule="auto"/>
-        <w:ind w:firstLine="0"/>
-        <w:rPr>
-          <w:rFonts w:ascii="Times New Roman" w:eastAsia="Times New Roman" w:hAnsi="Times New Roman" w:cs="Times New Roman"/>
-          <w:kern w:val="0"/>
-          <w:lang w:val="en-GB" w:eastAsia="en-GB"/>
-        </w:rPr>
-      </w:pPr>
-      <w:r>
-        <w:rPr>
-          <w:rFonts w:ascii="Times New Roman" w:eastAsia="Times New Roman" w:hAnsi="Times New Roman" w:cs="Times New Roman"/>
-          <w:kern w:val="0"/>
-          <w:lang w:val="en-GB" w:eastAsia="en-GB"/>
-        </w:rPr>
-        <w:t>We wish for the marks to be shared equally between all group members</w:t>
-      </w:r>
-    </w:p>
-    <w:p/>
-    <w:p>
-      <w:pPr>
-        <w:pStyle w:val="Heading1"/>
-        <w:rPr>
-          <w:color w:val="000000" w:themeColor="text1"/>
-        </w:rPr>
-      </w:pPr>
-      <w:r>
-        <w:rPr>
-          <w:color w:val="000000" w:themeColor="text1"/>
-        </w:rPr>
-        <w:t>Bibliography</w:t>
-      </w:r>
-      <w:bookmarkEnd w:id="9"/>
-    </w:p>
-    <w:p>
-      <w:pPr>
-        <w:pStyle w:val="Heading1"/>
-        <w:rPr>
-          <w:color w:val="000000" w:themeColor="text1"/>
-        </w:rPr>
-      </w:pPr>
-      <w:bookmarkStart w:id="10" w:name="_Toc473106145"/>
-      <w:commentRangeStart w:id="11"/>
-      <w:r>
-        <w:rPr>
-          <w:color w:val="000000" w:themeColor="text1"/>
-        </w:rPr>
         <w:t>Appendices</w:t>
       </w:r>
-      <w:bookmarkEnd w:id="10"/>
-      <w:commentRangeEnd w:id="11"/>
+      <w:bookmarkEnd w:id="23"/>
+      <w:commentRangeEnd w:id="24"/>
       <w:r>
         <w:rPr>
           <w:rStyle w:val="CommentReference"/>
           <w:rFonts w:asciiTheme="minorHAnsi" w:eastAsiaTheme="minorEastAsia" w:hAnsiTheme="minorHAnsi" w:cstheme="minorBidi"/>
           <w:color w:val="auto"/>
         </w:rPr>
-        <w:commentReference w:id="11"/>
-      </w:r>
-    </w:p>
-    <w:p>
-      <w:pPr>
-        <w:rPr>
-          <w:lang w:val="en-GB"/>
-        </w:rPr>
-      </w:pPr>
-      <w:commentRangeStart w:id="12"/>
+        <w:commentReference w:id="24"/>
+      </w:r>
+    </w:p>
+    <w:p>
+      <w:pPr>
+        <w:rPr>
+          <w:lang w:val="en-GB"/>
+        </w:rPr>
+      </w:pPr>
+      <w:commentRangeStart w:id="25"/>
       <w:r>
         <w:rPr>
           <w:lang w:val="en-GB"/>
         </w:rPr>
         <w:t xml:space="preserve">TESTING </w:t>
       </w:r>
-      <w:commentRangeEnd w:id="12"/>
+      <w:commentRangeEnd w:id="25"/>
       <w:r>
         <w:rPr>
           <w:rStyle w:val="CommentReference"/>
         </w:rPr>
-        <w:commentReference w:id="12"/>
-      </w:r>
-    </w:p>
-    <w:p>
-      <w:pPr>
-        <w:rPr>
-          <w:lang w:val="en-GB"/>
-        </w:rPr>
-      </w:pPr>
-      <w:r>
-        <w:rPr>
-          <w:lang w:val="en-GB"/>
-        </w:rPr>
-        <w:t xml:space="preserve">Description and motivation of development methodology </w:t>
-      </w:r>
-    </w:p>
-    <w:p>
-      <w:pPr>
-        <w:rPr>
-          <w:lang w:val="en-GB"/>
-        </w:rPr>
-      </w:pPr>
-      <w:r>
-        <w:rPr>
-          <w:lang w:val="en-GB"/>
-        </w:rPr>
-        <w:sym w:font="Symbol" w:char="F0B7"/>
-      </w:r>
-      <w:r>
-        <w:rPr>
-          <w:lang w:val="en-GB"/>
-        </w:rPr>
-        <w:t xml:space="preserve"> Evidence of planning and regular reviews </w:t>
-      </w:r>
-    </w:p>
-    <w:p>
-      <w:pPr>
-        <w:rPr>
-          <w:lang w:val="en-GB"/>
-        </w:rPr>
-      </w:pPr>
-      <w:r>
-        <w:rPr>
-          <w:lang w:val="en-GB"/>
-        </w:rPr>
-        <w:sym w:font="Symbol" w:char="F0B7"/>
-      </w:r>
-      <w:r>
-        <w:rPr>
-          <w:lang w:val="en-GB"/>
-        </w:rPr>
-        <w:t xml:space="preserve"> Systematic testing regime including design of appropriate test cases</w:t>
-      </w:r>
-    </w:p>
-    <w:p>
-      <w:pPr>
-        <w:rPr>
-          <w:lang w:val="en-GB"/>
-        </w:rPr>
-      </w:pPr>
-      <w:r>
-        <w:rPr>
-          <w:lang w:val="en-GB"/>
-        </w:rPr>
-        <w:t xml:space="preserve"> </w:t>
-      </w:r>
-      <w:r>
-        <w:rPr>
-          <w:lang w:val="en-GB"/>
-        </w:rPr>
-        <w:sym w:font="Symbol" w:char="F0B7"/>
-      </w:r>
-      <w:r>
-        <w:rPr>
-          <w:lang w:val="en-GB"/>
-        </w:rPr>
-        <w:t xml:space="preserve"> Justification of testing methods </w:t>
-      </w:r>
-    </w:p>
-    <w:p>
-      <w:pPr>
-        <w:rPr>
-          <w:lang w:val="en-GB"/>
-        </w:rPr>
-      </w:pPr>
-      <w:r>
-        <w:rPr>
-          <w:lang w:val="en-GB"/>
-        </w:rPr>
-        <w:sym w:font="Symbol" w:char="F0B7"/>
-      </w:r>
-      <w:r>
-        <w:rPr>
-          <w:lang w:val="en-GB"/>
-        </w:rPr>
-        <w:t xml:space="preserve"> User evaluation involving representative stakeholders</w:t>
-      </w:r>
-    </w:p>
-    <w:p>
-      <w:pPr>
-        <w:rPr>
-          <w:lang w:val="en-GB"/>
-        </w:rPr>
-      </w:pPr>
-      <w:r>
-        <w:rPr>
-          <w:lang w:val="en-GB"/>
-        </w:rPr>
-        <w:t xml:space="preserve"> </w:t>
-      </w:r>
-      <w:r>
-        <w:rPr>
-          <w:lang w:val="en-GB"/>
-        </w:rPr>
-        <w:sym w:font="Symbol" w:char="F0B7"/>
-      </w:r>
-      <w:r>
-        <w:rPr>
-          <w:lang w:val="en-GB"/>
-        </w:rPr>
-        <w:t xml:space="preserve"> Insightful discussion of results </w:t>
-      </w:r>
-    </w:p>
-    <w:p>
-      <w:pPr>
-        <w:rPr>
-          <w:lang w:val="en-GB"/>
-        </w:rPr>
-      </w:pPr>
-      <w:r>
-        <w:rPr>
-          <w:lang w:val="en-GB"/>
-        </w:rPr>
-        <w:sym w:font="Symbol" w:char="F0B7"/>
-      </w:r>
-      <w:r>
-        <w:rPr>
-          <w:lang w:val="en-GB"/>
-        </w:rPr>
-        <w:t xml:space="preserve"> Evaluation of own work in relation to original proposal and plan </w:t>
-      </w:r>
-    </w:p>
-    <w:p>
-      <w:pPr>
-        <w:rPr>
-          <w:lang w:val="en-GB"/>
-        </w:rPr>
-      </w:pPr>
-      <w:r>
-        <w:rPr>
-          <w:lang w:val="en-GB"/>
-        </w:rPr>
-        <w:sym w:font="Symbol" w:char="F0B7"/>
-      </w:r>
-      <w:r>
-        <w:rPr>
-          <w:lang w:val="en-GB"/>
-        </w:rPr>
-        <w:t xml:space="preserve"> Reflection on what has been learned about coordination, negotiation and communication within a group.</w:t>
-      </w:r>
-    </w:p>
-    <w:p>
-      <w:pPr>
-        <w:rPr>
-          <w:lang w:val="en-GB"/>
-        </w:rPr>
-      </w:pPr>
-      <w:r>
-        <w:rPr>
-          <w:lang w:val="en-GB"/>
-        </w:rPr>
-        <w:t xml:space="preserve"> </w:t>
-      </w:r>
-      <w:r>
-        <w:rPr>
-          <w:lang w:val="en-GB"/>
-        </w:rPr>
-        <w:sym w:font="Symbol" w:char="F0B7"/>
-      </w:r>
-      <w:r>
-        <w:rPr>
-          <w:lang w:val="en-GB"/>
-        </w:rPr>
-        <w:t xml:space="preserve"> Outcomes should be evaluated with reference to efficiency, correctness and suitability to users’ needs. </w:t>
-      </w:r>
-    </w:p>
-    <w:p>
-      <w:pPr>
-        <w:rPr>
-          <w:lang w:val="en-GB"/>
-        </w:rPr>
-      </w:pPr>
-      <w:r>
-        <w:rPr>
-          <w:lang w:val="en-GB"/>
-        </w:rPr>
-        <w:sym w:font="Symbol" w:char="F0B7"/>
-      </w:r>
-      <w:r>
-        <w:rPr>
-          <w:lang w:val="en-GB"/>
-        </w:rPr>
-        <w:t xml:space="preserve"> Ethical audit: you should explain how you have handled any issues of privacy, data protection, intellectual property…</w:t>
+        <w:commentReference w:id="25"/>
       </w:r>
     </w:p>
     <w:p/>
@@ -4545,19 +6252,19 @@
           <w:b/>
         </w:rPr>
       </w:pPr>
-      <w:commentRangeStart w:id="13"/>
+      <w:commentRangeStart w:id="26"/>
       <w:r>
         <w:rPr>
           <w:b/>
         </w:rPr>
         <w:t>Documentation file has to be added</w:t>
       </w:r>
-      <w:commentRangeEnd w:id="13"/>
+      <w:commentRangeEnd w:id="26"/>
       <w:r>
         <w:rPr>
           <w:rStyle w:val="CommentReference"/>
         </w:rPr>
-        <w:commentReference w:id="13"/>
+        <w:commentReference w:id="26"/>
       </w:r>
     </w:p>
     <w:p/>
@@ -4638,7 +6345,7 @@
       </w:pPr>
     </w:p>
   </w:comment>
-  <w:comment w:id="11" w:author="Microsoft Office User" w:date="2017-01-25T11:24:00Z" w:initials="Office">
+  <w:comment w:id="6" w:author="Microsoft Office User" w:date="2017-03-31T12:14:00Z" w:initials="Office">
     <w:p>
       <w:pPr>
         <w:pStyle w:val="CommentText"/>
@@ -4650,14 +6357,24 @@
         <w:annotationRef/>
       </w:r>
       <w:r>
-        <w:t>This will have  a section about testing :</w:t>
-      </w:r>
+        <w:t>ADD</w:t>
+      </w:r>
+    </w:p>
+    <w:p>
+      <w:pPr>
+        <w:pStyle w:val="CommentText"/>
+        <w:ind w:firstLine="0"/>
+      </w:pPr>
     </w:p>
   </w:comment>
-  <w:comment w:id="12" w:author="Microsoft Office User" w:date="2017-01-25T11:27:00Z" w:initials="Office">
+  <w:comment w:id="7" w:author="Microsoft Office User" w:date="2017-03-31T12:14:00Z" w:initials="Office">
     <w:p>
       <w:pPr>
         <w:pStyle w:val="CommentText"/>
+        <w:rPr>
+          <w:b/>
+          <w:u w:val="single"/>
+        </w:rPr>
       </w:pPr>
       <w:r>
         <w:rPr>
@@ -4666,11 +6383,242 @@
         <w:annotationRef/>
       </w:r>
       <w:r>
-        <w:t xml:space="preserve">Consent forms , </w:t>
+        <w:t>ADD MORE DETAIL</w:t>
       </w:r>
     </w:p>
   </w:comment>
-  <w:comment w:id="13" w:author="Microsoft Office User" w:date="2017-01-25T11:26:00Z" w:initials="Office">
+  <w:comment w:id="8" w:author="Microsoft Office User" w:date="2017-03-31T12:27:00Z" w:initials="Office">
+    <w:p>
+      <w:pPr>
+        <w:pStyle w:val="CommentText"/>
+      </w:pPr>
+      <w:r>
+        <w:rPr>
+          <w:rStyle w:val="CommentReference"/>
+        </w:rPr>
+        <w:annotationRef/>
+      </w:r>
+      <w:r>
+        <w:t xml:space="preserve">SIMPLE SEARCH , in detailed about a pereferable algoritm </w:t>
+      </w:r>
+    </w:p>
+    <w:p>
+      <w:pPr>
+        <w:pStyle w:val="CommentText"/>
+      </w:pPr>
+    </w:p>
+  </w:comment>
+  <w:comment w:id="9" w:author="Microsoft Office User" w:date="2017-03-31T12:26:00Z" w:initials="Office">
+    <w:p>
+      <w:pPr>
+        <w:pStyle w:val="CommentText"/>
+      </w:pPr>
+      <w:r>
+        <w:rPr>
+          <w:rStyle w:val="CommentReference"/>
+        </w:rPr>
+        <w:annotationRef/>
+      </w:r>
+      <w:r>
+        <w:t xml:space="preserve">ADVANCED SEARCH </w:t>
+      </w:r>
+    </w:p>
+  </w:comment>
+  <w:comment w:id="10" w:author="Microsoft Office User" w:date="2017-03-31T12:43:00Z" w:initials="Office">
+    <w:p>
+      <w:pPr>
+        <w:pStyle w:val="CommentText"/>
+      </w:pPr>
+      <w:r>
+        <w:rPr>
+          <w:rStyle w:val="CommentReference"/>
+        </w:rPr>
+        <w:annotationRef/>
+      </w:r>
+      <w:r>
+        <w:t xml:space="preserve">UNDER DEVELOPMENT </w:t>
+      </w:r>
+    </w:p>
+  </w:comment>
+  <w:comment w:id="11" w:author="Microsoft Office User" w:date="2017-03-31T12:48:00Z" w:initials="Office">
+    <w:p>
+      <w:pPr>
+        <w:pStyle w:val="CommentText"/>
+      </w:pPr>
+      <w:r>
+        <w:rPr>
+          <w:rStyle w:val="CommentReference"/>
+        </w:rPr>
+        <w:annotationRef/>
+      </w:r>
+      <w:r>
+        <w:t>Is this correct ?</w:t>
+      </w:r>
+    </w:p>
+  </w:comment>
+  <w:comment w:id="12" w:author="Microsoft Office User" w:date="2017-03-31T12:57:00Z" w:initials="Office">
+    <w:p>
+      <w:pPr>
+        <w:pStyle w:val="CommentText"/>
+      </w:pPr>
+      <w:r>
+        <w:rPr>
+          <w:rStyle w:val="CommentReference"/>
+        </w:rPr>
+        <w:annotationRef/>
+      </w:r>
+      <w:r>
+        <w:t xml:space="preserve">MOHAMMED CAN YOU PLEASE HELP ME SUMMARISE AS TECHNICAL AS YOU CAN ABOUT THE PROBLEM YOU HAD DISPLAYING THE </w:t>
+      </w:r>
+    </w:p>
+  </w:comment>
+  <w:comment w:id="13" w:author="Microsoft Office User" w:date="2017-03-31T13:00:00Z" w:initials="Office">
+    <w:p>
+      <w:pPr>
+        <w:pStyle w:val="CommentText"/>
+      </w:pPr>
+      <w:r>
+        <w:rPr>
+          <w:rStyle w:val="CommentReference"/>
+        </w:rPr>
+        <w:annotationRef/>
+      </w:r>
+      <w:r>
+        <w:t xml:space="preserve">TAMIN CAN YOU PLEASE HELP ME WRITE THIS SECTION OF HOW YOU DEVELOPED TECHNICALLY THE PROFILE AND WHAT PROBLEMS YOU HAD AND HOW YOU OVER CAME THEM AND WHY AND WHAT EFFECT IT HAD . THNAKS </w:t>
+      </w:r>
+      <w:r>
+        <w:sym w:font="Wingdings" w:char="F04A"/>
+      </w:r>
+    </w:p>
+    <w:p>
+      <w:pPr>
+        <w:pStyle w:val="CommentText"/>
+      </w:pPr>
+    </w:p>
+  </w:comment>
+  <w:comment w:id="14" w:author="Microsoft Office User" w:date="2017-03-31T13:02:00Z" w:initials="Office">
+    <w:p>
+      <w:pPr>
+        <w:pStyle w:val="CommentText"/>
+      </w:pPr>
+      <w:r>
+        <w:rPr>
+          <w:rStyle w:val="CommentReference"/>
+        </w:rPr>
+        <w:annotationRef/>
+      </w:r>
+      <w:r>
+        <w:t>This AS WELL PLEASE .</w:t>
+      </w:r>
+    </w:p>
+  </w:comment>
+  <w:comment w:id="15" w:author="Microsoft Office User" w:date="2017-03-31T13:02:00Z" w:initials="Office">
+    <w:p>
+      <w:pPr>
+        <w:pStyle w:val="CommentText"/>
+      </w:pPr>
+      <w:r>
+        <w:rPr>
+          <w:rStyle w:val="CommentReference"/>
+        </w:rPr>
+        <w:annotationRef/>
+      </w:r>
+    </w:p>
+  </w:comment>
+  <w:comment w:id="17" w:author="Microsoft Office User" w:date="2017-03-30T17:48:00Z" w:initials="Office">
+    <w:p>
+      <w:pPr>
+        <w:pStyle w:val="CommentText"/>
+      </w:pPr>
+      <w:r>
+        <w:rPr>
+          <w:rStyle w:val="CommentReference"/>
+        </w:rPr>
+        <w:annotationRef/>
+      </w:r>
+      <w:r>
+        <w:t>Compare the two, for more detail</w:t>
+      </w:r>
+    </w:p>
+    <w:p>
+      <w:pPr>
+        <w:pStyle w:val="CommentText"/>
+      </w:pPr>
+    </w:p>
+  </w:comment>
+  <w:comment w:id="18" w:author="Microsoft Office User" w:date="2017-03-30T17:21:00Z" w:initials="Office">
+    <w:p>
+      <w:pPr>
+        <w:pStyle w:val="CommentText"/>
+      </w:pPr>
+      <w:r>
+        <w:rPr>
+          <w:rStyle w:val="CommentReference"/>
+        </w:rPr>
+        <w:annotationRef/>
+      </w:r>
+      <w:r>
+        <w:t xml:space="preserve">See with the progress of project </w:t>
+      </w:r>
+    </w:p>
+  </w:comment>
+  <w:comment w:id="19" w:author="Microsoft Office User" w:date="2017-03-30T17:44:00Z" w:initials="Office">
+    <w:p>
+      <w:pPr>
+        <w:pStyle w:val="CommentText"/>
+      </w:pPr>
+      <w:r>
+        <w:rPr>
+          <w:rStyle w:val="CommentReference"/>
+        </w:rPr>
+        <w:annotationRef/>
+      </w:r>
+      <w:r>
+        <w:t xml:space="preserve">SEE POWERPOINT </w:t>
+      </w:r>
+    </w:p>
+  </w:comment>
+  <w:comment w:id="24" w:author="Microsoft Office User" w:date="2017-01-25T11:24:00Z" w:initials="Office">
+    <w:p>
+      <w:pPr>
+        <w:pStyle w:val="CommentText"/>
+      </w:pPr>
+      <w:r>
+        <w:rPr>
+          <w:rStyle w:val="CommentReference"/>
+        </w:rPr>
+        <w:annotationRef/>
+      </w:r>
+      <w:r>
+        <w:t>ADD THE MINUTES HERE PEDRO PLEASE.</w:t>
+      </w:r>
+    </w:p>
+    <w:p>
+      <w:pPr>
+        <w:pStyle w:val="CommentText"/>
+      </w:pPr>
+      <w:r>
+        <w:t>TERMS&amp;CONDTITIONS HERE AS WELL TAMIN. THANKS</w:t>
+      </w:r>
+    </w:p>
+  </w:comment>
+  <w:comment w:id="25" w:author="Microsoft Office User" w:date="2017-01-25T11:27:00Z" w:initials="Office">
+    <w:p>
+      <w:pPr>
+        <w:pStyle w:val="CommentText"/>
+      </w:pPr>
+      <w:r>
+        <w:rPr>
+          <w:rStyle w:val="CommentReference"/>
+        </w:rPr>
+        <w:annotationRef/>
+      </w:r>
+      <w:r>
+        <w:t xml:space="preserve"> </w:t>
+      </w:r>
+    </w:p>
+  </w:comment>
+  <w:comment w:id="26" w:author="Microsoft Office User" w:date="2017-01-25T11:26:00Z" w:initials="Office">
     <w:p>
       <w:pPr>
         <w:pStyle w:val="CommentText"/>
@@ -4698,7 +6646,20 @@
 <w15:commentsEx xmlns:wpc="http://schemas.microsoft.com/office/word/2010/wordprocessingCanvas" xmlns:mo="http://schemas.microsoft.com/office/mac/office/2008/main" xmlns:mc="http://schemas.openxmlformats.org/markup-compatibility/2006" xmlns:mv="urn:schemas-microsoft-com:mac:vml" xmlns:o="urn:schemas-microsoft-com:office:office" xmlns:r="http://schemas.openxmlformats.org/officeDocument/2006/relationships" xmlns:m="http://schemas.openxmlformats.org/officeDocument/2006/math" xmlns:v="urn:schemas-microsoft-com:vml" xmlns:wp14="http://schemas.microsoft.com/office/word/2010/wordprocessingDrawing" xmlns:wp="http://schemas.openxmlformats.org/drawingml/2006/wordprocessingDrawing" xmlns:w10="urn:schemas-microsoft-com:office:word" xmlns:w="http://schemas.openxmlformats.org/wordprocessingml/2006/main" xmlns:w14="http://schemas.microsoft.com/office/word/2010/wordml" xmlns:w15="http://schemas.microsoft.com/office/word/2012/wordml" xmlns:wpg="http://schemas.microsoft.com/office/word/2010/wordprocessingGroup" xmlns:wpi="http://schemas.microsoft.com/office/word/2010/wordprocessingInk" xmlns:wne="http://schemas.microsoft.com/office/word/2006/wordml" xmlns:wps="http://schemas.microsoft.com/office/word/2010/wordprocessingShape" mc:Ignorable="w14 w15 wp14">
   <w15:commentEx w15:paraId="387BFE33" w15:done="0"/>
   <w15:commentEx w15:paraId="2F2F05B8" w15:done="0"/>
-  <w15:commentEx w15:paraId="545F31D6" w15:done="0"/>
+  <w15:commentEx w15:paraId="2F753F05" w15:done="0"/>
+  <w15:commentEx w15:paraId="549E12EB" w15:done="0"/>
+  <w15:commentEx w15:paraId="56B21FD6" w15:done="0"/>
+  <w15:commentEx w15:paraId="62D1E9EE" w15:done="0"/>
+  <w15:commentEx w15:paraId="586E0060" w15:done="0"/>
+  <w15:commentEx w15:paraId="3054226B" w15:done="0"/>
+  <w15:commentEx w15:paraId="0D47A0A8" w15:done="0"/>
+  <w15:commentEx w15:paraId="2524D3E0" w15:done="0"/>
+  <w15:commentEx w15:paraId="1DEF1F2D" w15:done="0"/>
+  <w15:commentEx w15:paraId="62B8FE0B" w15:paraIdParent="1DEF1F2D" w15:done="0"/>
+  <w15:commentEx w15:paraId="44B4C49D" w15:done="0"/>
+  <w15:commentEx w15:paraId="0BE34FDA" w15:done="0"/>
+  <w15:commentEx w15:paraId="787F1015" w15:done="0"/>
+  <w15:commentEx w15:paraId="511B781A" w15:done="0"/>
   <w15:commentEx w15:paraId="315E4002" w15:done="0"/>
   <w15:commentEx w15:paraId="587BB3CC" w15:done="0"/>
 </w15:commentsEx>
@@ -7522,76 +9483,76 @@
     </dgm:pt>
   </dgm:ptLst>
   <dgm:cxnLst>
-    <dgm:cxn modelId="{D07A9BE9-64E9-824A-9E75-4D91758AA8C6}" srcId="{EF030C79-86DA-1149-92D4-D11483BF2915}" destId="{975853FF-6A2A-9444-9BE9-3D16713821CF}" srcOrd="0" destOrd="0" parTransId="{20D3D95A-94E4-C642-8EC9-05FC68F50F37}" sibTransId="{B6AAF1C4-E3A4-174D-8611-7250D673AB41}"/>
-    <dgm:cxn modelId="{48DCED28-8439-5048-B3D1-EDF44D014F08}" srcId="{62246BD9-5277-5B41-B642-20878BCFDE6B}" destId="{EF030C79-86DA-1149-92D4-D11483BF2915}" srcOrd="1" destOrd="0" parTransId="{0D8CD6AD-B781-6B4C-A2A1-B00EB53EA970}" sibTransId="{7126B8D6-1357-714E-9D8D-F76AB1E31A65}"/>
-    <dgm:cxn modelId="{77FAA21B-3C00-5447-BE77-2A5A064EFCE6}" type="presOf" srcId="{DAB56D18-8D56-194C-946C-26FC97429B8E}" destId="{A76DB3D4-CB76-F249-91DF-3337D6893EC2}" srcOrd="0" destOrd="2" presId="urn:microsoft.com/office/officeart/2005/8/layout/hList1"/>
-    <dgm:cxn modelId="{0DF44AD1-BCEA-644F-AAB9-B2D243FD452F}" type="presOf" srcId="{C2F7953D-C74A-8645-8E4E-C86DCBD76061}" destId="{7880061E-36E2-054E-90EF-0210FC1C8856}" srcOrd="0" destOrd="0" presId="urn:microsoft.com/office/officeart/2005/8/layout/hList1"/>
-    <dgm:cxn modelId="{0A364BBE-103F-5C41-872A-7C6C8BD6BAE9}" type="presOf" srcId="{4FEA01F9-2F95-A440-B867-5C8DF83F9938}" destId="{488B26C1-C91A-5C4E-8174-622D08B50A90}" srcOrd="0" destOrd="3" presId="urn:microsoft.com/office/officeart/2005/8/layout/hList1"/>
-    <dgm:cxn modelId="{E96BB600-E520-A54A-B275-0B8954AF4310}" type="presOf" srcId="{2F5E8D3E-C64C-5B4B-94CC-A87836ED57CA}" destId="{488B26C1-C91A-5C4E-8174-622D08B50A90}" srcOrd="0" destOrd="1" presId="urn:microsoft.com/office/officeart/2005/8/layout/hList1"/>
-    <dgm:cxn modelId="{8A15D0F7-1A67-D743-ACD2-50C3EEC99DE5}" srcId="{F91AF6F4-CA51-5C47-85F9-EEB1BC97BFED}" destId="{3D5B85E0-A024-ED4A-A418-8FD919316497}" srcOrd="4" destOrd="0" parTransId="{14F16892-9E0A-3E49-A7D6-3403C7CA5545}" sibTransId="{9D7E08BF-1ADB-AB40-B395-224E66BBDA53}"/>
-    <dgm:cxn modelId="{1607444D-0A10-F048-8DF3-F6877347F3B3}" srcId="{F91AF6F4-CA51-5C47-85F9-EEB1BC97BFED}" destId="{1A9B2AF7-04C3-ED4C-BEAD-078AB7D501C5}" srcOrd="2" destOrd="0" parTransId="{18382260-2624-BF4F-A815-02A0C35EB242}" sibTransId="{2002D776-1CD0-6C4D-B7D4-DAD5B981E1F1}"/>
-    <dgm:cxn modelId="{DF67F4CD-8A4E-114D-91AE-215D912034E3}" type="presOf" srcId="{619BBD21-C2CD-0648-BE5D-278B21855DBD}" destId="{7880061E-36E2-054E-90EF-0210FC1C8856}" srcOrd="0" destOrd="1" presId="urn:microsoft.com/office/officeart/2005/8/layout/hList1"/>
+    <dgm:cxn modelId="{6B998103-3C94-BB44-868E-939E03112A0E}" type="presOf" srcId="{619BBD21-C2CD-0648-BE5D-278B21855DBD}" destId="{7880061E-36E2-054E-90EF-0210FC1C8856}" srcOrd="0" destOrd="1" presId="urn:microsoft.com/office/officeart/2005/8/layout/hList1"/>
+    <dgm:cxn modelId="{A8584146-3468-A242-AFCB-B6C33BC5C899}" type="presOf" srcId="{917C15C0-2E40-324C-980D-C62042D73842}" destId="{488B26C1-C91A-5C4E-8174-622D08B50A90}" srcOrd="0" destOrd="2" presId="urn:microsoft.com/office/officeart/2005/8/layout/hList1"/>
+    <dgm:cxn modelId="{AEF1E2B3-F769-9949-B957-09958BCB957B}" type="presOf" srcId="{4B210D0F-0A67-434B-A9B6-BE4143B3F422}" destId="{291DA089-44B2-5B45-BF39-F7F8EB42CFE2}" srcOrd="0" destOrd="3" presId="urn:microsoft.com/office/officeart/2005/8/layout/hList1"/>
+    <dgm:cxn modelId="{87D9000A-C77E-3E4D-9BFB-6B6668446F5B}" type="presOf" srcId="{4FEA01F9-2F95-A440-B867-5C8DF83F9938}" destId="{488B26C1-C91A-5C4E-8174-622D08B50A90}" srcOrd="0" destOrd="3" presId="urn:microsoft.com/office/officeart/2005/8/layout/hList1"/>
+    <dgm:cxn modelId="{FCB111BC-EAA0-0A4B-BB33-A1BF2C14A16E}" srcId="{D131A7D8-C78E-2F44-BBD9-F6D8C28FF1F3}" destId="{DAB56D18-8D56-194C-946C-26FC97429B8E}" srcOrd="2" destOrd="0" parTransId="{FA8756A3-6A48-BB4C-BAA5-98E63259CADE}" sibTransId="{9711307F-BE74-DF42-AB36-AB6D995A4848}"/>
+    <dgm:cxn modelId="{2EE37E2C-C5C7-B24C-9A83-56BD1C86211B}" type="presOf" srcId="{44A3C7A1-1622-B14E-9910-40FD5719508B}" destId="{A76DB3D4-CB76-F249-91DF-3337D6893EC2}" srcOrd="0" destOrd="3" presId="urn:microsoft.com/office/officeart/2005/8/layout/hList1"/>
+    <dgm:cxn modelId="{920D1ED7-5BA1-374C-A815-BAB8EFE21F67}" type="presOf" srcId="{62246BD9-5277-5B41-B642-20878BCFDE6B}" destId="{F424B2FC-C835-DD4F-9D21-CF151142E9BD}" srcOrd="0" destOrd="0" presId="urn:microsoft.com/office/officeart/2005/8/layout/hList1"/>
+    <dgm:cxn modelId="{08B682FF-F777-CD44-8E7A-9AF62D7194B0}" srcId="{D131A7D8-C78E-2F44-BBD9-F6D8C28FF1F3}" destId="{F94BE4BA-0AC5-C84D-A07F-AD19C02EE518}" srcOrd="1" destOrd="0" parTransId="{FA8300BC-375B-2A4C-B06A-96B6D2AB414C}" sibTransId="{0BD817E4-B635-A449-9539-1A5CECC4BAFF}"/>
+    <dgm:cxn modelId="{CA04ACB0-B65E-4242-9652-FF1171F3C34A}" srcId="{D131A7D8-C78E-2F44-BBD9-F6D8C28FF1F3}" destId="{44A3C7A1-1622-B14E-9910-40FD5719508B}" srcOrd="3" destOrd="0" parTransId="{D2B19936-A41E-DD46-BE26-5D27004F2362}" sibTransId="{8F1D2942-8D57-214A-A0EE-50DF9EA6A029}"/>
+    <dgm:cxn modelId="{5956B337-79F7-BB41-AD72-34A570AE6843}" type="presOf" srcId="{F94BE4BA-0AC5-C84D-A07F-AD19C02EE518}" destId="{A76DB3D4-CB76-F249-91DF-3337D6893EC2}" srcOrd="0" destOrd="1" presId="urn:microsoft.com/office/officeart/2005/8/layout/hList1"/>
+    <dgm:cxn modelId="{06099F65-5DEB-6E49-B238-D9104083F40E}" type="presOf" srcId="{6E73FB34-1EBF-EA44-973E-AC9EF9400D3E}" destId="{8F30F125-E4D3-A245-AD7F-AE4FE7552147}" srcOrd="0" destOrd="0" presId="urn:microsoft.com/office/officeart/2005/8/layout/hList1"/>
+    <dgm:cxn modelId="{C7177BCE-AAD2-604B-A947-0C4CBB98099B}" type="presOf" srcId="{3BFDAE67-D5D1-8B45-A1DE-FC8745705EA1}" destId="{8B11D0E7-9732-0145-8FB3-F3FBD13349D0}" srcOrd="0" destOrd="1" presId="urn:microsoft.com/office/officeart/2005/8/layout/hList1"/>
+    <dgm:cxn modelId="{412A3EC2-5552-8F4D-BFEA-3E8D3D65F11D}" type="presOf" srcId="{0D2FF324-B11D-4F42-9C55-0E2E28122CD7}" destId="{291DA089-44B2-5B45-BF39-F7F8EB42CFE2}" srcOrd="0" destOrd="0" presId="urn:microsoft.com/office/officeart/2005/8/layout/hList1"/>
+    <dgm:cxn modelId="{246D16C9-AE34-B84E-8FBC-B7706C046978}" type="presOf" srcId="{BB93749B-B5B5-AE41-ADCF-89B11BF8695B}" destId="{488B26C1-C91A-5C4E-8174-622D08B50A90}" srcOrd="0" destOrd="4" presId="urn:microsoft.com/office/officeart/2005/8/layout/hList1"/>
+    <dgm:cxn modelId="{6AB8FE3F-D47A-6B47-BAEF-7377B8E8A83D}" srcId="{62246BD9-5277-5B41-B642-20878BCFDE6B}" destId="{622005E8-EC27-F041-B892-A5D86CD4BAC3}" srcOrd="0" destOrd="0" parTransId="{972AFA22-9C61-D846-96B2-DE00B860CA47}" sibTransId="{66D2E488-8757-C341-A46E-AEE28B399F90}"/>
+    <dgm:cxn modelId="{B0734DC3-19AB-7F4C-9878-C7C737F0FD83}" type="presOf" srcId="{EF030C79-86DA-1149-92D4-D11483BF2915}" destId="{087E1FF5-5F52-B84F-8732-1B34D1233FAD}" srcOrd="0" destOrd="0" presId="urn:microsoft.com/office/officeart/2005/8/layout/hList1"/>
+    <dgm:cxn modelId="{A73EE5AF-08AE-6543-8CDD-A598DC391B97}" srcId="{6E73FB34-1EBF-EA44-973E-AC9EF9400D3E}" destId="{2F5E8D3E-C64C-5B4B-94CC-A87836ED57CA}" srcOrd="1" destOrd="0" parTransId="{976EB927-0AA1-9546-B3F9-8DADD16CD4C8}" sibTransId="{9DC89A4A-E71B-3346-B7B7-F60980951148}"/>
+    <dgm:cxn modelId="{6465BF7B-0794-274D-9D2E-A2A511239DE4}" type="presOf" srcId="{7927DCA4-977C-DD48-8456-A2B967B24F56}" destId="{7880061E-36E2-054E-90EF-0210FC1C8856}" srcOrd="0" destOrd="3" presId="urn:microsoft.com/office/officeart/2005/8/layout/hList1"/>
+    <dgm:cxn modelId="{B70DFEDD-3BB1-BD40-97F2-5C6789970F4E}" srcId="{622005E8-EC27-F041-B892-A5D86CD4BAC3}" destId="{619BBD21-C2CD-0648-BE5D-278B21855DBD}" srcOrd="1" destOrd="0" parTransId="{AEF79A55-1A6E-AE4F-AD2B-911440FF4F73}" sibTransId="{B50400D1-DF22-2E47-AFB7-14323A64338F}"/>
+    <dgm:cxn modelId="{B96E1E75-AB6F-8448-A91E-A9B19D2DEFC3}" srcId="{62246BD9-5277-5B41-B642-20878BCFDE6B}" destId="{F91AF6F4-CA51-5C47-85F9-EEB1BC97BFED}" srcOrd="3" destOrd="0" parTransId="{10C7698F-ABB9-0A49-9AC9-31AAAFA84093}" sibTransId="{4ED505E5-93C3-7341-98C7-93DC536640B7}"/>
+    <dgm:cxn modelId="{1D15D61F-0177-D94A-83D5-D06615B41849}" srcId="{6E73FB34-1EBF-EA44-973E-AC9EF9400D3E}" destId="{68478071-8ED4-4946-9BA0-2C7B2478072F}" srcOrd="0" destOrd="0" parTransId="{D65B46AD-980F-CC46-8690-5BD11522BA71}" sibTransId="{0A99689B-4457-3A4A-A487-998AEFFD965C}"/>
+    <dgm:cxn modelId="{B6B7C524-6EFA-6B4D-BA69-1EF43C64C572}" type="presOf" srcId="{BA734C2B-8401-5642-B6D1-BEE30B6B1E86}" destId="{291DA089-44B2-5B45-BF39-F7F8EB42CFE2}" srcOrd="0" destOrd="1" presId="urn:microsoft.com/office/officeart/2005/8/layout/hList1"/>
+    <dgm:cxn modelId="{6F200B65-B545-D642-8366-4DC0E52E69A6}" type="presOf" srcId="{BF37F218-B93A-8042-A206-98601CB4CDEC}" destId="{A76DB3D4-CB76-F249-91DF-3337D6893EC2}" srcOrd="0" destOrd="0" presId="urn:microsoft.com/office/officeart/2005/8/layout/hList1"/>
+    <dgm:cxn modelId="{8C79E584-5820-CE4D-BE53-B2505279A134}" type="presOf" srcId="{975853FF-6A2A-9444-9BE9-3D16713821CF}" destId="{8B11D0E7-9732-0145-8FB3-F3FBD13349D0}" srcOrd="0" destOrd="0" presId="urn:microsoft.com/office/officeart/2005/8/layout/hList1"/>
+    <dgm:cxn modelId="{965E09AB-B6D1-0446-BDA8-23EBA4461F22}" srcId="{6E73FB34-1EBF-EA44-973E-AC9EF9400D3E}" destId="{4FEA01F9-2F95-A440-B867-5C8DF83F9938}" srcOrd="3" destOrd="0" parTransId="{DEFC92E5-4112-B74F-8C43-B1CA6E2FF70F}" sibTransId="{521B68AE-48EC-AC48-8339-4DD981CD7457}"/>
+    <dgm:cxn modelId="{4D826CF3-098E-9C42-B0BC-A80163A57F6A}" type="presOf" srcId="{DAB56D18-8D56-194C-946C-26FC97429B8E}" destId="{A76DB3D4-CB76-F249-91DF-3337D6893EC2}" srcOrd="0" destOrd="2" presId="urn:microsoft.com/office/officeart/2005/8/layout/hList1"/>
+    <dgm:cxn modelId="{BE8227CB-EC85-0847-B127-C64730BFBF8D}" srcId="{62246BD9-5277-5B41-B642-20878BCFDE6B}" destId="{6E73FB34-1EBF-EA44-973E-AC9EF9400D3E}" srcOrd="2" destOrd="0" parTransId="{FCB710F7-A8CE-F14B-B2E8-35A07E26F1E2}" sibTransId="{A1765AEB-48A9-3F4E-BB59-B1B06EEE2098}"/>
+    <dgm:cxn modelId="{5C59C9A4-47CD-244D-9099-6AE5663C042A}" srcId="{D131A7D8-C78E-2F44-BBD9-F6D8C28FF1F3}" destId="{BF37F218-B93A-8042-A206-98601CB4CDEC}" srcOrd="0" destOrd="0" parTransId="{25BA0521-8C80-A843-97FD-081012ECF828}" sibTransId="{8DC8354B-40E7-084F-8C22-61D65C7FF314}"/>
+    <dgm:cxn modelId="{8ADE3B4E-987D-2F4A-B4CB-92C2C197B80D}" srcId="{6E73FB34-1EBF-EA44-973E-AC9EF9400D3E}" destId="{BB93749B-B5B5-AE41-ADCF-89B11BF8695B}" srcOrd="4" destOrd="0" parTransId="{B596BF3D-410F-014A-A60B-EEB832860E2E}" sibTransId="{1E9348C1-C3D9-3D47-B516-D3A019ECD3D6}"/>
+    <dgm:cxn modelId="{D0FA038F-77FC-0243-8BCB-A67921AAE730}" type="presOf" srcId="{1A9B2AF7-04C3-ED4C-BEAD-078AB7D501C5}" destId="{291DA089-44B2-5B45-BF39-F7F8EB42CFE2}" srcOrd="0" destOrd="2" presId="urn:microsoft.com/office/officeart/2005/8/layout/hList1"/>
+    <dgm:cxn modelId="{A24BA418-980D-2F4D-A061-65BA5D042990}" type="presOf" srcId="{D131A7D8-C78E-2F44-BBD9-F6D8C28FF1F3}" destId="{DBEA4F43-49B8-D145-857D-CF0A738AC866}" srcOrd="0" destOrd="0" presId="urn:microsoft.com/office/officeart/2005/8/layout/hList1"/>
+    <dgm:cxn modelId="{4F3CE8D3-4423-0D4A-967E-091C794D8536}" srcId="{F91AF6F4-CA51-5C47-85F9-EEB1BC97BFED}" destId="{4B210D0F-0A67-434B-A9B6-BE4143B3F422}" srcOrd="3" destOrd="0" parTransId="{91C1671F-A528-C649-B91B-05A0DF39671B}" sibTransId="{64265D27-0B27-F94B-9FD0-B16DF6D8A862}"/>
+    <dgm:cxn modelId="{B223BA33-D038-434D-AD06-D72CC61DB5B9}" type="presOf" srcId="{2F5E8D3E-C64C-5B4B-94CC-A87836ED57CA}" destId="{488B26C1-C91A-5C4E-8174-622D08B50A90}" srcOrd="0" destOrd="1" presId="urn:microsoft.com/office/officeart/2005/8/layout/hList1"/>
     <dgm:cxn modelId="{B47551D9-737C-3542-AE9D-557A6CD172FC}" srcId="{F91AF6F4-CA51-5C47-85F9-EEB1BC97BFED}" destId="{0D2FF324-B11D-4F42-9C55-0E2E28122CD7}" srcOrd="0" destOrd="0" parTransId="{2BD2195D-F8B3-1441-8B3E-EC992AB0413C}" sibTransId="{C4159CCE-23DA-484B-82E1-804E991776C1}"/>
     <dgm:cxn modelId="{04E3BF56-A8BC-3A49-9C41-19A1EF70C943}" srcId="{622005E8-EC27-F041-B892-A5D86CD4BAC3}" destId="{C2F7953D-C74A-8645-8E4E-C86DCBD76061}" srcOrd="0" destOrd="0" parTransId="{1A45D2C8-AE34-B344-9C90-8F04C6A8CF77}" sibTransId="{E1145A9F-2EFB-1B43-A99E-F107B9D5FBB6}"/>
-    <dgm:cxn modelId="{50E879FD-137D-3048-BC4A-D2E7C09F0B1D}" type="presOf" srcId="{6E73FB34-1EBF-EA44-973E-AC9EF9400D3E}" destId="{8F30F125-E4D3-A245-AD7F-AE4FE7552147}" srcOrd="0" destOrd="0" presId="urn:microsoft.com/office/officeart/2005/8/layout/hList1"/>
-    <dgm:cxn modelId="{059E6603-F71C-6746-91F6-4E2115CCBF20}" type="presOf" srcId="{622005E8-EC27-F041-B892-A5D86CD4BAC3}" destId="{D42BAC1F-1222-CE42-8A05-94A52CAFE301}" srcOrd="0" destOrd="0" presId="urn:microsoft.com/office/officeart/2005/8/layout/hList1"/>
-    <dgm:cxn modelId="{FEB4EF62-B433-C54D-BDED-B662ED56C9C7}" type="presOf" srcId="{1A9B2AF7-04C3-ED4C-BEAD-078AB7D501C5}" destId="{291DA089-44B2-5B45-BF39-F7F8EB42CFE2}" srcOrd="0" destOrd="2" presId="urn:microsoft.com/office/officeart/2005/8/layout/hList1"/>
-    <dgm:cxn modelId="{EC62ACC0-7371-0D4D-B9AD-84CECD6A93A1}" type="presOf" srcId="{7927DCA4-977C-DD48-8456-A2B967B24F56}" destId="{7880061E-36E2-054E-90EF-0210FC1C8856}" srcOrd="0" destOrd="3" presId="urn:microsoft.com/office/officeart/2005/8/layout/hList1"/>
-    <dgm:cxn modelId="{965E09AB-B6D1-0446-BDA8-23EBA4461F22}" srcId="{6E73FB34-1EBF-EA44-973E-AC9EF9400D3E}" destId="{4FEA01F9-2F95-A440-B867-5C8DF83F9938}" srcOrd="3" destOrd="0" parTransId="{DEFC92E5-4112-B74F-8C43-B1CA6E2FF70F}" sibTransId="{521B68AE-48EC-AC48-8339-4DD981CD7457}"/>
-    <dgm:cxn modelId="{FCB111BC-EAA0-0A4B-BB33-A1BF2C14A16E}" srcId="{D131A7D8-C78E-2F44-BBD9-F6D8C28FF1F3}" destId="{DAB56D18-8D56-194C-946C-26FC97429B8E}" srcOrd="2" destOrd="0" parTransId="{FA8756A3-6A48-BB4C-BAA5-98E63259CADE}" sibTransId="{9711307F-BE74-DF42-AB36-AB6D995A4848}"/>
-    <dgm:cxn modelId="{39F82398-F030-7F47-A2F4-236C8042540D}" type="presOf" srcId="{4B210D0F-0A67-434B-A9B6-BE4143B3F422}" destId="{291DA089-44B2-5B45-BF39-F7F8EB42CFE2}" srcOrd="0" destOrd="3" presId="urn:microsoft.com/office/officeart/2005/8/layout/hList1"/>
-    <dgm:cxn modelId="{7EEBFCAF-ABD9-D747-A88B-9821B57B15AC}" type="presOf" srcId="{BF37F218-B93A-8042-A206-98601CB4CDEC}" destId="{A76DB3D4-CB76-F249-91DF-3337D6893EC2}" srcOrd="0" destOrd="0" presId="urn:microsoft.com/office/officeart/2005/8/layout/hList1"/>
+    <dgm:cxn modelId="{5D5847C8-7877-5E43-B483-9DFB64DBD5FD}" type="presOf" srcId="{C2F7953D-C74A-8645-8E4E-C86DCBD76061}" destId="{7880061E-36E2-054E-90EF-0210FC1C8856}" srcOrd="0" destOrd="0" presId="urn:microsoft.com/office/officeart/2005/8/layout/hList1"/>
+    <dgm:cxn modelId="{638E40CC-28F7-074A-999B-56F3DF58FA35}" type="presOf" srcId="{622005E8-EC27-F041-B892-A5D86CD4BAC3}" destId="{D42BAC1F-1222-CE42-8A05-94A52CAFE301}" srcOrd="0" destOrd="0" presId="urn:microsoft.com/office/officeart/2005/8/layout/hList1"/>
+    <dgm:cxn modelId="{E3909063-A51E-9748-923F-2AA91E1EE70E}" srcId="{62246BD9-5277-5B41-B642-20878BCFDE6B}" destId="{D131A7D8-C78E-2F44-BBD9-F6D8C28FF1F3}" srcOrd="4" destOrd="0" parTransId="{57E90FE4-CB46-6749-BFB3-AB7DE0898803}" sibTransId="{A8AD39A1-4E04-4A42-BCA5-A06CE3D88D88}"/>
+    <dgm:cxn modelId="{888BDF53-099C-B944-BA3A-9ADE46BEFE3F}" srcId="{F91AF6F4-CA51-5C47-85F9-EEB1BC97BFED}" destId="{BA734C2B-8401-5642-B6D1-BEE30B6B1E86}" srcOrd="1" destOrd="0" parTransId="{7D8D10FF-0E6D-BC42-992B-6B07427EC4B3}" sibTransId="{2997E280-6231-864C-8CE3-713AD3A2894C}"/>
+    <dgm:cxn modelId="{5448D470-E58F-6A4B-872C-1D46C30F359B}" type="presOf" srcId="{D00C7280-6702-F44E-94B4-04F2A0DE5969}" destId="{7880061E-36E2-054E-90EF-0210FC1C8856}" srcOrd="0" destOrd="2" presId="urn:microsoft.com/office/officeart/2005/8/layout/hList1"/>
+    <dgm:cxn modelId="{19AC6BD0-061C-394A-9685-E642B7F51CD3}" srcId="{6E73FB34-1EBF-EA44-973E-AC9EF9400D3E}" destId="{917C15C0-2E40-324C-980D-C62042D73842}" srcOrd="2" destOrd="0" parTransId="{FE190452-0929-A04D-8E16-106FDFB0C1BF}" sibTransId="{F19C4F3F-DE9F-F54E-BC8E-E00C966D0E98}"/>
+    <dgm:cxn modelId="{D07A9BE9-64E9-824A-9E75-4D91758AA8C6}" srcId="{EF030C79-86DA-1149-92D4-D11483BF2915}" destId="{975853FF-6A2A-9444-9BE9-3D16713821CF}" srcOrd="0" destOrd="0" parTransId="{20D3D95A-94E4-C642-8EC9-05FC68F50F37}" sibTransId="{B6AAF1C4-E3A4-174D-8611-7250D673AB41}"/>
+    <dgm:cxn modelId="{1607444D-0A10-F048-8DF3-F6877347F3B3}" srcId="{F91AF6F4-CA51-5C47-85F9-EEB1BC97BFED}" destId="{1A9B2AF7-04C3-ED4C-BEAD-078AB7D501C5}" srcOrd="2" destOrd="0" parTransId="{18382260-2624-BF4F-A815-02A0C35EB242}" sibTransId="{2002D776-1CD0-6C4D-B7D4-DAD5B981E1F1}"/>
+    <dgm:cxn modelId="{669BB039-5223-1E4E-9DCF-9CAB673A5100}" srcId="{EF030C79-86DA-1149-92D4-D11483BF2915}" destId="{3BFDAE67-D5D1-8B45-A1DE-FC8745705EA1}" srcOrd="1" destOrd="0" parTransId="{735E346F-9C47-C941-BCB0-C998D43D6070}" sibTransId="{6443BEC4-E85A-804C-8C67-8EE1024330A7}"/>
+    <dgm:cxn modelId="{79BFDC66-AFE4-A047-8238-32AF5172D3B5}" type="presOf" srcId="{68478071-8ED4-4946-9BA0-2C7B2478072F}" destId="{488B26C1-C91A-5C4E-8174-622D08B50A90}" srcOrd="0" destOrd="0" presId="urn:microsoft.com/office/officeart/2005/8/layout/hList1"/>
+    <dgm:cxn modelId="{29909D2E-C0E1-694A-B5AA-532FD08BC1FF}" srcId="{622005E8-EC27-F041-B892-A5D86CD4BAC3}" destId="{D00C7280-6702-F44E-94B4-04F2A0DE5969}" srcOrd="2" destOrd="0" parTransId="{703AEDB1-BE30-564A-8453-5E4D1C6E7DCD}" sibTransId="{AEB5C383-5570-6B4E-9E62-24F1EE13B23D}"/>
+    <dgm:cxn modelId="{8A15D0F7-1A67-D743-ACD2-50C3EEC99DE5}" srcId="{F91AF6F4-CA51-5C47-85F9-EEB1BC97BFED}" destId="{3D5B85E0-A024-ED4A-A418-8FD919316497}" srcOrd="4" destOrd="0" parTransId="{14F16892-9E0A-3E49-A7D6-3403C7CA5545}" sibTransId="{9D7E08BF-1ADB-AB40-B395-224E66BBDA53}"/>
     <dgm:cxn modelId="{FDDE281F-43FB-3C4C-A86F-5E9CFFA49DC4}" srcId="{622005E8-EC27-F041-B892-A5D86CD4BAC3}" destId="{7927DCA4-977C-DD48-8456-A2B967B24F56}" srcOrd="3" destOrd="0" parTransId="{A142D489-5B12-8544-883D-9C0037DD24A6}" sibTransId="{475CB005-7C48-844F-AC87-C19F0946F54A}"/>
-    <dgm:cxn modelId="{2DFFF34F-5229-974E-8891-FF9D83074981}" type="presOf" srcId="{917C15C0-2E40-324C-980D-C62042D73842}" destId="{488B26C1-C91A-5C4E-8174-622D08B50A90}" srcOrd="0" destOrd="2" presId="urn:microsoft.com/office/officeart/2005/8/layout/hList1"/>
-    <dgm:cxn modelId="{669BB039-5223-1E4E-9DCF-9CAB673A5100}" srcId="{EF030C79-86DA-1149-92D4-D11483BF2915}" destId="{3BFDAE67-D5D1-8B45-A1DE-FC8745705EA1}" srcOrd="1" destOrd="0" parTransId="{735E346F-9C47-C941-BCB0-C998D43D6070}" sibTransId="{6443BEC4-E85A-804C-8C67-8EE1024330A7}"/>
-    <dgm:cxn modelId="{7F8739DB-A4F9-7D42-8B35-2F251A2B8BFB}" type="presOf" srcId="{F94BE4BA-0AC5-C84D-A07F-AD19C02EE518}" destId="{A76DB3D4-CB76-F249-91DF-3337D6893EC2}" srcOrd="0" destOrd="1" presId="urn:microsoft.com/office/officeart/2005/8/layout/hList1"/>
-    <dgm:cxn modelId="{920AF63B-6B4F-AE4D-8544-D24C7FAB199F}" type="presOf" srcId="{3BFDAE67-D5D1-8B45-A1DE-FC8745705EA1}" destId="{8B11D0E7-9732-0145-8FB3-F3FBD13349D0}" srcOrd="0" destOrd="1" presId="urn:microsoft.com/office/officeart/2005/8/layout/hList1"/>
-    <dgm:cxn modelId="{4F3CE8D3-4423-0D4A-967E-091C794D8536}" srcId="{F91AF6F4-CA51-5C47-85F9-EEB1BC97BFED}" destId="{4B210D0F-0A67-434B-A9B6-BE4143B3F422}" srcOrd="3" destOrd="0" parTransId="{91C1671F-A528-C649-B91B-05A0DF39671B}" sibTransId="{64265D27-0B27-F94B-9FD0-B16DF6D8A862}"/>
-    <dgm:cxn modelId="{29909D2E-C0E1-694A-B5AA-532FD08BC1FF}" srcId="{622005E8-EC27-F041-B892-A5D86CD4BAC3}" destId="{D00C7280-6702-F44E-94B4-04F2A0DE5969}" srcOrd="2" destOrd="0" parTransId="{703AEDB1-BE30-564A-8453-5E4D1C6E7DCD}" sibTransId="{AEB5C383-5570-6B4E-9E62-24F1EE13B23D}"/>
-    <dgm:cxn modelId="{C3017FDA-EF09-5A47-8699-D1AE5A6B8626}" type="presOf" srcId="{44A3C7A1-1622-B14E-9910-40FD5719508B}" destId="{A76DB3D4-CB76-F249-91DF-3337D6893EC2}" srcOrd="0" destOrd="3" presId="urn:microsoft.com/office/officeart/2005/8/layout/hList1"/>
-    <dgm:cxn modelId="{1D15D61F-0177-D94A-83D5-D06615B41849}" srcId="{6E73FB34-1EBF-EA44-973E-AC9EF9400D3E}" destId="{68478071-8ED4-4946-9BA0-2C7B2478072F}" srcOrd="0" destOrd="0" parTransId="{D65B46AD-980F-CC46-8690-5BD11522BA71}" sibTransId="{0A99689B-4457-3A4A-A487-998AEFFD965C}"/>
-    <dgm:cxn modelId="{CA04ACB0-B65E-4242-9652-FF1171F3C34A}" srcId="{D131A7D8-C78E-2F44-BBD9-F6D8C28FF1F3}" destId="{44A3C7A1-1622-B14E-9910-40FD5719508B}" srcOrd="3" destOrd="0" parTransId="{D2B19936-A41E-DD46-BE26-5D27004F2362}" sibTransId="{8F1D2942-8D57-214A-A0EE-50DF9EA6A029}"/>
-    <dgm:cxn modelId="{49C59294-8E00-3445-89D5-4473F87F0C44}" type="presOf" srcId="{BA734C2B-8401-5642-B6D1-BEE30B6B1E86}" destId="{291DA089-44B2-5B45-BF39-F7F8EB42CFE2}" srcOrd="0" destOrd="1" presId="urn:microsoft.com/office/officeart/2005/8/layout/hList1"/>
-    <dgm:cxn modelId="{91891AAA-6F4A-4447-AA2E-D9A5F5168F9D}" type="presOf" srcId="{D131A7D8-C78E-2F44-BBD9-F6D8C28FF1F3}" destId="{DBEA4F43-49B8-D145-857D-CF0A738AC866}" srcOrd="0" destOrd="0" presId="urn:microsoft.com/office/officeart/2005/8/layout/hList1"/>
-    <dgm:cxn modelId="{39F46569-E720-ED4E-B344-C1A3E66B3D10}" type="presOf" srcId="{68478071-8ED4-4946-9BA0-2C7B2478072F}" destId="{488B26C1-C91A-5C4E-8174-622D08B50A90}" srcOrd="0" destOrd="0" presId="urn:microsoft.com/office/officeart/2005/8/layout/hList1"/>
-    <dgm:cxn modelId="{888BDF53-099C-B944-BA3A-9ADE46BEFE3F}" srcId="{F91AF6F4-CA51-5C47-85F9-EEB1BC97BFED}" destId="{BA734C2B-8401-5642-B6D1-BEE30B6B1E86}" srcOrd="1" destOrd="0" parTransId="{7D8D10FF-0E6D-BC42-992B-6B07427EC4B3}" sibTransId="{2997E280-6231-864C-8CE3-713AD3A2894C}"/>
-    <dgm:cxn modelId="{B70DFEDD-3BB1-BD40-97F2-5C6789970F4E}" srcId="{622005E8-EC27-F041-B892-A5D86CD4BAC3}" destId="{619BBD21-C2CD-0648-BE5D-278B21855DBD}" srcOrd="1" destOrd="0" parTransId="{AEF79A55-1A6E-AE4F-AD2B-911440FF4F73}" sibTransId="{B50400D1-DF22-2E47-AFB7-14323A64338F}"/>
-    <dgm:cxn modelId="{19AC6BD0-061C-394A-9685-E642B7F51CD3}" srcId="{6E73FB34-1EBF-EA44-973E-AC9EF9400D3E}" destId="{917C15C0-2E40-324C-980D-C62042D73842}" srcOrd="2" destOrd="0" parTransId="{FE190452-0929-A04D-8E16-106FDFB0C1BF}" sibTransId="{F19C4F3F-DE9F-F54E-BC8E-E00C966D0E98}"/>
-    <dgm:cxn modelId="{B96E1E75-AB6F-8448-A91E-A9B19D2DEFC3}" srcId="{62246BD9-5277-5B41-B642-20878BCFDE6B}" destId="{F91AF6F4-CA51-5C47-85F9-EEB1BC97BFED}" srcOrd="3" destOrd="0" parTransId="{10C7698F-ABB9-0A49-9AC9-31AAAFA84093}" sibTransId="{4ED505E5-93C3-7341-98C7-93DC536640B7}"/>
-    <dgm:cxn modelId="{AD53E7E2-4C51-644B-8B8E-1E6A50926F7A}" type="presOf" srcId="{62246BD9-5277-5B41-B642-20878BCFDE6B}" destId="{F424B2FC-C835-DD4F-9D21-CF151142E9BD}" srcOrd="0" destOrd="0" presId="urn:microsoft.com/office/officeart/2005/8/layout/hList1"/>
-    <dgm:cxn modelId="{F354B4DC-5538-0E4F-86F2-7F070F0B4F00}" type="presOf" srcId="{0D2FF324-B11D-4F42-9C55-0E2E28122CD7}" destId="{291DA089-44B2-5B45-BF39-F7F8EB42CFE2}" srcOrd="0" destOrd="0" presId="urn:microsoft.com/office/officeart/2005/8/layout/hList1"/>
-    <dgm:cxn modelId="{BE8227CB-EC85-0847-B127-C64730BFBF8D}" srcId="{62246BD9-5277-5B41-B642-20878BCFDE6B}" destId="{6E73FB34-1EBF-EA44-973E-AC9EF9400D3E}" srcOrd="2" destOrd="0" parTransId="{FCB710F7-A8CE-F14B-B2E8-35A07E26F1E2}" sibTransId="{A1765AEB-48A9-3F4E-BB59-B1B06EEE2098}"/>
-    <dgm:cxn modelId="{A73EE5AF-08AE-6543-8CDD-A598DC391B97}" srcId="{6E73FB34-1EBF-EA44-973E-AC9EF9400D3E}" destId="{2F5E8D3E-C64C-5B4B-94CC-A87836ED57CA}" srcOrd="1" destOrd="0" parTransId="{976EB927-0AA1-9546-B3F9-8DADD16CD4C8}" sibTransId="{9DC89A4A-E71B-3346-B7B7-F60980951148}"/>
-    <dgm:cxn modelId="{08B682FF-F777-CD44-8E7A-9AF62D7194B0}" srcId="{D131A7D8-C78E-2F44-BBD9-F6D8C28FF1F3}" destId="{F94BE4BA-0AC5-C84D-A07F-AD19C02EE518}" srcOrd="1" destOrd="0" parTransId="{FA8300BC-375B-2A4C-B06A-96B6D2AB414C}" sibTransId="{0BD817E4-B635-A449-9539-1A5CECC4BAFF}"/>
-    <dgm:cxn modelId="{1F4D1962-A995-254A-966C-57C109B109DD}" type="presOf" srcId="{EF030C79-86DA-1149-92D4-D11483BF2915}" destId="{087E1FF5-5F52-B84F-8732-1B34D1233FAD}" srcOrd="0" destOrd="0" presId="urn:microsoft.com/office/officeart/2005/8/layout/hList1"/>
-    <dgm:cxn modelId="{FBC150E7-442E-2548-BAD5-360AA48AA6D3}" type="presOf" srcId="{975853FF-6A2A-9444-9BE9-3D16713821CF}" destId="{8B11D0E7-9732-0145-8FB3-F3FBD13349D0}" srcOrd="0" destOrd="0" presId="urn:microsoft.com/office/officeart/2005/8/layout/hList1"/>
-    <dgm:cxn modelId="{6AB8FE3F-D47A-6B47-BAEF-7377B8E8A83D}" srcId="{62246BD9-5277-5B41-B642-20878BCFDE6B}" destId="{622005E8-EC27-F041-B892-A5D86CD4BAC3}" srcOrd="0" destOrd="0" parTransId="{972AFA22-9C61-D846-96B2-DE00B860CA47}" sibTransId="{66D2E488-8757-C341-A46E-AEE28B399F90}"/>
-    <dgm:cxn modelId="{78FB397D-1745-7941-88D9-9F99BE70C10D}" type="presOf" srcId="{F91AF6F4-CA51-5C47-85F9-EEB1BC97BFED}" destId="{D8560C2E-2056-A248-84CC-79953FA5963B}" srcOrd="0" destOrd="0" presId="urn:microsoft.com/office/officeart/2005/8/layout/hList1"/>
-    <dgm:cxn modelId="{8ADE3B4E-987D-2F4A-B4CB-92C2C197B80D}" srcId="{6E73FB34-1EBF-EA44-973E-AC9EF9400D3E}" destId="{BB93749B-B5B5-AE41-ADCF-89B11BF8695B}" srcOrd="4" destOrd="0" parTransId="{B596BF3D-410F-014A-A60B-EEB832860E2E}" sibTransId="{1E9348C1-C3D9-3D47-B516-D3A019ECD3D6}"/>
-    <dgm:cxn modelId="{E3909063-A51E-9748-923F-2AA91E1EE70E}" srcId="{62246BD9-5277-5B41-B642-20878BCFDE6B}" destId="{D131A7D8-C78E-2F44-BBD9-F6D8C28FF1F3}" srcOrd="4" destOrd="0" parTransId="{57E90FE4-CB46-6749-BFB3-AB7DE0898803}" sibTransId="{A8AD39A1-4E04-4A42-BCA5-A06CE3D88D88}"/>
-    <dgm:cxn modelId="{5C59C9A4-47CD-244D-9099-6AE5663C042A}" srcId="{D131A7D8-C78E-2F44-BBD9-F6D8C28FF1F3}" destId="{BF37F218-B93A-8042-A206-98601CB4CDEC}" srcOrd="0" destOrd="0" parTransId="{25BA0521-8C80-A843-97FD-081012ECF828}" sibTransId="{8DC8354B-40E7-084F-8C22-61D65C7FF314}"/>
-    <dgm:cxn modelId="{1A3B1740-C724-E348-ABB2-6E44F1DBE100}" type="presOf" srcId="{BB93749B-B5B5-AE41-ADCF-89B11BF8695B}" destId="{488B26C1-C91A-5C4E-8174-622D08B50A90}" srcOrd="0" destOrd="4" presId="urn:microsoft.com/office/officeart/2005/8/layout/hList1"/>
-    <dgm:cxn modelId="{BC40355E-930E-884A-B353-4736147D0082}" type="presOf" srcId="{D00C7280-6702-F44E-94B4-04F2A0DE5969}" destId="{7880061E-36E2-054E-90EF-0210FC1C8856}" srcOrd="0" destOrd="2" presId="urn:microsoft.com/office/officeart/2005/8/layout/hList1"/>
-    <dgm:cxn modelId="{46669A77-4D9F-BC40-A196-106C424DCDF7}" type="presOf" srcId="{3D5B85E0-A024-ED4A-A418-8FD919316497}" destId="{291DA089-44B2-5B45-BF39-F7F8EB42CFE2}" srcOrd="0" destOrd="4" presId="urn:microsoft.com/office/officeart/2005/8/layout/hList1"/>
-    <dgm:cxn modelId="{20E34B93-48E8-2747-975E-825061642F52}" type="presParOf" srcId="{F424B2FC-C835-DD4F-9D21-CF151142E9BD}" destId="{C7B37424-3CD9-154F-A38E-2FD86B191326}" srcOrd="0" destOrd="0" presId="urn:microsoft.com/office/officeart/2005/8/layout/hList1"/>
-    <dgm:cxn modelId="{F4B6A0E0-6BA0-0441-9E0B-5B401EA05F0F}" type="presParOf" srcId="{C7B37424-3CD9-154F-A38E-2FD86B191326}" destId="{D42BAC1F-1222-CE42-8A05-94A52CAFE301}" srcOrd="0" destOrd="0" presId="urn:microsoft.com/office/officeart/2005/8/layout/hList1"/>
-    <dgm:cxn modelId="{2E718C5A-91E6-D24D-ABCD-95060A0FDFEF}" type="presParOf" srcId="{C7B37424-3CD9-154F-A38E-2FD86B191326}" destId="{7880061E-36E2-054E-90EF-0210FC1C8856}" srcOrd="1" destOrd="0" presId="urn:microsoft.com/office/officeart/2005/8/layout/hList1"/>
-    <dgm:cxn modelId="{C44A07BE-3E1D-6B48-8CD8-F433DAF41D2A}" type="presParOf" srcId="{F424B2FC-C835-DD4F-9D21-CF151142E9BD}" destId="{17797933-5882-2A44-8A07-D02F549D39DB}" srcOrd="1" destOrd="0" presId="urn:microsoft.com/office/officeart/2005/8/layout/hList1"/>
-    <dgm:cxn modelId="{56C00749-5738-9A4D-ABFA-11ABFF54A331}" type="presParOf" srcId="{F424B2FC-C835-DD4F-9D21-CF151142E9BD}" destId="{68CE998C-8D98-8A49-AF2A-4D57BDEADAE7}" srcOrd="2" destOrd="0" presId="urn:microsoft.com/office/officeart/2005/8/layout/hList1"/>
-    <dgm:cxn modelId="{FFE9D753-E398-ED48-961E-8D1FD027B9BB}" type="presParOf" srcId="{68CE998C-8D98-8A49-AF2A-4D57BDEADAE7}" destId="{087E1FF5-5F52-B84F-8732-1B34D1233FAD}" srcOrd="0" destOrd="0" presId="urn:microsoft.com/office/officeart/2005/8/layout/hList1"/>
-    <dgm:cxn modelId="{B79025B2-AC45-7247-AC3D-2692AD722ECD}" type="presParOf" srcId="{68CE998C-8D98-8A49-AF2A-4D57BDEADAE7}" destId="{8B11D0E7-9732-0145-8FB3-F3FBD13349D0}" srcOrd="1" destOrd="0" presId="urn:microsoft.com/office/officeart/2005/8/layout/hList1"/>
-    <dgm:cxn modelId="{759F2A2F-5CCF-494A-BDE4-CBA22FCC0920}" type="presParOf" srcId="{F424B2FC-C835-DD4F-9D21-CF151142E9BD}" destId="{904C7779-8564-F946-8860-1EE3494DC780}" srcOrd="3" destOrd="0" presId="urn:microsoft.com/office/officeart/2005/8/layout/hList1"/>
-    <dgm:cxn modelId="{116C4AD6-C01E-2A4C-95DD-91BAF0E25766}" type="presParOf" srcId="{F424B2FC-C835-DD4F-9D21-CF151142E9BD}" destId="{2921C1E9-45E5-284C-AC3C-2C94F1742427}" srcOrd="4" destOrd="0" presId="urn:microsoft.com/office/officeart/2005/8/layout/hList1"/>
-    <dgm:cxn modelId="{22258F16-152B-FB47-929D-D77C41CD2AC2}" type="presParOf" srcId="{2921C1E9-45E5-284C-AC3C-2C94F1742427}" destId="{8F30F125-E4D3-A245-AD7F-AE4FE7552147}" srcOrd="0" destOrd="0" presId="urn:microsoft.com/office/officeart/2005/8/layout/hList1"/>
-    <dgm:cxn modelId="{74D0A5E8-44EA-2141-9710-5A62902C4532}" type="presParOf" srcId="{2921C1E9-45E5-284C-AC3C-2C94F1742427}" destId="{488B26C1-C91A-5C4E-8174-622D08B50A90}" srcOrd="1" destOrd="0" presId="urn:microsoft.com/office/officeart/2005/8/layout/hList1"/>
-    <dgm:cxn modelId="{8C70BBFC-9C97-F241-B427-EBA9D62833A8}" type="presParOf" srcId="{F424B2FC-C835-DD4F-9D21-CF151142E9BD}" destId="{67935626-0753-4C42-AC4C-9912884CB61B}" srcOrd="5" destOrd="0" presId="urn:microsoft.com/office/officeart/2005/8/layout/hList1"/>
-    <dgm:cxn modelId="{19167847-69A5-014B-BA6A-CC135554E420}" type="presParOf" srcId="{F424B2FC-C835-DD4F-9D21-CF151142E9BD}" destId="{DE77F64C-FC31-844E-AD15-D329324A2B8C}" srcOrd="6" destOrd="0" presId="urn:microsoft.com/office/officeart/2005/8/layout/hList1"/>
-    <dgm:cxn modelId="{94C87988-4817-754A-BBD0-239C198F07A0}" type="presParOf" srcId="{DE77F64C-FC31-844E-AD15-D329324A2B8C}" destId="{D8560C2E-2056-A248-84CC-79953FA5963B}" srcOrd="0" destOrd="0" presId="urn:microsoft.com/office/officeart/2005/8/layout/hList1"/>
-    <dgm:cxn modelId="{D00EE038-A73A-1E40-B423-546997BDAE32}" type="presParOf" srcId="{DE77F64C-FC31-844E-AD15-D329324A2B8C}" destId="{291DA089-44B2-5B45-BF39-F7F8EB42CFE2}" srcOrd="1" destOrd="0" presId="urn:microsoft.com/office/officeart/2005/8/layout/hList1"/>
-    <dgm:cxn modelId="{E4CA88D8-1A8A-764A-B076-EBDDF80F3D7B}" type="presParOf" srcId="{F424B2FC-C835-DD4F-9D21-CF151142E9BD}" destId="{12CA9754-39DE-4443-85CA-FCE3E64FD932}" srcOrd="7" destOrd="0" presId="urn:microsoft.com/office/officeart/2005/8/layout/hList1"/>
-    <dgm:cxn modelId="{D59DDE1D-9754-9F44-B9BA-6EDF714C5C3E}" type="presParOf" srcId="{F424B2FC-C835-DD4F-9D21-CF151142E9BD}" destId="{DF6B42E4-EF5A-7B42-8502-6CC1D4718266}" srcOrd="8" destOrd="0" presId="urn:microsoft.com/office/officeart/2005/8/layout/hList1"/>
-    <dgm:cxn modelId="{EFEEF4FC-BA18-6248-8821-504946D91D94}" type="presParOf" srcId="{DF6B42E4-EF5A-7B42-8502-6CC1D4718266}" destId="{DBEA4F43-49B8-D145-857D-CF0A738AC866}" srcOrd="0" destOrd="0" presId="urn:microsoft.com/office/officeart/2005/8/layout/hList1"/>
-    <dgm:cxn modelId="{5E8ACA60-65CA-5742-8E25-5281BA4C9AFB}" type="presParOf" srcId="{DF6B42E4-EF5A-7B42-8502-6CC1D4718266}" destId="{A76DB3D4-CB76-F249-91DF-3337D6893EC2}" srcOrd="1" destOrd="0" presId="urn:microsoft.com/office/officeart/2005/8/layout/hList1"/>
+    <dgm:cxn modelId="{48DCED28-8439-5048-B3D1-EDF44D014F08}" srcId="{62246BD9-5277-5B41-B642-20878BCFDE6B}" destId="{EF030C79-86DA-1149-92D4-D11483BF2915}" srcOrd="1" destOrd="0" parTransId="{0D8CD6AD-B781-6B4C-A2A1-B00EB53EA970}" sibTransId="{7126B8D6-1357-714E-9D8D-F76AB1E31A65}"/>
+    <dgm:cxn modelId="{EEAB3292-207D-1C43-9E9C-5D77EA0413F5}" type="presOf" srcId="{F91AF6F4-CA51-5C47-85F9-EEB1BC97BFED}" destId="{D8560C2E-2056-A248-84CC-79953FA5963B}" srcOrd="0" destOrd="0" presId="urn:microsoft.com/office/officeart/2005/8/layout/hList1"/>
+    <dgm:cxn modelId="{3ABA7D48-E47E-4949-9B2E-F1E2536CFF8E}" type="presOf" srcId="{3D5B85E0-A024-ED4A-A418-8FD919316497}" destId="{291DA089-44B2-5B45-BF39-F7F8EB42CFE2}" srcOrd="0" destOrd="4" presId="urn:microsoft.com/office/officeart/2005/8/layout/hList1"/>
+    <dgm:cxn modelId="{F9F49F67-136C-3148-9A61-39DF3EF996B3}" type="presParOf" srcId="{F424B2FC-C835-DD4F-9D21-CF151142E9BD}" destId="{C7B37424-3CD9-154F-A38E-2FD86B191326}" srcOrd="0" destOrd="0" presId="urn:microsoft.com/office/officeart/2005/8/layout/hList1"/>
+    <dgm:cxn modelId="{AB2F8F2C-DD79-424D-B4F6-F33D7A3B258A}" type="presParOf" srcId="{C7B37424-3CD9-154F-A38E-2FD86B191326}" destId="{D42BAC1F-1222-CE42-8A05-94A52CAFE301}" srcOrd="0" destOrd="0" presId="urn:microsoft.com/office/officeart/2005/8/layout/hList1"/>
+    <dgm:cxn modelId="{5088B3C4-2147-924B-89F1-E1726682A1F4}" type="presParOf" srcId="{C7B37424-3CD9-154F-A38E-2FD86B191326}" destId="{7880061E-36E2-054E-90EF-0210FC1C8856}" srcOrd="1" destOrd="0" presId="urn:microsoft.com/office/officeart/2005/8/layout/hList1"/>
+    <dgm:cxn modelId="{6D6BDB7D-61DB-1246-BF61-249A6C5447E7}" type="presParOf" srcId="{F424B2FC-C835-DD4F-9D21-CF151142E9BD}" destId="{17797933-5882-2A44-8A07-D02F549D39DB}" srcOrd="1" destOrd="0" presId="urn:microsoft.com/office/officeart/2005/8/layout/hList1"/>
+    <dgm:cxn modelId="{CC62CE12-99D2-2D48-B573-7682180AEA60}" type="presParOf" srcId="{F424B2FC-C835-DD4F-9D21-CF151142E9BD}" destId="{68CE998C-8D98-8A49-AF2A-4D57BDEADAE7}" srcOrd="2" destOrd="0" presId="urn:microsoft.com/office/officeart/2005/8/layout/hList1"/>
+    <dgm:cxn modelId="{F19FECCB-4167-454E-8DBF-A608824567D6}" type="presParOf" srcId="{68CE998C-8D98-8A49-AF2A-4D57BDEADAE7}" destId="{087E1FF5-5F52-B84F-8732-1B34D1233FAD}" srcOrd="0" destOrd="0" presId="urn:microsoft.com/office/officeart/2005/8/layout/hList1"/>
+    <dgm:cxn modelId="{23B3CDB8-AE0C-3744-BED6-D0DB00BA6880}" type="presParOf" srcId="{68CE998C-8D98-8A49-AF2A-4D57BDEADAE7}" destId="{8B11D0E7-9732-0145-8FB3-F3FBD13349D0}" srcOrd="1" destOrd="0" presId="urn:microsoft.com/office/officeart/2005/8/layout/hList1"/>
+    <dgm:cxn modelId="{7562E28E-0330-7347-9665-ED4A9E600E9B}" type="presParOf" srcId="{F424B2FC-C835-DD4F-9D21-CF151142E9BD}" destId="{904C7779-8564-F946-8860-1EE3494DC780}" srcOrd="3" destOrd="0" presId="urn:microsoft.com/office/officeart/2005/8/layout/hList1"/>
+    <dgm:cxn modelId="{CBB2DFAD-7652-D642-9651-743EC36E39D3}" type="presParOf" srcId="{F424B2FC-C835-DD4F-9D21-CF151142E9BD}" destId="{2921C1E9-45E5-284C-AC3C-2C94F1742427}" srcOrd="4" destOrd="0" presId="urn:microsoft.com/office/officeart/2005/8/layout/hList1"/>
+    <dgm:cxn modelId="{C057E541-CED7-1443-9C9A-12B4B53ECC06}" type="presParOf" srcId="{2921C1E9-45E5-284C-AC3C-2C94F1742427}" destId="{8F30F125-E4D3-A245-AD7F-AE4FE7552147}" srcOrd="0" destOrd="0" presId="urn:microsoft.com/office/officeart/2005/8/layout/hList1"/>
+    <dgm:cxn modelId="{8C8269AB-3B9E-0342-8655-5477BD61D01D}" type="presParOf" srcId="{2921C1E9-45E5-284C-AC3C-2C94F1742427}" destId="{488B26C1-C91A-5C4E-8174-622D08B50A90}" srcOrd="1" destOrd="0" presId="urn:microsoft.com/office/officeart/2005/8/layout/hList1"/>
+    <dgm:cxn modelId="{12B1D718-7C81-754B-9FBD-5A9ABF3DAB0B}" type="presParOf" srcId="{F424B2FC-C835-DD4F-9D21-CF151142E9BD}" destId="{67935626-0753-4C42-AC4C-9912884CB61B}" srcOrd="5" destOrd="0" presId="urn:microsoft.com/office/officeart/2005/8/layout/hList1"/>
+    <dgm:cxn modelId="{A915E275-D379-D44B-947F-31070D469C00}" type="presParOf" srcId="{F424B2FC-C835-DD4F-9D21-CF151142E9BD}" destId="{DE77F64C-FC31-844E-AD15-D329324A2B8C}" srcOrd="6" destOrd="0" presId="urn:microsoft.com/office/officeart/2005/8/layout/hList1"/>
+    <dgm:cxn modelId="{AB0FD784-C62A-CA42-A0DB-CAA8787E7810}" type="presParOf" srcId="{DE77F64C-FC31-844E-AD15-D329324A2B8C}" destId="{D8560C2E-2056-A248-84CC-79953FA5963B}" srcOrd="0" destOrd="0" presId="urn:microsoft.com/office/officeart/2005/8/layout/hList1"/>
+    <dgm:cxn modelId="{DF39C4B9-0660-C045-B96C-9C803B1427B9}" type="presParOf" srcId="{DE77F64C-FC31-844E-AD15-D329324A2B8C}" destId="{291DA089-44B2-5B45-BF39-F7F8EB42CFE2}" srcOrd="1" destOrd="0" presId="urn:microsoft.com/office/officeart/2005/8/layout/hList1"/>
+    <dgm:cxn modelId="{18293DA7-00C3-9E49-A6E3-033DD57A6AF7}" type="presParOf" srcId="{F424B2FC-C835-DD4F-9D21-CF151142E9BD}" destId="{12CA9754-39DE-4443-85CA-FCE3E64FD932}" srcOrd="7" destOrd="0" presId="urn:microsoft.com/office/officeart/2005/8/layout/hList1"/>
+    <dgm:cxn modelId="{B9AC9E62-25F4-D447-8C0E-257C8052C7B3}" type="presParOf" srcId="{F424B2FC-C835-DD4F-9D21-CF151142E9BD}" destId="{DF6B42E4-EF5A-7B42-8502-6CC1D4718266}" srcOrd="8" destOrd="0" presId="urn:microsoft.com/office/officeart/2005/8/layout/hList1"/>
+    <dgm:cxn modelId="{1E1298B2-4EA2-9F4B-B8C1-7EAED79FF5C7}" type="presParOf" srcId="{DF6B42E4-EF5A-7B42-8502-6CC1D4718266}" destId="{DBEA4F43-49B8-D145-857D-CF0A738AC866}" srcOrd="0" destOrd="0" presId="urn:microsoft.com/office/officeart/2005/8/layout/hList1"/>
+    <dgm:cxn modelId="{C4E5832C-F294-0D4E-AE4B-C2FEDF8A9CC2}" type="presParOf" srcId="{DF6B42E4-EF5A-7B42-8502-6CC1D4718266}" destId="{A76DB3D4-CB76-F249-91DF-3337D6893EC2}" srcOrd="1" destOrd="0" presId="urn:microsoft.com/office/officeart/2005/8/layout/hList1"/>
   </dgm:cxnLst>
   <dgm:bg/>
   <dgm:whole/>
@@ -10167,8 +12128,9 @@
   </w:font>
   <w:font w:name="Times">
     <w:panose1 w:val="02000500000000000000"/>
-    <w:charset w:val="00"/>
-    <w:family w:val="auto"/>
+    <w:charset w:val="4D"/>
+    <w:family w:val="roman"/>
+    <w:notTrueType/>
     <w:pitch w:val="variable"/>
     <w:sig w:usb0="00000003" w:usb1="00000000" w:usb2="00000000" w:usb3="00000000" w:csb0="00000001" w:csb1="00000000"/>
   </w:font>
@@ -10191,12 +12153,14 @@
   <w:rsids>
     <w:rsidRoot w:val="009567A1"/>
     <w:rsid w:val="001545D0"/>
+    <w:rsid w:val="0024568E"/>
     <w:rsid w:val="00274FFF"/>
     <w:rsid w:val="002B53BB"/>
     <w:rsid w:val="002D0A42"/>
     <w:rsid w:val="005154F1"/>
+    <w:rsid w:val="009036A5"/>
     <w:rsid w:val="009567A1"/>
-    <w:rsid w:val="00E30A08"/>
+    <w:rsid w:val="00B708AD"/>
     <w:rsid w:val="00FA0CD1"/>
   </w:rsids>
   <m:mathPr>
@@ -10930,7 +12894,7 @@
 </file>
 
 <file path=customXml/itemProps1.xml><?xml version="1.0" encoding="utf-8"?>
-<ds:datastoreItem xmlns:ds="http://schemas.openxmlformats.org/officeDocument/2006/customXml" ds:itemID="{B262560C-5CD6-9B45-8E87-40AC3808D938}">
+<ds:datastoreItem xmlns:ds="http://schemas.openxmlformats.org/officeDocument/2006/customXml" ds:itemID="{8DC6D4F0-4F49-EC46-8496-28B758F352C2}">
   <ds:schemaRefs>
     <ds:schemaRef ds:uri="http://schemas.openxmlformats.org/officeDocument/2006/bibliography"/>
   </ds:schemaRefs>

</xml_diff>